<commit_message>
Actualizo manual de usuario para OB.
</commit_message>
<xml_diff>
--- a/Manual de usuario NCOM.docx
+++ b/Manual de usuario NCOM.docx
@@ -1,6 +1,6 @@
 
 <file path=word/document.xml><?xml version="1.0" encoding="utf-8"?>
-<w:document xmlns:wpc="http://schemas.microsoft.com/office/word/2010/wordprocessingCanvas" xmlns:cx="http://schemas.microsoft.com/office/drawing/2014/chartex" xmlns:cx1="http://schemas.microsoft.com/office/drawing/2015/9/8/chartex" xmlns:cx2="http://schemas.microsoft.com/office/drawing/2015/10/21/chartex" xmlns:cx3="http://schemas.microsoft.com/office/drawing/2016/5/9/chartex" xmlns:cx4="http://schemas.microsoft.com/office/drawing/2016/5/10/chartex" xmlns:cx5="http://schemas.microsoft.com/office/drawing/2016/5/11/chartex" xmlns:cx6="http://schemas.microsoft.com/office/drawing/2016/5/12/chartex" xmlns:cx7="http://schemas.microsoft.com/office/drawing/2016/5/13/chartex" xmlns:cx8="http://schemas.microsoft.com/office/drawing/2016/5/14/chartex" xmlns:mc="http://schemas.openxmlformats.org/markup-compatibility/2006" xmlns:aink="http://schemas.microsoft.com/office/drawing/2016/ink" xmlns:am3d="http://schemas.microsoft.com/office/drawing/2017/model3d" xmlns:o="urn:schemas-microsoft-com:office:office" xmlns:r="http://schemas.openxmlformats.org/officeDocument/2006/relationships" xmlns:m="http://schemas.openxmlformats.org/officeDocument/2006/math" xmlns:v="urn:schemas-microsoft-com:vml" xmlns:wp14="http://schemas.microsoft.com/office/word/2010/wordprocessingDrawing" xmlns:wp="http://schemas.openxmlformats.org/drawingml/2006/wordprocessingDrawing" xmlns:w10="urn:schemas-microsoft-com:office:word" xmlns:w="http://schemas.openxmlformats.org/wordprocessingml/2006/main" xmlns:w14="http://schemas.microsoft.com/office/word/2010/wordml" xmlns:w15="http://schemas.microsoft.com/office/word/2012/wordml" xmlns:w16cid="http://schemas.microsoft.com/office/word/2016/wordml/cid" xmlns:w16se="http://schemas.microsoft.com/office/word/2015/wordml/symex" xmlns:wpg="http://schemas.microsoft.com/office/word/2010/wordprocessingGroup" xmlns:wpi="http://schemas.microsoft.com/office/word/2010/wordprocessingInk" xmlns:wne="http://schemas.microsoft.com/office/word/2006/wordml" xmlns:wps="http://schemas.microsoft.com/office/word/2010/wordprocessingShape" mc:Ignorable="w14 w15 w16se w16cid wp14">
+<w:document xmlns:wpc="http://schemas.microsoft.com/office/word/2010/wordprocessingCanvas" xmlns:mc="http://schemas.openxmlformats.org/markup-compatibility/2006" xmlns:o="urn:schemas-microsoft-com:office:office" xmlns:r="http://schemas.openxmlformats.org/officeDocument/2006/relationships" xmlns:m="http://schemas.openxmlformats.org/officeDocument/2006/math" xmlns:v="urn:schemas-microsoft-com:vml" xmlns:wp14="http://schemas.microsoft.com/office/word/2010/wordprocessingDrawing" xmlns:wp="http://schemas.openxmlformats.org/drawingml/2006/wordprocessingDrawing" xmlns:w10="urn:schemas-microsoft-com:office:word" xmlns:w="http://schemas.openxmlformats.org/wordprocessingml/2006/main" xmlns:w14="http://schemas.microsoft.com/office/word/2010/wordml" xmlns:w15="http://schemas.microsoft.com/office/word/2012/wordml" xmlns:wpg="http://schemas.microsoft.com/office/word/2010/wordprocessingGroup" xmlns:wpi="http://schemas.microsoft.com/office/word/2010/wordprocessingInk" xmlns:wne="http://schemas.microsoft.com/office/word/2006/wordml" xmlns:wps="http://schemas.microsoft.com/office/word/2010/wordprocessingShape" mc:Ignorable="w14 w15 wp14">
   <w:body>
     <w:sdt>
       <w:sdtPr>
@@ -17,6 +17,7 @@
           <w:r>
             <w:rPr>
               <w:noProof/>
+              <w:lang w:val="es-ES"/>
             </w:rPr>
             <mc:AlternateContent>
               <mc:Choice Requires="wps">
@@ -88,7 +89,7 @@
                             <w:txbxContent>
                               <w:p>
                                 <w:pPr>
-                                  <w:pStyle w:val="NoSpacing"/>
+                                  <w:pStyle w:val="Sinespaciado"/>
                                   <w:spacing w:before="40" w:after="560" w:line="216" w:lineRule="auto"/>
                                   <w:rPr>
                                     <w:color w:val="4472C4" w:themeColor="accent1"/>
@@ -142,7 +143,7 @@
                                 <w:sdtContent>
                                   <w:p>
                                     <w:pPr>
-                                      <w:pStyle w:val="NoSpacing"/>
+                                      <w:pStyle w:val="Sinespaciado"/>
                                       <w:spacing w:before="40" w:after="40"/>
                                       <w:rPr>
                                         <w:caps/>
@@ -182,7 +183,7 @@
                                 <w:sdtContent>
                                   <w:p>
                                     <w:pPr>
-                                      <w:pStyle w:val="NoSpacing"/>
+                                      <w:pStyle w:val="Sinespaciado"/>
                                       <w:spacing w:before="80" w:after="40"/>
                                       <w:rPr>
                                         <w:caps/>
@@ -234,7 +235,7 @@
                       <w:txbxContent>
                         <w:p>
                           <w:pPr>
-                            <w:pStyle w:val="NoSpacing"/>
+                            <w:pStyle w:val="Sinespaciado"/>
                             <w:spacing w:before="40" w:after="560" w:line="216" w:lineRule="auto"/>
                             <w:rPr>
                               <w:color w:val="4472C4" w:themeColor="accent1"/>
@@ -288,7 +289,7 @@
                           <w:sdtContent>
                             <w:p>
                               <w:pPr>
-                                <w:pStyle w:val="NoSpacing"/>
+                                <w:pStyle w:val="Sinespaciado"/>
                                 <w:spacing w:before="40" w:after="40"/>
                                 <w:rPr>
                                   <w:caps/>
@@ -328,7 +329,7 @@
                           <w:sdtContent>
                             <w:p>
                               <w:pPr>
-                                <w:pStyle w:val="NoSpacing"/>
+                                <w:pStyle w:val="Sinespaciado"/>
                                 <w:spacing w:before="80" w:after="40"/>
                                 <w:rPr>
                                   <w:caps/>
@@ -360,6 +361,7 @@
           <w:r>
             <w:rPr>
               <w:noProof/>
+              <w:lang w:val="es-ES"/>
             </w:rPr>
             <mc:AlternateContent>
               <mc:Choice Requires="wps">
@@ -446,7 +448,7 @@
                                 <w:sdtContent>
                                   <w:p>
                                     <w:pPr>
-                                      <w:pStyle w:val="NoSpacing"/>
+                                      <w:pStyle w:val="Sinespaciado"/>
                                       <w:jc w:val="right"/>
                                       <w:rPr>
                                         <w:color w:val="FFFFFF" w:themeColor="background1"/>
@@ -487,7 +489,8 @@
               </mc:Choice>
               <mc:Fallback>
                 <w:pict>
-                  <v:rect id="Rectangle 132" o:spid="_x0000_s1027" style="position:absolute;margin-left:-4.4pt;margin-top:0;width:46.8pt;height:77.75pt;z-index:251659264;visibility:visible;mso-wrap-style:square;mso-width-percent:76;mso-height-percent:98;mso-top-percent:23;mso-wrap-distance-left:9pt;mso-wrap-distance-top:0;mso-wrap-distance-right:9pt;mso-wrap-distance-bottom:0;mso-position-horizontal:right;mso-position-horizontal-relative:margin;mso-position-vertical-relative:page;mso-width-percent:76;mso-height-percent:98;mso-top-percent:23;mso-width-relative:page;mso-height-relative:page;v-text-anchor:bottom" o:gfxdata="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" fillcolor="#4472c4 [3204]" stroked="f" strokeweight="1pt">
+                  <v:rect id="Rectangle 132" o:spid="_x0000_s1027" style="position:absolute;margin-left:-4.4pt;margin-top:0;width:46.8pt;height:77.75pt;z-index:251659264;visibility:visible;mso-wrap-style:square;mso-width-percent:76;mso-height-percent:98;mso-top-percent:23;mso-wrap-distance-left:9pt;mso-wrap-distance-top:0;mso-wrap-distance-right:9pt;mso-wrap-distance-bottom:0;mso-position-horizontal:right;mso-position-horizontal-relative:margin;mso-position-vertical-relative:page;mso-width-percent:76;mso-height-percent:98;mso-top-percent:23;mso-width-relative:page;mso-height-relative:page;v-text-anchor:bottom" o:gfxdata="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" fillcolor="#4472c4 [3204]" stroked="f" strokeweight="1pt">
+                    <v:path arrowok="t"/>
                     <o:lock v:ext="edit" aspectratio="t"/>
                     <v:textbox inset="3.6pt,,3.6pt">
                       <w:txbxContent>
@@ -513,7 +516,7 @@
                           <w:sdtContent>
                             <w:p>
                               <w:pPr>
-                                <w:pStyle w:val="NoSpacing"/>
+                                <w:pStyle w:val="Sinespaciado"/>
                                 <w:jc w:val="right"/>
                                 <w:rPr>
                                   <w:color w:val="FFFFFF" w:themeColor="background1"/>
@@ -548,7 +551,7 @@
     </w:sdt>
     <w:p>
       <w:pPr>
-        <w:pStyle w:val="Heading2"/>
+        <w:pStyle w:val="Ttulo2"/>
       </w:pPr>
       <w:r>
         <w:lastRenderedPageBreak/>
@@ -557,12 +560,18 @@
     </w:p>
     <w:p>
       <w:r>
-        <w:t>Los numero pueden ingresarse usando los siguientes formatos:</w:t>
+        <w:t xml:space="preserve">Los </w:t>
+      </w:r>
+      <w:r>
+        <w:t>números</w:t>
+      </w:r>
+      <w:r>
+        <w:t xml:space="preserve"> pueden ingresarse usando los siguientes formatos:</w:t>
       </w:r>
     </w:p>
     <w:p>
       <w:pPr>
-        <w:pStyle w:val="ListParagraph"/>
+        <w:pStyle w:val="Prrafodelista"/>
         <w:numPr>
           <w:ilvl w:val="0"/>
           <w:numId w:val="1"/>
@@ -572,21 +581,7 @@
         <w:rPr>
           <w:i/>
         </w:rPr>
-        <w:t>(</w:t>
-      </w:r>
-      <w:proofErr w:type="spellStart"/>
-      <w:r>
-        <w:rPr>
-          <w:i/>
-        </w:rPr>
-        <w:t>a,b</w:t>
-      </w:r>
-      <w:proofErr w:type="spellEnd"/>
-      <w:r>
-        <w:rPr>
-          <w:i/>
-        </w:rPr>
-        <w:t>)</w:t>
+        <w:t>(a,b)</w:t>
       </w:r>
       <w:r>
         <w:t xml:space="preserve"> Para el ingreso en formato cartesiano donde </w:t>
@@ -612,7 +607,7 @@
     </w:p>
     <w:p>
       <w:pPr>
-        <w:pStyle w:val="ListParagraph"/>
+        <w:pStyle w:val="Prrafodelista"/>
         <w:numPr>
           <w:ilvl w:val="1"/>
           <w:numId w:val="1"/>
@@ -627,7 +622,7 @@
     </w:p>
     <w:p>
       <w:pPr>
-        <w:pStyle w:val="ListParagraph"/>
+        <w:pStyle w:val="Prrafodelista"/>
         <w:numPr>
           <w:ilvl w:val="0"/>
           <w:numId w:val="1"/>
@@ -637,21 +632,7 @@
         <w:rPr>
           <w:i/>
         </w:rPr>
-        <w:t>[</w:t>
-      </w:r>
-      <w:proofErr w:type="spellStart"/>
-      <w:r>
-        <w:rPr>
-          <w:i/>
-        </w:rPr>
-        <w:t>a,b</w:t>
-      </w:r>
-      <w:proofErr w:type="spellEnd"/>
-      <w:r>
-        <w:rPr>
-          <w:i/>
-        </w:rPr>
-        <w:t xml:space="preserve">] </w:t>
+        <w:t xml:space="preserve">[a,b] </w:t>
       </w:r>
       <w:r>
         <w:t xml:space="preserve">Para el ingreso en formato polar donde </w:t>
@@ -663,15 +644,7 @@
         <w:t>a</w:t>
       </w:r>
       <w:r>
-        <w:t xml:space="preserve"> es el </w:t>
-      </w:r>
-      <w:proofErr w:type="spellStart"/>
-      <w:r>
-        <w:t>modulo</w:t>
-      </w:r>
-      <w:proofErr w:type="spellEnd"/>
-      <w:r>
-        <w:t xml:space="preserve"> y </w:t>
+        <w:t xml:space="preserve"> es el modulo y </w:t>
       </w:r>
       <w:r>
         <w:rPr>
@@ -709,7 +682,7 @@
     </w:p>
     <w:p>
       <w:pPr>
-        <w:pStyle w:val="ListParagraph"/>
+        <w:pStyle w:val="Prrafodelista"/>
         <w:numPr>
           <w:ilvl w:val="1"/>
           <w:numId w:val="1"/>
@@ -724,7 +697,7 @@
     </w:p>
     <w:p>
       <w:pPr>
-        <w:pStyle w:val="ListParagraph"/>
+        <w:pStyle w:val="Prrafodelista"/>
         <w:numPr>
           <w:ilvl w:val="1"/>
           <w:numId w:val="1"/>
@@ -763,7 +736,7 @@
     </w:p>
     <w:p>
       <w:pPr>
-        <w:pStyle w:val="ListParagraph"/>
+        <w:pStyle w:val="Prrafodelista"/>
         <w:numPr>
           <w:ilvl w:val="0"/>
           <w:numId w:val="1"/>
@@ -775,7 +748,7 @@
     </w:p>
     <w:p>
       <w:pPr>
-        <w:pStyle w:val="ListParagraph"/>
+        <w:pStyle w:val="Prrafodelista"/>
         <w:numPr>
           <w:ilvl w:val="0"/>
           <w:numId w:val="1"/>
@@ -788,15 +761,7 @@
     <w:p/>
     <w:p>
       <w:r>
-        <w:t>Ejecutar el archivo Primera_Entrega.exe, luego seleccionar en el menú la opción “</w:t>
-      </w:r>
-      <w:proofErr w:type="spellStart"/>
-      <w:r>
-        <w:t>Calculos</w:t>
-      </w:r>
-      <w:proofErr w:type="spellEnd"/>
-      <w:r>
-        <w:t xml:space="preserve">” </w:t>
+        <w:t xml:space="preserve">Ejecutar el archivo Primera_Entrega.exe, luego seleccionar en el menú la opción “Calculos” </w:t>
       </w:r>
       <w:r>
         <w:sym w:font="Wingdings" w:char="F0E0"/>
@@ -809,11 +774,12 @@
       <w:r>
         <w:rPr>
           <w:noProof/>
+          <w:lang w:val="es-ES"/>
         </w:rPr>
         <w:drawing>
           <wp:inline distT="0" distB="0" distL="0" distR="0" wp14:anchorId="5652D97C" wp14:editId="19B59787">
             <wp:extent cx="4140413" cy="2870348"/>
-            <wp:effectExtent l="0" t="0" r="0" b="6350"/>
+            <wp:effectExtent l="76200" t="76200" r="127000" b="139700"/>
             <wp:docPr id="1" name="Picture 1"/>
             <wp:cNvGraphicFramePr>
               <a:graphicFrameLocks xmlns:a="http://schemas.openxmlformats.org/drawingml/2006/main" noChangeAspect="1"/>
@@ -839,6 +805,20 @@
                     <a:prstGeom prst="rect">
                       <a:avLst/>
                     </a:prstGeom>
+                    <a:ln w="38100" cap="sq">
+                      <a:solidFill>
+                        <a:srgbClr val="000000"/>
+                      </a:solidFill>
+                      <a:prstDash val="solid"/>
+                      <a:miter lim="800000"/>
+                    </a:ln>
+                    <a:effectLst>
+                      <a:outerShdw blurRad="50800" dist="38100" dir="2700000" algn="tl" rotWithShape="0">
+                        <a:srgbClr val="000000">
+                          <a:alpha val="43000"/>
+                        </a:srgbClr>
+                      </a:outerShdw>
+                    </a:effectLst>
                   </pic:spPr>
                 </pic:pic>
               </a:graphicData>
@@ -849,15 +829,7 @@
     </w:p>
     <w:p>
       <w:r>
-        <w:t xml:space="preserve">En el siguiente cuadro deberá ingresar el </w:t>
-      </w:r>
-      <w:proofErr w:type="spellStart"/>
-      <w:r>
-        <w:t>nro</w:t>
-      </w:r>
-      <w:proofErr w:type="spellEnd"/>
-      <w:r>
-        <w:t xml:space="preserve"> complejo en el formato indicado al comienzo del manual.</w:t>
+        <w:t>En el siguiente cuadro deberá ingresar el nro complejo en el formato indicado al comienzo del manual.</w:t>
       </w:r>
     </w:p>
     <w:p>
@@ -869,11 +841,12 @@
       <w:r>
         <w:rPr>
           <w:noProof/>
+          <w:lang w:val="es-ES"/>
         </w:rPr>
         <w:drawing>
           <wp:inline distT="0" distB="0" distL="0" distR="0" wp14:anchorId="7C714D84" wp14:editId="2A2BA1C8">
             <wp:extent cx="2679222" cy="1857375"/>
-            <wp:effectExtent l="0" t="0" r="6985" b="0"/>
+            <wp:effectExtent l="76200" t="76200" r="140335" b="123825"/>
             <wp:docPr id="2" name="Picture 2"/>
             <wp:cNvGraphicFramePr>
               <a:graphicFrameLocks xmlns:a="http://schemas.openxmlformats.org/drawingml/2006/main" noChangeAspect="1"/>
@@ -899,6 +872,20 @@
                     <a:prstGeom prst="rect">
                       <a:avLst/>
                     </a:prstGeom>
+                    <a:ln w="38100" cap="sq">
+                      <a:solidFill>
+                        <a:srgbClr val="000000"/>
+                      </a:solidFill>
+                      <a:prstDash val="solid"/>
+                      <a:miter lim="800000"/>
+                    </a:ln>
+                    <a:effectLst>
+                      <a:outerShdw blurRad="50800" dist="38100" dir="2700000" algn="tl" rotWithShape="0">
+                        <a:srgbClr val="000000">
+                          <a:alpha val="43000"/>
+                        </a:srgbClr>
+                      </a:outerShdw>
+                    </a:effectLst>
                   </pic:spPr>
                 </pic:pic>
               </a:graphicData>
@@ -916,12 +903,6 @@
         <w:rPr>
           <w:noProof/>
         </w:rPr>
-        <w:t xml:space="preserve"> </w:t>
-      </w:r>
-      <w:r>
-        <w:rPr>
-          <w:noProof/>
-        </w:rPr>
         <w:sym w:font="Wingdings" w:char="F0E0"/>
       </w:r>
       <w:r>
@@ -930,16 +911,15 @@
         </w:rPr>
         <w:t xml:space="preserve">   </w:t>
       </w:r>
-      <w:bookmarkStart w:id="0" w:name="_GoBack"/>
-      <w:bookmarkEnd w:id="0"/>
       <w:r>
         <w:rPr>
           <w:noProof/>
+          <w:lang w:val="es-ES"/>
         </w:rPr>
         <w:drawing>
           <wp:inline distT="0" distB="0" distL="0" distR="0" wp14:anchorId="4B73DFD6" wp14:editId="375EE61D">
             <wp:extent cx="2124075" cy="1823630"/>
-            <wp:effectExtent l="0" t="0" r="0" b="5715"/>
+            <wp:effectExtent l="76200" t="76200" r="123825" b="139065"/>
             <wp:docPr id="3" name="Picture 3"/>
             <wp:cNvGraphicFramePr>
               <a:graphicFrameLocks xmlns:a="http://schemas.openxmlformats.org/drawingml/2006/main" noChangeAspect="1"/>
@@ -965,6 +945,20 @@
                     <a:prstGeom prst="rect">
                       <a:avLst/>
                     </a:prstGeom>
+                    <a:ln w="38100" cap="sq">
+                      <a:solidFill>
+                        <a:srgbClr val="000000"/>
+                      </a:solidFill>
+                      <a:prstDash val="solid"/>
+                      <a:miter lim="800000"/>
+                    </a:ln>
+                    <a:effectLst>
+                      <a:outerShdw blurRad="50800" dist="38100" dir="2700000" algn="tl" rotWithShape="0">
+                        <a:srgbClr val="000000">
+                          <a:alpha val="43000"/>
+                        </a:srgbClr>
+                      </a:outerShdw>
+                    </a:effectLst>
                   </pic:spPr>
                 </pic:pic>
               </a:graphicData>
@@ -973,6 +967,462 @@
         </w:drawing>
       </w:r>
     </w:p>
+    <w:p/>
+    <w:p/>
+    <w:p/>
+    <w:p>
+      <w:pPr>
+        <w:pStyle w:val="Ttulo2"/>
+      </w:pPr>
+      <w:r>
+        <w:lastRenderedPageBreak/>
+        <w:t>Operaciones básicas</w:t>
+      </w:r>
+    </w:p>
+    <w:p>
+      <w:r>
+        <w:t xml:space="preserve">Para </w:t>
+      </w:r>
+      <w:r>
+        <w:t>poder probar los procedimientos de</w:t>
+      </w:r>
+      <w:r>
+        <w:t xml:space="preserve"> operaciones elementales con números complejos,</w:t>
+      </w:r>
+      <w:r>
+        <w:t xml:space="preserve"> debemos</w:t>
+      </w:r>
+      <w:r>
+        <w:t xml:space="preserve"> e</w:t>
+      </w:r>
+      <w:r>
+        <w:t>jecutar el archivo</w:t>
+      </w:r>
+      <w:r>
+        <w:t xml:space="preserve"> </w:t>
+      </w:r>
+      <w:r>
+        <w:t>“</w:t>
+      </w:r>
+      <w:r>
+        <w:t>Segunda</w:t>
+      </w:r>
+      <w:r>
+        <w:t>_Entrega.exe</w:t>
+      </w:r>
+      <w:r>
+        <w:t>”</w:t>
+      </w:r>
+      <w:r>
+        <w:t>. Luego, se debe elegir la opción “OB” en el menú desplegable inicial:</w:t>
+      </w:r>
+    </w:p>
+    <w:p>
+      <w:r>
+        <w:rPr>
+          <w:noProof/>
+          <w:lang w:val="es-ES"/>
+        </w:rPr>
+        <w:drawing>
+          <wp:inline distT="0" distB="0" distL="0" distR="0">
+            <wp:extent cx="4736592" cy="3300984"/>
+            <wp:effectExtent l="76200" t="76200" r="140335" b="128270"/>
+            <wp:docPr id="5" name="Imagen 5" descr="https://i.imgur.com/UG5I6K3.png?1"/>
+            <wp:cNvGraphicFramePr>
+              <a:graphicFrameLocks xmlns:a="http://schemas.openxmlformats.org/drawingml/2006/main" noChangeAspect="1"/>
+            </wp:cNvGraphicFramePr>
+            <a:graphic xmlns:a="http://schemas.openxmlformats.org/drawingml/2006/main">
+              <a:graphicData uri="http://schemas.openxmlformats.org/drawingml/2006/picture">
+                <pic:pic xmlns:pic="http://schemas.openxmlformats.org/drawingml/2006/picture">
+                  <pic:nvPicPr>
+                    <pic:cNvPr id="0" name="Picture 1" descr="https://i.imgur.com/UG5I6K3.png?1"/>
+                    <pic:cNvPicPr>
+                      <a:picLocks noChangeAspect="1" noChangeArrowheads="1"/>
+                    </pic:cNvPicPr>
+                  </pic:nvPicPr>
+                  <pic:blipFill>
+                    <a:blip r:embed="rId11">
+                      <a:extLst>
+                        <a:ext uri="{28A0092B-C50C-407E-A947-70E740481C1C}">
+                          <a14:useLocalDpi xmlns:a14="http://schemas.microsoft.com/office/drawing/2010/main" val="0"/>
+                        </a:ext>
+                      </a:extLst>
+                    </a:blip>
+                    <a:srcRect/>
+                    <a:stretch>
+                      <a:fillRect/>
+                    </a:stretch>
+                  </pic:blipFill>
+                  <pic:spPr bwMode="auto">
+                    <a:xfrm>
+                      <a:off x="0" y="0"/>
+                      <a:ext cx="4736592" cy="3300984"/>
+                    </a:xfrm>
+                    <a:prstGeom prst="rect">
+                      <a:avLst/>
+                    </a:prstGeom>
+                    <a:ln w="38100" cap="sq">
+                      <a:solidFill>
+                        <a:srgbClr val="000000"/>
+                      </a:solidFill>
+                      <a:prstDash val="solid"/>
+                      <a:miter lim="800000"/>
+                    </a:ln>
+                    <a:effectLst>
+                      <a:outerShdw blurRad="50800" dist="38100" dir="2700000" algn="tl" rotWithShape="0">
+                        <a:srgbClr val="000000">
+                          <a:alpha val="43000"/>
+                        </a:srgbClr>
+                      </a:outerShdw>
+                    </a:effectLst>
+                  </pic:spPr>
+                </pic:pic>
+              </a:graphicData>
+            </a:graphic>
+          </wp:inline>
+        </w:drawing>
+      </w:r>
+      <w:r>
+        <w:t xml:space="preserve"> </w:t>
+      </w:r>
+    </w:p>
+    <w:p>
+      <w:pPr>
+        <w:jc w:val="both"/>
+      </w:pPr>
+      <w:r>
+        <w:t>Ya</w:t>
+      </w:r>
+      <w:r>
+        <w:t xml:space="preserve"> en la ventan</w:t>
+      </w:r>
+      <w:r>
+        <w:t xml:space="preserve">a de las operaciones básicas, escribiremos </w:t>
+      </w:r>
+      <w:r>
+        <w:t>en cada cuadro de texto los números complejos con los que deseamos operar</w:t>
+      </w:r>
+      <w:r>
+        <w:t xml:space="preserve">, </w:t>
+      </w:r>
+      <w:r>
+        <w:t xml:space="preserve">siempre </w:t>
+      </w:r>
+      <w:r>
+        <w:t xml:space="preserve">respetando alguno de los formatos válidos (ya sea </w:t>
+      </w:r>
+      <w:r>
+        <w:rPr>
+          <w:b/>
+        </w:rPr>
+        <w:t>“(a,b)”</w:t>
+      </w:r>
+      <w:r>
+        <w:t xml:space="preserve"> en forma </w:t>
+      </w:r>
+      <w:r>
+        <w:rPr>
+          <w:b/>
+          <w:i/>
+          <w:u w:val="single"/>
+        </w:rPr>
+        <w:t>binómica</w:t>
+      </w:r>
+      <w:r>
+        <w:t xml:space="preserve"> o </w:t>
+      </w:r>
+      <w:r>
+        <w:rPr>
+          <w:b/>
+        </w:rPr>
+        <w:t>“[a,b]”</w:t>
+      </w:r>
+      <w:r>
+        <w:t xml:space="preserve"> en forma </w:t>
+      </w:r>
+      <w:r>
+        <w:rPr>
+          <w:b/>
+          <w:i/>
+          <w:u w:val="single"/>
+        </w:rPr>
+        <w:t>polar</w:t>
+      </w:r>
+      <w:r>
+        <w:t>). Para concluir el proceso simplemente se debe hacer clic en el botón de la operación necesaria:</w:t>
+      </w:r>
+    </w:p>
+    <w:p>
+      <w:r>
+        <w:rPr>
+          <w:noProof/>
+          <w:lang w:val="es-ES"/>
+        </w:rPr>
+        <w:drawing>
+          <wp:anchor distT="0" distB="0" distL="114300" distR="114300" simplePos="0" relativeHeight="251662336" behindDoc="1" locked="0" layoutInCell="1" allowOverlap="1" wp14:anchorId="27F9098C" wp14:editId="17EFFAFB">
+            <wp:simplePos x="0" y="0"/>
+            <wp:positionH relativeFrom="margin">
+              <wp:posOffset>-23875</wp:posOffset>
+            </wp:positionH>
+            <wp:positionV relativeFrom="paragraph">
+              <wp:posOffset>274955</wp:posOffset>
+            </wp:positionV>
+            <wp:extent cx="3218180" cy="2227580"/>
+            <wp:effectExtent l="76200" t="76200" r="134620" b="134620"/>
+            <wp:wrapTight wrapText="bothSides">
+              <wp:wrapPolygon edited="0">
+                <wp:start x="-256" y="-739"/>
+                <wp:lineTo x="-511" y="-554"/>
+                <wp:lineTo x="-511" y="21982"/>
+                <wp:lineTo x="-256" y="22721"/>
+                <wp:lineTo x="22120" y="22721"/>
+                <wp:lineTo x="22376" y="20319"/>
+                <wp:lineTo x="22376" y="2401"/>
+                <wp:lineTo x="22120" y="-369"/>
+                <wp:lineTo x="22120" y="-739"/>
+                <wp:lineTo x="-256" y="-739"/>
+              </wp:wrapPolygon>
+            </wp:wrapTight>
+            <wp:docPr id="6" name="Imagen 6" descr="https://i.imgur.com/BUxqviA.png?1"/>
+            <wp:cNvGraphicFramePr>
+              <a:graphicFrameLocks xmlns:a="http://schemas.openxmlformats.org/drawingml/2006/main" noChangeAspect="1"/>
+            </wp:cNvGraphicFramePr>
+            <a:graphic xmlns:a="http://schemas.openxmlformats.org/drawingml/2006/main">
+              <a:graphicData uri="http://schemas.openxmlformats.org/drawingml/2006/picture">
+                <pic:pic xmlns:pic="http://schemas.openxmlformats.org/drawingml/2006/picture">
+                  <pic:nvPicPr>
+                    <pic:cNvPr id="0" name="Picture 3" descr="https://i.imgur.com/BUxqviA.png?1"/>
+                    <pic:cNvPicPr>
+                      <a:picLocks noChangeAspect="1" noChangeArrowheads="1"/>
+                    </pic:cNvPicPr>
+                  </pic:nvPicPr>
+                  <pic:blipFill>
+                    <a:blip r:embed="rId12">
+                      <a:extLst>
+                        <a:ext uri="{28A0092B-C50C-407E-A947-70E740481C1C}">
+                          <a14:useLocalDpi xmlns:a14="http://schemas.microsoft.com/office/drawing/2010/main" val="0"/>
+                        </a:ext>
+                      </a:extLst>
+                    </a:blip>
+                    <a:srcRect/>
+                    <a:stretch>
+                      <a:fillRect/>
+                    </a:stretch>
+                  </pic:blipFill>
+                  <pic:spPr bwMode="auto">
+                    <a:xfrm>
+                      <a:off x="0" y="0"/>
+                      <a:ext cx="3218180" cy="2227580"/>
+                    </a:xfrm>
+                    <a:prstGeom prst="rect">
+                      <a:avLst/>
+                    </a:prstGeom>
+                    <a:ln w="38100" cap="sq">
+                      <a:solidFill>
+                        <a:srgbClr val="000000"/>
+                      </a:solidFill>
+                      <a:prstDash val="solid"/>
+                      <a:miter lim="800000"/>
+                    </a:ln>
+                    <a:effectLst>
+                      <a:outerShdw blurRad="50800" dist="38100" dir="2700000" algn="tl" rotWithShape="0">
+                        <a:srgbClr val="000000">
+                          <a:alpha val="43000"/>
+                        </a:srgbClr>
+                      </a:outerShdw>
+                    </a:effectLst>
+                  </pic:spPr>
+                </pic:pic>
+              </a:graphicData>
+            </a:graphic>
+            <wp14:sizeRelH relativeFrom="page">
+              <wp14:pctWidth>0</wp14:pctWidth>
+            </wp14:sizeRelH>
+            <wp14:sizeRelV relativeFrom="page">
+              <wp14:pctHeight>0</wp14:pctHeight>
+            </wp14:sizeRelV>
+          </wp:anchor>
+        </w:drawing>
+      </w:r>
+      <w:r>
+        <w:rPr>
+          <w:noProof/>
+          <w:lang w:val="es-ES"/>
+        </w:rPr>
+        <w:drawing>
+          <wp:anchor distT="0" distB="0" distL="114300" distR="114300" simplePos="0" relativeHeight="251661312" behindDoc="1" locked="0" layoutInCell="1" allowOverlap="1" wp14:anchorId="6713B111" wp14:editId="797CC286">
+            <wp:simplePos x="0" y="0"/>
+            <wp:positionH relativeFrom="margin">
+              <wp:posOffset>3357088</wp:posOffset>
+            </wp:positionH>
+            <wp:positionV relativeFrom="paragraph">
+              <wp:posOffset>275813</wp:posOffset>
+            </wp:positionV>
+            <wp:extent cx="3235960" cy="2227580"/>
+            <wp:effectExtent l="76200" t="76200" r="135890" b="134620"/>
+            <wp:wrapTight wrapText="bothSides">
+              <wp:wrapPolygon edited="0">
+                <wp:start x="-254" y="-739"/>
+                <wp:lineTo x="-509" y="-554"/>
+                <wp:lineTo x="-509" y="21982"/>
+                <wp:lineTo x="-254" y="22721"/>
+                <wp:lineTo x="22126" y="22721"/>
+                <wp:lineTo x="22380" y="20319"/>
+                <wp:lineTo x="22380" y="2401"/>
+                <wp:lineTo x="22126" y="-369"/>
+                <wp:lineTo x="22126" y="-739"/>
+                <wp:lineTo x="-254" y="-739"/>
+              </wp:wrapPolygon>
+            </wp:wrapTight>
+            <wp:docPr id="7" name="Imagen 7" descr="https://i.imgur.com/OCiQzlM.png?1"/>
+            <wp:cNvGraphicFramePr>
+              <a:graphicFrameLocks xmlns:a="http://schemas.openxmlformats.org/drawingml/2006/main" noChangeAspect="1"/>
+            </wp:cNvGraphicFramePr>
+            <a:graphic xmlns:a="http://schemas.openxmlformats.org/drawingml/2006/main">
+              <a:graphicData uri="http://schemas.openxmlformats.org/drawingml/2006/picture">
+                <pic:pic xmlns:pic="http://schemas.openxmlformats.org/drawingml/2006/picture">
+                  <pic:nvPicPr>
+                    <pic:cNvPr id="0" name="Picture 5" descr="https://i.imgur.com/OCiQzlM.png?1"/>
+                    <pic:cNvPicPr>
+                      <a:picLocks noChangeAspect="1" noChangeArrowheads="1"/>
+                    </pic:cNvPicPr>
+                  </pic:nvPicPr>
+                  <pic:blipFill>
+                    <a:blip r:embed="rId13">
+                      <a:extLst>
+                        <a:ext uri="{28A0092B-C50C-407E-A947-70E740481C1C}">
+                          <a14:useLocalDpi xmlns:a14="http://schemas.microsoft.com/office/drawing/2010/main" val="0"/>
+                        </a:ext>
+                      </a:extLst>
+                    </a:blip>
+                    <a:srcRect/>
+                    <a:stretch>
+                      <a:fillRect/>
+                    </a:stretch>
+                  </pic:blipFill>
+                  <pic:spPr bwMode="auto">
+                    <a:xfrm>
+                      <a:off x="0" y="0"/>
+                      <a:ext cx="3235960" cy="2227580"/>
+                    </a:xfrm>
+                    <a:prstGeom prst="rect">
+                      <a:avLst/>
+                    </a:prstGeom>
+                    <a:ln w="38100" cap="sq">
+                      <a:solidFill>
+                        <a:srgbClr val="000000"/>
+                      </a:solidFill>
+                      <a:prstDash val="solid"/>
+                      <a:miter lim="800000"/>
+                    </a:ln>
+                    <a:effectLst>
+                      <a:outerShdw blurRad="50800" dist="38100" dir="2700000" algn="tl" rotWithShape="0">
+                        <a:srgbClr val="000000">
+                          <a:alpha val="43000"/>
+                        </a:srgbClr>
+                      </a:outerShdw>
+                    </a:effectLst>
+                  </pic:spPr>
+                </pic:pic>
+              </a:graphicData>
+            </a:graphic>
+            <wp14:sizeRelH relativeFrom="page">
+              <wp14:pctWidth>0</wp14:pctWidth>
+            </wp14:sizeRelH>
+            <wp14:sizeRelV relativeFrom="page">
+              <wp14:pctHeight>0</wp14:pctHeight>
+            </wp14:sizeRelV>
+          </wp:anchor>
+        </w:drawing>
+      </w:r>
+    </w:p>
+    <w:p>
+      <w:r>
+        <w:rPr>
+          <w:b/>
+          <w:u w:val="single"/>
+        </w:rPr>
+        <w:t>Aclaración:</w:t>
+      </w:r>
+      <w:r>
+        <w:t xml:space="preserve"> Al usar a pi</w:t>
+      </w:r>
+      <w:r>
+        <w:t xml:space="preserve"> (180º de amplitud)</w:t>
+      </w:r>
+      <w:r>
+        <w:t xml:space="preserve"> como argumento</w:t>
+      </w:r>
+      <w:r>
+        <w:t xml:space="preserve"> es necesario</w:t>
+      </w:r>
+      <w:r>
+        <w:t xml:space="preserve"> </w:t>
+      </w:r>
+      <w:r>
+        <w:t xml:space="preserve">NO obviar </w:t>
+      </w:r>
+      <w:r>
+        <w:t>al 1 como facto</w:t>
+      </w:r>
+      <w:r>
+        <w:t xml:space="preserve">r que lo acompaña, </w:t>
+      </w:r>
+      <w:r>
+        <w:t>cumpliendo con</w:t>
+      </w:r>
+      <w:bookmarkStart w:id="0" w:name="_GoBack"/>
+      <w:bookmarkEnd w:id="0"/>
+      <w:r>
+        <w:t xml:space="preserve"> el formato</w:t>
+      </w:r>
+      <w:r>
+        <w:t xml:space="preserve"> “numeroPi”</w:t>
+      </w:r>
+      <w:r>
+        <w:t xml:space="preserve"> para evitar errores en el análisis de la expresión</w:t>
+      </w:r>
+      <w:r>
+        <w:t xml:space="preserve"> del complejo</w:t>
+      </w:r>
+      <w:r>
+        <w:t>.</w:t>
+      </w:r>
+    </w:p>
+    <w:p>
+      <w:r>
+        <w:t xml:space="preserve"> [5, 1pi] -&gt; </w:t>
+      </w:r>
+      <w:r>
+        <w:t>Expresión correcta</w:t>
+      </w:r>
+      <w:r>
+        <w:t xml:space="preserve"> para el programa</w:t>
+      </w:r>
+    </w:p>
+    <w:p>
+      <w:r>
+        <w:t xml:space="preserve"> [5, pi]   -&gt; </w:t>
+      </w:r>
+      <w:r>
+        <w:t xml:space="preserve">Expresión </w:t>
+      </w:r>
+      <w:r>
+        <w:t>in</w:t>
+      </w:r>
+      <w:r>
+        <w:t>correcta</w:t>
+      </w:r>
+      <w:r>
+        <w:t xml:space="preserve"> para el programa</w:t>
+      </w:r>
+    </w:p>
+    <w:p/>
+    <w:p/>
+    <w:p/>
+    <w:p/>
+    <w:p/>
+    <w:p/>
     <w:p/>
     <w:sectPr>
       <w:pgSz w:w="11906" w:h="16838"/>
@@ -987,7 +1437,7 @@
 </file>
 
 <file path=word/endnotes.xml><?xml version="1.0" encoding="utf-8"?>
-<w:endnotes xmlns:wpc="http://schemas.microsoft.com/office/word/2010/wordprocessingCanvas" xmlns:cx="http://schemas.microsoft.com/office/drawing/2014/chartex" xmlns:cx1="http://schemas.microsoft.com/office/drawing/2015/9/8/chartex" xmlns:cx2="http://schemas.microsoft.com/office/drawing/2015/10/21/chartex" xmlns:cx3="http://schemas.microsoft.com/office/drawing/2016/5/9/chartex" xmlns:cx4="http://schemas.microsoft.com/office/drawing/2016/5/10/chartex" xmlns:cx5="http://schemas.microsoft.com/office/drawing/2016/5/11/chartex" xmlns:cx6="http://schemas.microsoft.com/office/drawing/2016/5/12/chartex" xmlns:cx7="http://schemas.microsoft.com/office/drawing/2016/5/13/chartex" xmlns:cx8="http://schemas.microsoft.com/office/drawing/2016/5/14/chartex" xmlns:mc="http://schemas.openxmlformats.org/markup-compatibility/2006" xmlns:aink="http://schemas.microsoft.com/office/drawing/2016/ink" xmlns:am3d="http://schemas.microsoft.com/office/drawing/2017/model3d" xmlns:o="urn:schemas-microsoft-com:office:office" xmlns:r="http://schemas.openxmlformats.org/officeDocument/2006/relationships" xmlns:m="http://schemas.openxmlformats.org/officeDocument/2006/math" xmlns:v="urn:schemas-microsoft-com:vml" xmlns:wp14="http://schemas.microsoft.com/office/word/2010/wordprocessingDrawing" xmlns:wp="http://schemas.openxmlformats.org/drawingml/2006/wordprocessingDrawing" xmlns:w10="urn:schemas-microsoft-com:office:word" xmlns:w="http://schemas.openxmlformats.org/wordprocessingml/2006/main" xmlns:w14="http://schemas.microsoft.com/office/word/2010/wordml" xmlns:w15="http://schemas.microsoft.com/office/word/2012/wordml" xmlns:w16cid="http://schemas.microsoft.com/office/word/2016/wordml/cid" xmlns:w16se="http://schemas.microsoft.com/office/word/2015/wordml/symex" xmlns:wpg="http://schemas.microsoft.com/office/word/2010/wordprocessingGroup" xmlns:wpi="http://schemas.microsoft.com/office/word/2010/wordprocessingInk" xmlns:wne="http://schemas.microsoft.com/office/word/2006/wordml" xmlns:wps="http://schemas.microsoft.com/office/word/2010/wordprocessingShape" mc:Ignorable="w14 w15 w16se w16cid wp14">
+<w:endnotes xmlns:wpc="http://schemas.microsoft.com/office/word/2010/wordprocessingCanvas" xmlns:mc="http://schemas.openxmlformats.org/markup-compatibility/2006" xmlns:o="urn:schemas-microsoft-com:office:office" xmlns:r="http://schemas.openxmlformats.org/officeDocument/2006/relationships" xmlns:m="http://schemas.openxmlformats.org/officeDocument/2006/math" xmlns:v="urn:schemas-microsoft-com:vml" xmlns:wp14="http://schemas.microsoft.com/office/word/2010/wordprocessingDrawing" xmlns:wp="http://schemas.openxmlformats.org/drawingml/2006/wordprocessingDrawing" xmlns:w10="urn:schemas-microsoft-com:office:word" xmlns:w="http://schemas.openxmlformats.org/wordprocessingml/2006/main" xmlns:w14="http://schemas.microsoft.com/office/word/2010/wordml" xmlns:w15="http://schemas.microsoft.com/office/word/2012/wordml" xmlns:wpg="http://schemas.microsoft.com/office/word/2010/wordprocessingGroup" xmlns:wpi="http://schemas.microsoft.com/office/word/2010/wordprocessingInk" xmlns:wne="http://schemas.microsoft.com/office/word/2006/wordml" xmlns:wps="http://schemas.microsoft.com/office/word/2010/wordprocessingShape" mc:Ignorable="w14 w15 wp14">
   <w:endnote w:type="separator" w:id="-1">
     <w:p>
       <w:pPr>
@@ -1012,7 +1462,7 @@
 </file>
 
 <file path=word/footnotes.xml><?xml version="1.0" encoding="utf-8"?>
-<w:footnotes xmlns:wpc="http://schemas.microsoft.com/office/word/2010/wordprocessingCanvas" xmlns:cx="http://schemas.microsoft.com/office/drawing/2014/chartex" xmlns:cx1="http://schemas.microsoft.com/office/drawing/2015/9/8/chartex" xmlns:cx2="http://schemas.microsoft.com/office/drawing/2015/10/21/chartex" xmlns:cx3="http://schemas.microsoft.com/office/drawing/2016/5/9/chartex" xmlns:cx4="http://schemas.microsoft.com/office/drawing/2016/5/10/chartex" xmlns:cx5="http://schemas.microsoft.com/office/drawing/2016/5/11/chartex" xmlns:cx6="http://schemas.microsoft.com/office/drawing/2016/5/12/chartex" xmlns:cx7="http://schemas.microsoft.com/office/drawing/2016/5/13/chartex" xmlns:cx8="http://schemas.microsoft.com/office/drawing/2016/5/14/chartex" xmlns:mc="http://schemas.openxmlformats.org/markup-compatibility/2006" xmlns:aink="http://schemas.microsoft.com/office/drawing/2016/ink" xmlns:am3d="http://schemas.microsoft.com/office/drawing/2017/model3d" xmlns:o="urn:schemas-microsoft-com:office:office" xmlns:r="http://schemas.openxmlformats.org/officeDocument/2006/relationships" xmlns:m="http://schemas.openxmlformats.org/officeDocument/2006/math" xmlns:v="urn:schemas-microsoft-com:vml" xmlns:wp14="http://schemas.microsoft.com/office/word/2010/wordprocessingDrawing" xmlns:wp="http://schemas.openxmlformats.org/drawingml/2006/wordprocessingDrawing" xmlns:w10="urn:schemas-microsoft-com:office:word" xmlns:w="http://schemas.openxmlformats.org/wordprocessingml/2006/main" xmlns:w14="http://schemas.microsoft.com/office/word/2010/wordml" xmlns:w15="http://schemas.microsoft.com/office/word/2012/wordml" xmlns:w16cid="http://schemas.microsoft.com/office/word/2016/wordml/cid" xmlns:w16se="http://schemas.microsoft.com/office/word/2015/wordml/symex" xmlns:wpg="http://schemas.microsoft.com/office/word/2010/wordprocessingGroup" xmlns:wpi="http://schemas.microsoft.com/office/word/2010/wordprocessingInk" xmlns:wne="http://schemas.microsoft.com/office/word/2006/wordml" xmlns:wps="http://schemas.microsoft.com/office/word/2010/wordprocessingShape" mc:Ignorable="w14 w15 w16se w16cid wp14">
+<w:footnotes xmlns:wpc="http://schemas.microsoft.com/office/word/2010/wordprocessingCanvas" xmlns:mc="http://schemas.openxmlformats.org/markup-compatibility/2006" xmlns:o="urn:schemas-microsoft-com:office:office" xmlns:r="http://schemas.openxmlformats.org/officeDocument/2006/relationships" xmlns:m="http://schemas.openxmlformats.org/officeDocument/2006/math" xmlns:v="urn:schemas-microsoft-com:vml" xmlns:wp14="http://schemas.microsoft.com/office/word/2010/wordprocessingDrawing" xmlns:wp="http://schemas.openxmlformats.org/drawingml/2006/wordprocessingDrawing" xmlns:w10="urn:schemas-microsoft-com:office:word" xmlns:w="http://schemas.openxmlformats.org/wordprocessingml/2006/main" xmlns:w14="http://schemas.microsoft.com/office/word/2010/wordml" xmlns:w15="http://schemas.microsoft.com/office/word/2012/wordml" xmlns:wpg="http://schemas.microsoft.com/office/word/2010/wordprocessingGroup" xmlns:wpi="http://schemas.microsoft.com/office/word/2010/wordprocessingInk" xmlns:wne="http://schemas.microsoft.com/office/word/2006/wordml" xmlns:wps="http://schemas.microsoft.com/office/word/2010/wordprocessingShape" mc:Ignorable="w14 w15 wp14">
   <w:footnote w:type="separator" w:id="-1">
     <w:p>
       <w:pPr>
@@ -1037,8 +1487,8 @@
 </file>
 
 <file path=word/numbering.xml><?xml version="1.0" encoding="utf-8"?>
-<w:numbering xmlns:wpc="http://schemas.microsoft.com/office/word/2010/wordprocessingCanvas" xmlns:cx="http://schemas.microsoft.com/office/drawing/2014/chartex" xmlns:cx1="http://schemas.microsoft.com/office/drawing/2015/9/8/chartex" xmlns:cx2="http://schemas.microsoft.com/office/drawing/2015/10/21/chartex" xmlns:cx3="http://schemas.microsoft.com/office/drawing/2016/5/9/chartex" xmlns:cx4="http://schemas.microsoft.com/office/drawing/2016/5/10/chartex" xmlns:cx5="http://schemas.microsoft.com/office/drawing/2016/5/11/chartex" xmlns:cx6="http://schemas.microsoft.com/office/drawing/2016/5/12/chartex" xmlns:cx7="http://schemas.microsoft.com/office/drawing/2016/5/13/chartex" xmlns:cx8="http://schemas.microsoft.com/office/drawing/2016/5/14/chartex" xmlns:mc="http://schemas.openxmlformats.org/markup-compatibility/2006" xmlns:aink="http://schemas.microsoft.com/office/drawing/2016/ink" xmlns:am3d="http://schemas.microsoft.com/office/drawing/2017/model3d" xmlns:o="urn:schemas-microsoft-com:office:office" xmlns:r="http://schemas.openxmlformats.org/officeDocument/2006/relationships" xmlns:m="http://schemas.openxmlformats.org/officeDocument/2006/math" xmlns:v="urn:schemas-microsoft-com:vml" xmlns:wp14="http://schemas.microsoft.com/office/word/2010/wordprocessingDrawing" xmlns:wp="http://schemas.openxmlformats.org/drawingml/2006/wordprocessingDrawing" xmlns:w10="urn:schemas-microsoft-com:office:word" xmlns:w="http://schemas.openxmlformats.org/wordprocessingml/2006/main" xmlns:w14="http://schemas.microsoft.com/office/word/2010/wordml" xmlns:w15="http://schemas.microsoft.com/office/word/2012/wordml" xmlns:w16cid="http://schemas.microsoft.com/office/word/2016/wordml/cid" xmlns:w16se="http://schemas.microsoft.com/office/word/2015/wordml/symex" xmlns:wpg="http://schemas.microsoft.com/office/word/2010/wordprocessingGroup" xmlns:wpi="http://schemas.microsoft.com/office/word/2010/wordprocessingInk" xmlns:wne="http://schemas.microsoft.com/office/word/2006/wordml" xmlns:wps="http://schemas.microsoft.com/office/word/2010/wordprocessingShape" mc:Ignorable="w14 w15 w16se w16cid wp14">
-  <w:abstractNum w:abstractNumId="0" w15:restartNumberingAfterBreak="0">
+<w:numbering xmlns:wpc="http://schemas.microsoft.com/office/word/2010/wordprocessingCanvas" xmlns:mc="http://schemas.openxmlformats.org/markup-compatibility/2006" xmlns:o="urn:schemas-microsoft-com:office:office" xmlns:r="http://schemas.openxmlformats.org/officeDocument/2006/relationships" xmlns:m="http://schemas.openxmlformats.org/officeDocument/2006/math" xmlns:v="urn:schemas-microsoft-com:vml" xmlns:wp14="http://schemas.microsoft.com/office/word/2010/wordprocessingDrawing" xmlns:wp="http://schemas.openxmlformats.org/drawingml/2006/wordprocessingDrawing" xmlns:w10="urn:schemas-microsoft-com:office:word" xmlns:w="http://schemas.openxmlformats.org/wordprocessingml/2006/main" xmlns:w14="http://schemas.microsoft.com/office/word/2010/wordml" xmlns:w15="http://schemas.microsoft.com/office/word/2012/wordml" xmlns:wpg="http://schemas.microsoft.com/office/word/2010/wordprocessingGroup" xmlns:wpi="http://schemas.microsoft.com/office/word/2010/wordprocessingInk" xmlns:wne="http://schemas.microsoft.com/office/word/2006/wordml" xmlns:wps="http://schemas.microsoft.com/office/word/2010/wordprocessingShape" mc:Ignorable="w14 w15 wp14">
+  <w:abstractNum w:abstractNumId="0">
     <w:nsid w:val="02483155"/>
     <w:multiLevelType w:val="hybridMultilevel"/>
     <w:tmpl w:val="B4B89270"/>
@@ -1158,7 +1608,7 @@
 </file>
 
 <file path=word/styles.xml><?xml version="1.0" encoding="utf-8"?>
-<w:styles xmlns:mc="http://schemas.openxmlformats.org/markup-compatibility/2006" xmlns:r="http://schemas.openxmlformats.org/officeDocument/2006/relationships" xmlns:w="http://schemas.openxmlformats.org/wordprocessingml/2006/main" xmlns:w14="http://schemas.microsoft.com/office/word/2010/wordml" xmlns:w15="http://schemas.microsoft.com/office/word/2012/wordml" xmlns:w16cid="http://schemas.microsoft.com/office/word/2016/wordml/cid" xmlns:w16se="http://schemas.microsoft.com/office/word/2015/wordml/symex" mc:Ignorable="w14 w15 w16se w16cid">
+<w:styles xmlns:mc="http://schemas.openxmlformats.org/markup-compatibility/2006" xmlns:r="http://schemas.openxmlformats.org/officeDocument/2006/relationships" xmlns:w="http://schemas.openxmlformats.org/wordprocessingml/2006/main" xmlns:w14="http://schemas.microsoft.com/office/word/2010/wordml" xmlns:w15="http://schemas.microsoft.com/office/word/2012/wordml" mc:Ignorable="w14 w15">
   <w:docDefaults>
     <w:rPrDefault>
       <w:rPr>
@@ -1174,7 +1624,7 @@
       </w:pPr>
     </w:pPrDefault>
   </w:docDefaults>
-  <w:latentStyles w:defLockedState="0" w:defUIPriority="99" w:defSemiHidden="0" w:defUnhideWhenUsed="0" w:defQFormat="0" w:count="375">
+  <w:latentStyles w:defLockedState="0" w:defUIPriority="99" w:defSemiHidden="0" w:defUnhideWhenUsed="0" w:defQFormat="0" w:count="371">
     <w:lsdException w:name="Normal" w:uiPriority="0" w:qFormat="1"/>
     <w:lsdException w:name="heading 1" w:uiPriority="9" w:qFormat="1"/>
     <w:lsdException w:name="heading 2" w:semiHidden="1" w:uiPriority="9" w:unhideWhenUsed="1" w:qFormat="1"/>
@@ -1546,20 +1996,16 @@
     <w:lsdException w:name="List Table 5 Dark Accent 6" w:uiPriority="50"/>
     <w:lsdException w:name="List Table 6 Colorful Accent 6" w:uiPriority="51"/>
     <w:lsdException w:name="List Table 7 Colorful Accent 6" w:uiPriority="52"/>
-    <w:lsdException w:name="Mention" w:semiHidden="1" w:unhideWhenUsed="1"/>
-    <w:lsdException w:name="Smart Hyperlink" w:semiHidden="1" w:unhideWhenUsed="1"/>
-    <w:lsdException w:name="Hashtag" w:semiHidden="1" w:unhideWhenUsed="1"/>
-    <w:lsdException w:name="Unresolved Mention" w:semiHidden="1" w:unhideWhenUsed="1"/>
   </w:latentStyles>
   <w:style w:type="paragraph" w:default="1" w:styleId="Normal">
     <w:name w:val="Normal"/>
     <w:qFormat/>
   </w:style>
-  <w:style w:type="paragraph" w:styleId="Heading1">
+  <w:style w:type="paragraph" w:styleId="Ttulo1">
     <w:name w:val="heading 1"/>
     <w:basedOn w:val="Normal"/>
     <w:next w:val="Normal"/>
-    <w:link w:val="Heading1Char"/>
+    <w:link w:val="Ttulo1Car"/>
     <w:uiPriority w:val="9"/>
     <w:qFormat/>
     <w:rsid w:val="00B61A8D"/>
@@ -1576,11 +2022,11 @@
       <w:szCs w:val="32"/>
     </w:rPr>
   </w:style>
-  <w:style w:type="paragraph" w:styleId="Heading2">
+  <w:style w:type="paragraph" w:styleId="Ttulo2">
     <w:name w:val="heading 2"/>
     <w:basedOn w:val="Normal"/>
     <w:next w:val="Normal"/>
-    <w:link w:val="Heading2Char"/>
+    <w:link w:val="Ttulo2Car"/>
     <w:uiPriority w:val="9"/>
     <w:unhideWhenUsed/>
     <w:qFormat/>
@@ -1598,13 +2044,13 @@
       <w:szCs w:val="26"/>
     </w:rPr>
   </w:style>
-  <w:style w:type="character" w:default="1" w:styleId="DefaultParagraphFont">
+  <w:style w:type="character" w:default="1" w:styleId="Fuentedeprrafopredeter">
     <w:name w:val="Default Paragraph Font"/>
     <w:uiPriority w:val="1"/>
     <w:semiHidden/>
     <w:unhideWhenUsed/>
   </w:style>
-  <w:style w:type="table" w:default="1" w:styleId="TableNormal">
+  <w:style w:type="table" w:default="1" w:styleId="Tablanormal">
     <w:name w:val="Normal Table"/>
     <w:uiPriority w:val="99"/>
     <w:semiHidden/>
@@ -1619,15 +2065,15 @@
       </w:tblCellMar>
     </w:tblPr>
   </w:style>
-  <w:style w:type="numbering" w:default="1" w:styleId="NoList">
+  <w:style w:type="numbering" w:default="1" w:styleId="Sinlista">
     <w:name w:val="No List"/>
     <w:uiPriority w:val="99"/>
     <w:semiHidden/>
     <w:unhideWhenUsed/>
   </w:style>
-  <w:style w:type="paragraph" w:styleId="NoSpacing">
+  <w:style w:type="paragraph" w:styleId="Sinespaciado">
     <w:name w:val="No Spacing"/>
-    <w:link w:val="NoSpacingChar"/>
+    <w:link w:val="SinespaciadoCar"/>
     <w:uiPriority w:val="1"/>
     <w:qFormat/>
     <w:rsid w:val="00B61A8D"/>
@@ -1638,20 +2084,20 @@
       <w:lang w:val="en-US" w:eastAsia="en-US"/>
     </w:rPr>
   </w:style>
-  <w:style w:type="character" w:customStyle="1" w:styleId="NoSpacingChar">
-    <w:name w:val="No Spacing Char"/>
-    <w:basedOn w:val="DefaultParagraphFont"/>
-    <w:link w:val="NoSpacing"/>
+  <w:style w:type="character" w:customStyle="1" w:styleId="SinespaciadoCar">
+    <w:name w:val="Sin espaciado Car"/>
+    <w:basedOn w:val="Fuentedeprrafopredeter"/>
+    <w:link w:val="Sinespaciado"/>
     <w:uiPriority w:val="1"/>
     <w:rsid w:val="00B61A8D"/>
     <w:rPr>
       <w:lang w:val="en-US" w:eastAsia="en-US"/>
     </w:rPr>
   </w:style>
-  <w:style w:type="character" w:customStyle="1" w:styleId="Heading1Char">
-    <w:name w:val="Heading 1 Char"/>
-    <w:basedOn w:val="DefaultParagraphFont"/>
-    <w:link w:val="Heading1"/>
+  <w:style w:type="character" w:customStyle="1" w:styleId="Ttulo1Car">
+    <w:name w:val="Título 1 Car"/>
+    <w:basedOn w:val="Fuentedeprrafopredeter"/>
+    <w:link w:val="Ttulo1"/>
     <w:uiPriority w:val="9"/>
     <w:rsid w:val="00B61A8D"/>
     <w:rPr>
@@ -1661,10 +2107,10 @@
       <w:szCs w:val="32"/>
     </w:rPr>
   </w:style>
-  <w:style w:type="character" w:customStyle="1" w:styleId="Heading2Char">
-    <w:name w:val="Heading 2 Char"/>
-    <w:basedOn w:val="DefaultParagraphFont"/>
-    <w:link w:val="Heading2"/>
+  <w:style w:type="character" w:customStyle="1" w:styleId="Ttulo2Car">
+    <w:name w:val="Título 2 Car"/>
+    <w:basedOn w:val="Fuentedeprrafopredeter"/>
+    <w:link w:val="Ttulo2"/>
     <w:uiPriority w:val="9"/>
     <w:rsid w:val="00B61A8D"/>
     <w:rPr>
@@ -1674,7 +2120,7 @@
       <w:szCs w:val="26"/>
     </w:rPr>
   </w:style>
-  <w:style w:type="paragraph" w:styleId="ListParagraph">
+  <w:style w:type="paragraph" w:styleId="Prrafodelista">
     <w:name w:val="List Paragraph"/>
     <w:basedOn w:val="Normal"/>
     <w:uiPriority w:val="34"/>

</xml_diff>

<commit_message>
Actualizado manual para OA y agregado metodo para utilizar del modelo raices de la unidad en la interfaz.
</commit_message>
<xml_diff>
--- a/Manual de usuario NCOM.docx
+++ b/Manual de usuario NCOM.docx
@@ -1,6 +1,6 @@
 
 <file path=word/document.xml><?xml version="1.0" encoding="utf-8"?>
-<w:document xmlns:wpc="http://schemas.microsoft.com/office/word/2010/wordprocessingCanvas" xmlns:cx="http://schemas.microsoft.com/office/drawing/2014/chartex" xmlns:cx1="http://schemas.microsoft.com/office/drawing/2015/9/8/chartex" xmlns:cx2="http://schemas.microsoft.com/office/drawing/2015/10/21/chartex" xmlns:cx3="http://schemas.microsoft.com/office/drawing/2016/5/9/chartex" xmlns:cx4="http://schemas.microsoft.com/office/drawing/2016/5/10/chartex" xmlns:cx5="http://schemas.microsoft.com/office/drawing/2016/5/11/chartex" xmlns:cx6="http://schemas.microsoft.com/office/drawing/2016/5/12/chartex" xmlns:cx7="http://schemas.microsoft.com/office/drawing/2016/5/13/chartex" xmlns:cx8="http://schemas.microsoft.com/office/drawing/2016/5/14/chartex" xmlns:mc="http://schemas.openxmlformats.org/markup-compatibility/2006" xmlns:aink="http://schemas.microsoft.com/office/drawing/2016/ink" xmlns:am3d="http://schemas.microsoft.com/office/drawing/2017/model3d" xmlns:o="urn:schemas-microsoft-com:office:office" xmlns:r="http://schemas.openxmlformats.org/officeDocument/2006/relationships" xmlns:m="http://schemas.openxmlformats.org/officeDocument/2006/math" xmlns:v="urn:schemas-microsoft-com:vml" xmlns:wp14="http://schemas.microsoft.com/office/word/2010/wordprocessingDrawing" xmlns:wp="http://schemas.openxmlformats.org/drawingml/2006/wordprocessingDrawing" xmlns:w10="urn:schemas-microsoft-com:office:word" xmlns:w="http://schemas.openxmlformats.org/wordprocessingml/2006/main" xmlns:w14="http://schemas.microsoft.com/office/word/2010/wordml" xmlns:w15="http://schemas.microsoft.com/office/word/2012/wordml" xmlns:w16cid="http://schemas.microsoft.com/office/word/2016/wordml/cid" xmlns:w16se="http://schemas.microsoft.com/office/word/2015/wordml/symex" xmlns:wpg="http://schemas.microsoft.com/office/word/2010/wordprocessingGroup" xmlns:wpi="http://schemas.microsoft.com/office/word/2010/wordprocessingInk" xmlns:wne="http://schemas.microsoft.com/office/word/2006/wordml" xmlns:wps="http://schemas.microsoft.com/office/word/2010/wordprocessingShape" mc:Ignorable="w14 w15 w16se w16cid wp14">
+<w:document xmlns:wpc="http://schemas.microsoft.com/office/word/2010/wordprocessingCanvas" xmlns:mc="http://schemas.openxmlformats.org/markup-compatibility/2006" xmlns:o="urn:schemas-microsoft-com:office:office" xmlns:r="http://schemas.openxmlformats.org/officeDocument/2006/relationships" xmlns:m="http://schemas.openxmlformats.org/officeDocument/2006/math" xmlns:v="urn:schemas-microsoft-com:vml" xmlns:wp14="http://schemas.microsoft.com/office/word/2010/wordprocessingDrawing" xmlns:wp="http://schemas.openxmlformats.org/drawingml/2006/wordprocessingDrawing" xmlns:w10="urn:schemas-microsoft-com:office:word" xmlns:w="http://schemas.openxmlformats.org/wordprocessingml/2006/main" xmlns:w14="http://schemas.microsoft.com/office/word/2010/wordml" xmlns:w15="http://schemas.microsoft.com/office/word/2012/wordml" xmlns:wpg="http://schemas.microsoft.com/office/word/2010/wordprocessingGroup" xmlns:wpi="http://schemas.microsoft.com/office/word/2010/wordprocessingInk" xmlns:wne="http://schemas.microsoft.com/office/word/2006/wordml" xmlns:wps="http://schemas.microsoft.com/office/word/2010/wordprocessingShape" mc:Ignorable="w14 w15 wp14">
   <w:body>
     <w:sdt>
       <w:sdtPr>
@@ -17,6 +17,7 @@
           <w:r>
             <w:rPr>
               <w:noProof/>
+              <w:lang w:val="es-ES"/>
             </w:rPr>
             <mc:AlternateContent>
               <mc:Choice Requires="wps">
@@ -88,7 +89,7 @@
                             <w:txbxContent>
                               <w:p>
                                 <w:pPr>
-                                  <w:pStyle w:val="NoSpacing"/>
+                                  <w:pStyle w:val="Sinespaciado"/>
                                   <w:spacing w:before="40" w:after="560" w:line="216" w:lineRule="auto"/>
                                   <w:rPr>
                                     <w:color w:val="4472C4" w:themeColor="accent1"/>
@@ -142,7 +143,7 @@
                                 <w:sdtContent>
                                   <w:p>
                                     <w:pPr>
-                                      <w:pStyle w:val="NoSpacing"/>
+                                      <w:pStyle w:val="Sinespaciado"/>
                                       <w:spacing w:before="40" w:after="40"/>
                                       <w:rPr>
                                         <w:caps/>
@@ -182,7 +183,7 @@
                                 <w:sdtContent>
                                   <w:p>
                                     <w:pPr>
-                                      <w:pStyle w:val="NoSpacing"/>
+                                      <w:pStyle w:val="Sinespaciado"/>
                                       <w:spacing w:before="80" w:after="40"/>
                                       <w:rPr>
                                         <w:caps/>
@@ -234,7 +235,7 @@
                       <w:txbxContent>
                         <w:p>
                           <w:pPr>
-                            <w:pStyle w:val="NoSpacing"/>
+                            <w:pStyle w:val="Sinespaciado"/>
                             <w:spacing w:before="40" w:after="560" w:line="216" w:lineRule="auto"/>
                             <w:rPr>
                               <w:color w:val="4472C4" w:themeColor="accent1"/>
@@ -288,7 +289,7 @@
                           <w:sdtContent>
                             <w:p>
                               <w:pPr>
-                                <w:pStyle w:val="NoSpacing"/>
+                                <w:pStyle w:val="Sinespaciado"/>
                                 <w:spacing w:before="40" w:after="40"/>
                                 <w:rPr>
                                   <w:caps/>
@@ -328,7 +329,7 @@
                           <w:sdtContent>
                             <w:p>
                               <w:pPr>
-                                <w:pStyle w:val="NoSpacing"/>
+                                <w:pStyle w:val="Sinespaciado"/>
                                 <w:spacing w:before="80" w:after="40"/>
                                 <w:rPr>
                                   <w:caps/>
@@ -360,6 +361,7 @@
           <w:r>
             <w:rPr>
               <w:noProof/>
+              <w:lang w:val="es-ES"/>
             </w:rPr>
             <mc:AlternateContent>
               <mc:Choice Requires="wps">
@@ -446,7 +448,7 @@
                                 <w:sdtContent>
                                   <w:p>
                                     <w:pPr>
-                                      <w:pStyle w:val="NoSpacing"/>
+                                      <w:pStyle w:val="Sinespaciado"/>
                                       <w:jc w:val="right"/>
                                       <w:rPr>
                                         <w:color w:val="FFFFFF" w:themeColor="background1"/>
@@ -487,7 +489,8 @@
               </mc:Choice>
               <mc:Fallback>
                 <w:pict>
-                  <v:rect id="Rectangle 132" o:spid="_x0000_s1027" style="position:absolute;margin-left:-4.4pt;margin-top:0;width:46.8pt;height:77.75pt;z-index:251659264;visibility:visible;mso-wrap-style:square;mso-width-percent:76;mso-height-percent:98;mso-top-percent:23;mso-wrap-distance-left:9pt;mso-wrap-distance-top:0;mso-wrap-distance-right:9pt;mso-wrap-distance-bottom:0;mso-position-horizontal:right;mso-position-horizontal-relative:margin;mso-position-vertical-relative:page;mso-width-percent:76;mso-height-percent:98;mso-top-percent:23;mso-width-relative:page;mso-height-relative:page;v-text-anchor:bottom" o:gfxdata="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" fillcolor="#4472c4 [3204]" stroked="f" strokeweight="1pt">
+                  <v:rect id="Rectangle 132" o:spid="_x0000_s1027" style="position:absolute;margin-left:-4.4pt;margin-top:0;width:46.8pt;height:77.75pt;z-index:251659264;visibility:visible;mso-wrap-style:square;mso-width-percent:76;mso-height-percent:98;mso-top-percent:23;mso-wrap-distance-left:9pt;mso-wrap-distance-top:0;mso-wrap-distance-right:9pt;mso-wrap-distance-bottom:0;mso-position-horizontal:right;mso-position-horizontal-relative:margin;mso-position-vertical-relative:page;mso-width-percent:76;mso-height-percent:98;mso-top-percent:23;mso-width-relative:page;mso-height-relative:page;v-text-anchor:bottom" o:gfxdata="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" fillcolor="#4472c4 [3204]" stroked="f" strokeweight="1pt">
+                    <v:path arrowok="t"/>
                     <o:lock v:ext="edit" aspectratio="t"/>
                     <v:textbox inset="3.6pt,,3.6pt">
                       <w:txbxContent>
@@ -513,7 +516,7 @@
                           <w:sdtContent>
                             <w:p>
                               <w:pPr>
-                                <w:pStyle w:val="NoSpacing"/>
+                                <w:pStyle w:val="Sinespaciado"/>
                                 <w:jc w:val="right"/>
                                 <w:rPr>
                                   <w:color w:val="FFFFFF" w:themeColor="background1"/>
@@ -548,7 +551,7 @@
     </w:sdt>
     <w:p>
       <w:pPr>
-        <w:pStyle w:val="Heading2"/>
+        <w:pStyle w:val="Ttulo2"/>
       </w:pPr>
       <w:r>
         <w:lastRenderedPageBreak/>
@@ -557,12 +560,18 @@
     </w:p>
     <w:p>
       <w:r>
-        <w:t>Los numero pueden ingresarse usando los siguientes formatos:</w:t>
-      </w:r>
-    </w:p>
-    <w:p>
-      <w:pPr>
-        <w:pStyle w:val="ListParagraph"/>
+        <w:t xml:space="preserve">Los </w:t>
+      </w:r>
+      <w:r>
+        <w:t>números</w:t>
+      </w:r>
+      <w:r>
+        <w:t xml:space="preserve"> pueden ingresarse usando los siguientes formatos:</w:t>
+      </w:r>
+    </w:p>
+    <w:p>
+      <w:pPr>
+        <w:pStyle w:val="Prrafodelista"/>
         <w:numPr>
           <w:ilvl w:val="0"/>
           <w:numId w:val="1"/>
@@ -572,38 +581,24 @@
         <w:rPr>
           <w:i/>
         </w:rPr>
-        <w:t>(</w:t>
-      </w:r>
-      <w:proofErr w:type="spellStart"/>
+        <w:t>(a,b)</w:t>
+      </w:r>
+      <w:r>
+        <w:t xml:space="preserve"> Para el ingreso en formato cartesiano donde </w:t>
+      </w:r>
       <w:r>
         <w:rPr>
           <w:i/>
         </w:rPr>
-        <w:t>a,b</w:t>
-      </w:r>
-      <w:proofErr w:type="spellEnd"/>
+        <w:t xml:space="preserve">a </w:t>
+      </w:r>
+      <w:r>
+        <w:t xml:space="preserve">es la parte real y </w:t>
+      </w:r>
       <w:r>
         <w:rPr>
           <w:i/>
         </w:rPr>
-        <w:t>)</w:t>
-      </w:r>
-      <w:r>
-        <w:t xml:space="preserve"> Para el ingreso en formato cartesiano donde </w:t>
-      </w:r>
-      <w:r>
-        <w:rPr>
-          <w:i/>
-        </w:rPr>
-        <w:t xml:space="preserve">a </w:t>
-      </w:r>
-      <w:r>
-        <w:t xml:space="preserve">es la parte real y </w:t>
-      </w:r>
-      <w:r>
-        <w:rPr>
-          <w:i/>
-        </w:rPr>
         <w:t>b</w:t>
       </w:r>
       <w:r>
@@ -612,7 +607,7 @@
     </w:p>
     <w:p>
       <w:pPr>
-        <w:pStyle w:val="ListParagraph"/>
+        <w:pStyle w:val="Prrafodelista"/>
         <w:numPr>
           <w:ilvl w:val="1"/>
           <w:numId w:val="1"/>
@@ -627,7 +622,7 @@
     </w:p>
     <w:p>
       <w:pPr>
-        <w:pStyle w:val="ListParagraph"/>
+        <w:pStyle w:val="Prrafodelista"/>
         <w:numPr>
           <w:ilvl w:val="0"/>
           <w:numId w:val="1"/>
@@ -637,70 +632,48 @@
         <w:rPr>
           <w:i/>
         </w:rPr>
-        <w:t>[</w:t>
-      </w:r>
-      <w:proofErr w:type="spellStart"/>
+        <w:t xml:space="preserve">[a,b] </w:t>
+      </w:r>
+      <w:r>
+        <w:t xml:space="preserve">Para el ingreso en formato polar donde </w:t>
+      </w:r>
       <w:r>
         <w:rPr>
           <w:i/>
         </w:rPr>
-        <w:t>a,b</w:t>
-      </w:r>
-      <w:proofErr w:type="spellEnd"/>
+        <w:t>a</w:t>
+      </w:r>
+      <w:r>
+        <w:t xml:space="preserve"> es el modulo y </w:t>
+      </w:r>
       <w:r>
         <w:rPr>
           <w:i/>
         </w:rPr>
-        <w:t xml:space="preserve">] </w:t>
-      </w:r>
-      <w:r>
-        <w:t xml:space="preserve">Para el ingreso en formato polar donde </w:t>
+        <w:t>b</w:t>
+      </w:r>
+      <w:r>
+        <w:t xml:space="preserve"> el </w:t>
+      </w:r>
+      <w:r>
+        <w:t>ángulo (puede ingresarse cualquier ángulo, sin importar la vuelta ni el sentido)</w:t>
+      </w:r>
+      <w:r>
+        <w:t xml:space="preserve">. </w:t>
       </w:r>
       <w:r>
         <w:rPr>
           <w:i/>
         </w:rPr>
-        <w:t>a</w:t>
-      </w:r>
-      <w:r>
-        <w:t xml:space="preserve"> es el </w:t>
-      </w:r>
-      <w:proofErr w:type="spellStart"/>
-      <w:r>
-        <w:t>modulo</w:t>
-      </w:r>
-      <w:proofErr w:type="spellEnd"/>
-      <w:r>
-        <w:t xml:space="preserve"> y </w:t>
+        <w:t xml:space="preserve">b </w:t>
+      </w:r>
+      <w:r>
+        <w:t xml:space="preserve">puede ingresar solo o con seguido del literal </w:t>
       </w:r>
       <w:r>
         <w:rPr>
           <w:i/>
         </w:rPr>
-        <w:t>b</w:t>
-      </w:r>
-      <w:r>
-        <w:t xml:space="preserve"> el </w:t>
-      </w:r>
-      <w:r>
-        <w:t>ángulo (puede ingresarse cualquier ángulo, sin importar la vuelta ni el sentido)</w:t>
-      </w:r>
-      <w:r>
-        <w:t xml:space="preserve">. </w:t>
-      </w:r>
-      <w:r>
-        <w:rPr>
-          <w:i/>
-        </w:rPr>
-        <w:t xml:space="preserve">b </w:t>
-      </w:r>
-      <w:r>
-        <w:t xml:space="preserve">puede ingresar solo o con seguido del literal </w:t>
-      </w:r>
-      <w:r>
-        <w:rPr>
-          <w:i/>
-        </w:rPr>
         <w:t>pi</w:t>
       </w:r>
       <w:r>
@@ -709,7 +682,7 @@
     </w:p>
     <w:p>
       <w:pPr>
-        <w:pStyle w:val="ListParagraph"/>
+        <w:pStyle w:val="Prrafodelista"/>
         <w:numPr>
           <w:ilvl w:val="1"/>
           <w:numId w:val="1"/>
@@ -724,7 +697,7 @@
     </w:p>
     <w:p>
       <w:pPr>
-        <w:pStyle w:val="ListParagraph"/>
+        <w:pStyle w:val="Prrafodelista"/>
         <w:numPr>
           <w:ilvl w:val="1"/>
           <w:numId w:val="1"/>
@@ -763,7 +736,7 @@
     </w:p>
     <w:p>
       <w:pPr>
-        <w:pStyle w:val="ListParagraph"/>
+        <w:pStyle w:val="Prrafodelista"/>
         <w:numPr>
           <w:ilvl w:val="0"/>
           <w:numId w:val="1"/>
@@ -775,7 +748,7 @@
     </w:p>
     <w:p>
       <w:pPr>
-        <w:pStyle w:val="ListParagraph"/>
+        <w:pStyle w:val="Prrafodelista"/>
         <w:numPr>
           <w:ilvl w:val="0"/>
           <w:numId w:val="1"/>
@@ -788,15 +761,7 @@
     <w:p/>
     <w:p>
       <w:r>
-        <w:t>Ejecutar el archivo Primera_Entrega.exe, luego seleccionar en el menú la opción “</w:t>
-      </w:r>
-      <w:proofErr w:type="spellStart"/>
-      <w:r>
-        <w:t>Calculos</w:t>
-      </w:r>
-      <w:proofErr w:type="spellEnd"/>
-      <w:r>
-        <w:t xml:space="preserve">” </w:t>
+        <w:t xml:space="preserve">Ejecutar el archivo Primera_Entrega.exe, luego seleccionar en el menú la opción “Calculos” </w:t>
       </w:r>
       <w:r>
         <w:sym w:font="Wingdings" w:char="F0E0"/>
@@ -809,11 +774,12 @@
       <w:r>
         <w:rPr>
           <w:noProof/>
+          <w:lang w:val="es-ES"/>
         </w:rPr>
         <w:drawing>
           <wp:inline distT="0" distB="0" distL="0" distR="0" wp14:anchorId="5652D97C" wp14:editId="19B59787">
             <wp:extent cx="4140413" cy="2870348"/>
-            <wp:effectExtent l="0" t="0" r="0" b="6350"/>
+            <wp:effectExtent l="76200" t="76200" r="127000" b="139700"/>
             <wp:docPr id="1" name="Picture 1"/>
             <wp:cNvGraphicFramePr>
               <a:graphicFrameLocks xmlns:a="http://schemas.openxmlformats.org/drawingml/2006/main" noChangeAspect="1"/>
@@ -839,6 +805,20 @@
                     <a:prstGeom prst="rect">
                       <a:avLst/>
                     </a:prstGeom>
+                    <a:ln w="38100" cap="sq">
+                      <a:solidFill>
+                        <a:srgbClr val="000000"/>
+                      </a:solidFill>
+                      <a:prstDash val="solid"/>
+                      <a:miter lim="800000"/>
+                    </a:ln>
+                    <a:effectLst>
+                      <a:outerShdw blurRad="50800" dist="38100" dir="2700000" algn="tl" rotWithShape="0">
+                        <a:srgbClr val="000000">
+                          <a:alpha val="43000"/>
+                        </a:srgbClr>
+                      </a:outerShdw>
+                    </a:effectLst>
                   </pic:spPr>
                 </pic:pic>
               </a:graphicData>
@@ -849,15 +829,7 @@
     </w:p>
     <w:p>
       <w:r>
-        <w:t xml:space="preserve">En el siguiente cuadro deberá ingresar el </w:t>
-      </w:r>
-      <w:proofErr w:type="spellStart"/>
-      <w:r>
-        <w:t>nro</w:t>
-      </w:r>
-      <w:proofErr w:type="spellEnd"/>
-      <w:r>
-        <w:t xml:space="preserve"> complejo en el formato indicado al comienzo del manual.</w:t>
+        <w:t>En el siguiente cuadro deberá ingresar el nro complejo en el formato indicado al comienzo del manual.</w:t>
       </w:r>
     </w:p>
     <w:p>
@@ -869,11 +841,12 @@
       <w:r>
         <w:rPr>
           <w:noProof/>
+          <w:lang w:val="es-ES"/>
         </w:rPr>
         <w:drawing>
           <wp:inline distT="0" distB="0" distL="0" distR="0" wp14:anchorId="7C714D84" wp14:editId="2A2BA1C8">
             <wp:extent cx="2679222" cy="1857375"/>
-            <wp:effectExtent l="0" t="0" r="6985" b="0"/>
+            <wp:effectExtent l="76200" t="76200" r="140335" b="123825"/>
             <wp:docPr id="2" name="Picture 2"/>
             <wp:cNvGraphicFramePr>
               <a:graphicFrameLocks xmlns:a="http://schemas.openxmlformats.org/drawingml/2006/main" noChangeAspect="1"/>
@@ -899,6 +872,20 @@
                     <a:prstGeom prst="rect">
                       <a:avLst/>
                     </a:prstGeom>
+                    <a:ln w="38100" cap="sq">
+                      <a:solidFill>
+                        <a:srgbClr val="000000"/>
+                      </a:solidFill>
+                      <a:prstDash val="solid"/>
+                      <a:miter lim="800000"/>
+                    </a:ln>
+                    <a:effectLst>
+                      <a:outerShdw blurRad="50800" dist="38100" dir="2700000" algn="tl" rotWithShape="0">
+                        <a:srgbClr val="000000">
+                          <a:alpha val="43000"/>
+                        </a:srgbClr>
+                      </a:outerShdw>
+                    </a:effectLst>
                   </pic:spPr>
                 </pic:pic>
               </a:graphicData>
@@ -916,30 +903,23 @@
         <w:rPr>
           <w:noProof/>
         </w:rPr>
-        <w:t xml:space="preserve"> </w:t>
+        <w:sym w:font="Wingdings" w:char="F0E0"/>
       </w:r>
       <w:r>
         <w:rPr>
           <w:noProof/>
         </w:rPr>
-        <w:sym w:font="Wingdings" w:char="F0E0"/>
+        <w:t xml:space="preserve">   </w:t>
       </w:r>
       <w:r>
         <w:rPr>
           <w:noProof/>
-        </w:rPr>
-        <w:t xml:space="preserve">   </w:t>
-      </w:r>
-      <w:bookmarkStart w:id="0" w:name="_GoBack"/>
-      <w:bookmarkEnd w:id="0"/>
-      <w:r>
-        <w:rPr>
-          <w:noProof/>
+          <w:lang w:val="es-ES"/>
         </w:rPr>
         <w:drawing>
           <wp:inline distT="0" distB="0" distL="0" distR="0" wp14:anchorId="4B73DFD6" wp14:editId="375EE61D">
             <wp:extent cx="2124075" cy="1823630"/>
-            <wp:effectExtent l="0" t="0" r="0" b="5715"/>
+            <wp:effectExtent l="76200" t="76200" r="123825" b="139065"/>
             <wp:docPr id="3" name="Picture 3"/>
             <wp:cNvGraphicFramePr>
               <a:graphicFrameLocks xmlns:a="http://schemas.openxmlformats.org/drawingml/2006/main" noChangeAspect="1"/>
@@ -965,6 +945,20 @@
                     <a:prstGeom prst="rect">
                       <a:avLst/>
                     </a:prstGeom>
+                    <a:ln w="38100" cap="sq">
+                      <a:solidFill>
+                        <a:srgbClr val="000000"/>
+                      </a:solidFill>
+                      <a:prstDash val="solid"/>
+                      <a:miter lim="800000"/>
+                    </a:ln>
+                    <a:effectLst>
+                      <a:outerShdw blurRad="50800" dist="38100" dir="2700000" algn="tl" rotWithShape="0">
+                        <a:srgbClr val="000000">
+                          <a:alpha val="43000"/>
+                        </a:srgbClr>
+                      </a:outerShdw>
+                    </a:effectLst>
                   </pic:spPr>
                 </pic:pic>
               </a:graphicData>
@@ -974,6 +968,1065 @@
       </w:r>
     </w:p>
     <w:p/>
+    <w:p/>
+    <w:p/>
+    <w:p>
+      <w:pPr>
+        <w:pStyle w:val="Ttulo2"/>
+      </w:pPr>
+      <w:r>
+        <w:lastRenderedPageBreak/>
+        <w:t>Operaciones básicas</w:t>
+      </w:r>
+    </w:p>
+    <w:p>
+      <w:r>
+        <w:t xml:space="preserve">Para </w:t>
+      </w:r>
+      <w:r>
+        <w:t>poder probar los procedimientos de</w:t>
+      </w:r>
+      <w:r>
+        <w:t xml:space="preserve"> operaciones elementales con números complejos,</w:t>
+      </w:r>
+      <w:r>
+        <w:t xml:space="preserve"> debemos</w:t>
+      </w:r>
+      <w:r>
+        <w:t xml:space="preserve"> ejecutar el archivo </w:t>
+      </w:r>
+      <w:r>
+        <w:t>“</w:t>
+      </w:r>
+      <w:r>
+        <w:t>Segunda_Entrega.exe</w:t>
+      </w:r>
+      <w:r>
+        <w:t>”</w:t>
+      </w:r>
+      <w:r>
+        <w:t>. Luego, se debe elegir la opción “OB” en el menú desplegable inicial:</w:t>
+      </w:r>
+    </w:p>
+    <w:p>
+      <w:r>
+        <w:rPr>
+          <w:noProof/>
+          <w:lang w:val="es-ES"/>
+        </w:rPr>
+        <w:drawing>
+          <wp:inline distT="0" distB="0" distL="0" distR="0">
+            <wp:extent cx="4736592" cy="3300984"/>
+            <wp:effectExtent l="76200" t="76200" r="140335" b="128270"/>
+            <wp:docPr id="5" name="Imagen 5" descr="https://i.imgur.com/UG5I6K3.png?1"/>
+            <wp:cNvGraphicFramePr>
+              <a:graphicFrameLocks xmlns:a="http://schemas.openxmlformats.org/drawingml/2006/main" noChangeAspect="1"/>
+            </wp:cNvGraphicFramePr>
+            <a:graphic xmlns:a="http://schemas.openxmlformats.org/drawingml/2006/main">
+              <a:graphicData uri="http://schemas.openxmlformats.org/drawingml/2006/picture">
+                <pic:pic xmlns:pic="http://schemas.openxmlformats.org/drawingml/2006/picture">
+                  <pic:nvPicPr>
+                    <pic:cNvPr id="0" name="Picture 1" descr="https://i.imgur.com/UG5I6K3.png?1"/>
+                    <pic:cNvPicPr>
+                      <a:picLocks noChangeAspect="1" noChangeArrowheads="1"/>
+                    </pic:cNvPicPr>
+                  </pic:nvPicPr>
+                  <pic:blipFill>
+                    <a:blip r:embed="rId11">
+                      <a:extLst>
+                        <a:ext uri="{28A0092B-C50C-407E-A947-70E740481C1C}">
+                          <a14:useLocalDpi xmlns:a14="http://schemas.microsoft.com/office/drawing/2010/main" val="0"/>
+                        </a:ext>
+                      </a:extLst>
+                    </a:blip>
+                    <a:srcRect/>
+                    <a:stretch>
+                      <a:fillRect/>
+                    </a:stretch>
+                  </pic:blipFill>
+                  <pic:spPr bwMode="auto">
+                    <a:xfrm>
+                      <a:off x="0" y="0"/>
+                      <a:ext cx="4736592" cy="3300984"/>
+                    </a:xfrm>
+                    <a:prstGeom prst="rect">
+                      <a:avLst/>
+                    </a:prstGeom>
+                    <a:ln w="38100" cap="sq">
+                      <a:solidFill>
+                        <a:srgbClr val="000000"/>
+                      </a:solidFill>
+                      <a:prstDash val="solid"/>
+                      <a:miter lim="800000"/>
+                    </a:ln>
+                    <a:effectLst>
+                      <a:outerShdw blurRad="50800" dist="38100" dir="2700000" algn="tl" rotWithShape="0">
+                        <a:srgbClr val="000000">
+                          <a:alpha val="43000"/>
+                        </a:srgbClr>
+                      </a:outerShdw>
+                    </a:effectLst>
+                  </pic:spPr>
+                </pic:pic>
+              </a:graphicData>
+            </a:graphic>
+          </wp:inline>
+        </w:drawing>
+      </w:r>
+      <w:r>
+        <w:t xml:space="preserve"> </w:t>
+      </w:r>
+    </w:p>
+    <w:p>
+      <w:pPr>
+        <w:jc w:val="both"/>
+      </w:pPr>
+      <w:r>
+        <w:t>Ya</w:t>
+      </w:r>
+      <w:r>
+        <w:t xml:space="preserve"> en la ventan</w:t>
+      </w:r>
+      <w:r>
+        <w:t xml:space="preserve">a de las operaciones básicas, escribiremos </w:t>
+      </w:r>
+      <w:r>
+        <w:t>en cada cuadro de texto los números complejos con los que deseamos operar</w:t>
+      </w:r>
+      <w:r>
+        <w:t xml:space="preserve">, </w:t>
+      </w:r>
+      <w:r>
+        <w:t xml:space="preserve">siempre </w:t>
+      </w:r>
+      <w:r>
+        <w:t xml:space="preserve">respetando alguno de los formatos válidos (ya sea </w:t>
+      </w:r>
+      <w:r>
+        <w:rPr>
+          <w:b/>
+        </w:rPr>
+        <w:t>“(a,b)”</w:t>
+      </w:r>
+      <w:r>
+        <w:t xml:space="preserve"> en forma </w:t>
+      </w:r>
+      <w:r>
+        <w:rPr>
+          <w:b/>
+          <w:i/>
+          <w:u w:val="single"/>
+        </w:rPr>
+        <w:t>binómica</w:t>
+      </w:r>
+      <w:r>
+        <w:t xml:space="preserve"> o </w:t>
+      </w:r>
+      <w:r>
+        <w:rPr>
+          <w:b/>
+        </w:rPr>
+        <w:t>“[a,b]”</w:t>
+      </w:r>
+      <w:r>
+        <w:t xml:space="preserve"> en forma </w:t>
+      </w:r>
+      <w:r>
+        <w:rPr>
+          <w:b/>
+          <w:i/>
+          <w:u w:val="single"/>
+        </w:rPr>
+        <w:t>polar</w:t>
+      </w:r>
+      <w:r>
+        <w:t>). Para concluir el proceso simplemente se debe hacer clic en el botón de la operación necesaria:</w:t>
+      </w:r>
+    </w:p>
+    <w:p>
+      <w:r>
+        <w:rPr>
+          <w:noProof/>
+          <w:lang w:val="es-ES"/>
+        </w:rPr>
+        <w:drawing>
+          <wp:anchor distT="0" distB="0" distL="114300" distR="114300" simplePos="0" relativeHeight="251662336" behindDoc="1" locked="0" layoutInCell="1" allowOverlap="1" wp14:anchorId="27F9098C" wp14:editId="17EFFAFB">
+            <wp:simplePos x="0" y="0"/>
+            <wp:positionH relativeFrom="margin">
+              <wp:posOffset>-23875</wp:posOffset>
+            </wp:positionH>
+            <wp:positionV relativeFrom="paragraph">
+              <wp:posOffset>274955</wp:posOffset>
+            </wp:positionV>
+            <wp:extent cx="3218180" cy="2227580"/>
+            <wp:effectExtent l="76200" t="76200" r="134620" b="134620"/>
+            <wp:wrapTight wrapText="bothSides">
+              <wp:wrapPolygon edited="0">
+                <wp:start x="-256" y="-739"/>
+                <wp:lineTo x="-511" y="-554"/>
+                <wp:lineTo x="-511" y="21982"/>
+                <wp:lineTo x="-256" y="22721"/>
+                <wp:lineTo x="22120" y="22721"/>
+                <wp:lineTo x="22376" y="20319"/>
+                <wp:lineTo x="22376" y="2401"/>
+                <wp:lineTo x="22120" y="-369"/>
+                <wp:lineTo x="22120" y="-739"/>
+                <wp:lineTo x="-256" y="-739"/>
+              </wp:wrapPolygon>
+            </wp:wrapTight>
+            <wp:docPr id="6" name="Imagen 6" descr="https://i.imgur.com/BUxqviA.png?1"/>
+            <wp:cNvGraphicFramePr>
+              <a:graphicFrameLocks xmlns:a="http://schemas.openxmlformats.org/drawingml/2006/main" noChangeAspect="1"/>
+            </wp:cNvGraphicFramePr>
+            <a:graphic xmlns:a="http://schemas.openxmlformats.org/drawingml/2006/main">
+              <a:graphicData uri="http://schemas.openxmlformats.org/drawingml/2006/picture">
+                <pic:pic xmlns:pic="http://schemas.openxmlformats.org/drawingml/2006/picture">
+                  <pic:nvPicPr>
+                    <pic:cNvPr id="0" name="Picture 3" descr="https://i.imgur.com/BUxqviA.png?1"/>
+                    <pic:cNvPicPr>
+                      <a:picLocks noChangeAspect="1" noChangeArrowheads="1"/>
+                    </pic:cNvPicPr>
+                  </pic:nvPicPr>
+                  <pic:blipFill>
+                    <a:blip r:embed="rId12">
+                      <a:extLst>
+                        <a:ext uri="{28A0092B-C50C-407E-A947-70E740481C1C}">
+                          <a14:useLocalDpi xmlns:a14="http://schemas.microsoft.com/office/drawing/2010/main" val="0"/>
+                        </a:ext>
+                      </a:extLst>
+                    </a:blip>
+                    <a:srcRect/>
+                    <a:stretch>
+                      <a:fillRect/>
+                    </a:stretch>
+                  </pic:blipFill>
+                  <pic:spPr bwMode="auto">
+                    <a:xfrm>
+                      <a:off x="0" y="0"/>
+                      <a:ext cx="3218180" cy="2227580"/>
+                    </a:xfrm>
+                    <a:prstGeom prst="rect">
+                      <a:avLst/>
+                    </a:prstGeom>
+                    <a:ln w="38100" cap="sq">
+                      <a:solidFill>
+                        <a:srgbClr val="000000"/>
+                      </a:solidFill>
+                      <a:prstDash val="solid"/>
+                      <a:miter lim="800000"/>
+                    </a:ln>
+                    <a:effectLst>
+                      <a:outerShdw blurRad="50800" dist="38100" dir="2700000" algn="tl" rotWithShape="0">
+                        <a:srgbClr val="000000">
+                          <a:alpha val="43000"/>
+                        </a:srgbClr>
+                      </a:outerShdw>
+                    </a:effectLst>
+                  </pic:spPr>
+                </pic:pic>
+              </a:graphicData>
+            </a:graphic>
+            <wp14:sizeRelH relativeFrom="page">
+              <wp14:pctWidth>0</wp14:pctWidth>
+            </wp14:sizeRelH>
+            <wp14:sizeRelV relativeFrom="page">
+              <wp14:pctHeight>0</wp14:pctHeight>
+            </wp14:sizeRelV>
+          </wp:anchor>
+        </w:drawing>
+      </w:r>
+      <w:r>
+        <w:rPr>
+          <w:noProof/>
+          <w:lang w:val="es-ES"/>
+        </w:rPr>
+        <w:drawing>
+          <wp:anchor distT="0" distB="0" distL="114300" distR="114300" simplePos="0" relativeHeight="251661312" behindDoc="1" locked="0" layoutInCell="1" allowOverlap="1" wp14:anchorId="6713B111" wp14:editId="797CC286">
+            <wp:simplePos x="0" y="0"/>
+            <wp:positionH relativeFrom="margin">
+              <wp:posOffset>3357088</wp:posOffset>
+            </wp:positionH>
+            <wp:positionV relativeFrom="paragraph">
+              <wp:posOffset>275813</wp:posOffset>
+            </wp:positionV>
+            <wp:extent cx="3235960" cy="2227580"/>
+            <wp:effectExtent l="76200" t="76200" r="135890" b="134620"/>
+            <wp:wrapTight wrapText="bothSides">
+              <wp:wrapPolygon edited="0">
+                <wp:start x="-254" y="-739"/>
+                <wp:lineTo x="-509" y="-554"/>
+                <wp:lineTo x="-509" y="21982"/>
+                <wp:lineTo x="-254" y="22721"/>
+                <wp:lineTo x="22126" y="22721"/>
+                <wp:lineTo x="22380" y="20319"/>
+                <wp:lineTo x="22380" y="2401"/>
+                <wp:lineTo x="22126" y="-369"/>
+                <wp:lineTo x="22126" y="-739"/>
+                <wp:lineTo x="-254" y="-739"/>
+              </wp:wrapPolygon>
+            </wp:wrapTight>
+            <wp:docPr id="7" name="Imagen 7" descr="https://i.imgur.com/OCiQzlM.png?1"/>
+            <wp:cNvGraphicFramePr>
+              <a:graphicFrameLocks xmlns:a="http://schemas.openxmlformats.org/drawingml/2006/main" noChangeAspect="1"/>
+            </wp:cNvGraphicFramePr>
+            <a:graphic xmlns:a="http://schemas.openxmlformats.org/drawingml/2006/main">
+              <a:graphicData uri="http://schemas.openxmlformats.org/drawingml/2006/picture">
+                <pic:pic xmlns:pic="http://schemas.openxmlformats.org/drawingml/2006/picture">
+                  <pic:nvPicPr>
+                    <pic:cNvPr id="0" name="Picture 5" descr="https://i.imgur.com/OCiQzlM.png?1"/>
+                    <pic:cNvPicPr>
+                      <a:picLocks noChangeAspect="1" noChangeArrowheads="1"/>
+                    </pic:cNvPicPr>
+                  </pic:nvPicPr>
+                  <pic:blipFill>
+                    <a:blip r:embed="rId13">
+                      <a:extLst>
+                        <a:ext uri="{28A0092B-C50C-407E-A947-70E740481C1C}">
+                          <a14:useLocalDpi xmlns:a14="http://schemas.microsoft.com/office/drawing/2010/main" val="0"/>
+                        </a:ext>
+                      </a:extLst>
+                    </a:blip>
+                    <a:srcRect/>
+                    <a:stretch>
+                      <a:fillRect/>
+                    </a:stretch>
+                  </pic:blipFill>
+                  <pic:spPr bwMode="auto">
+                    <a:xfrm>
+                      <a:off x="0" y="0"/>
+                      <a:ext cx="3235960" cy="2227580"/>
+                    </a:xfrm>
+                    <a:prstGeom prst="rect">
+                      <a:avLst/>
+                    </a:prstGeom>
+                    <a:ln w="38100" cap="sq">
+                      <a:solidFill>
+                        <a:srgbClr val="000000"/>
+                      </a:solidFill>
+                      <a:prstDash val="solid"/>
+                      <a:miter lim="800000"/>
+                    </a:ln>
+                    <a:effectLst>
+                      <a:outerShdw blurRad="50800" dist="38100" dir="2700000" algn="tl" rotWithShape="0">
+                        <a:srgbClr val="000000">
+                          <a:alpha val="43000"/>
+                        </a:srgbClr>
+                      </a:outerShdw>
+                    </a:effectLst>
+                  </pic:spPr>
+                </pic:pic>
+              </a:graphicData>
+            </a:graphic>
+            <wp14:sizeRelH relativeFrom="page">
+              <wp14:pctWidth>0</wp14:pctWidth>
+            </wp14:sizeRelH>
+            <wp14:sizeRelV relativeFrom="page">
+              <wp14:pctHeight>0</wp14:pctHeight>
+            </wp14:sizeRelV>
+          </wp:anchor>
+        </w:drawing>
+      </w:r>
+    </w:p>
+    <w:p>
+      <w:r>
+        <w:rPr>
+          <w:b/>
+          <w:u w:val="single"/>
+        </w:rPr>
+        <w:t>Aclaración:</w:t>
+      </w:r>
+      <w:r>
+        <w:t xml:space="preserve"> Al usar a pi</w:t>
+      </w:r>
+      <w:r>
+        <w:t xml:space="preserve"> (180º de amplitud)</w:t>
+      </w:r>
+      <w:r>
+        <w:t xml:space="preserve"> como argumento</w:t>
+      </w:r>
+      <w:r>
+        <w:t xml:space="preserve"> es necesario</w:t>
+      </w:r>
+      <w:r>
+        <w:t xml:space="preserve"> </w:t>
+      </w:r>
+      <w:r>
+        <w:t xml:space="preserve">NO obviar </w:t>
+      </w:r>
+      <w:r>
+        <w:t>al 1 como facto</w:t>
+      </w:r>
+      <w:r>
+        <w:t xml:space="preserve">r que lo acompaña, </w:t>
+      </w:r>
+      <w:r>
+        <w:t>cumpliendo con</w:t>
+      </w:r>
+      <w:r>
+        <w:t xml:space="preserve"> el formato</w:t>
+      </w:r>
+      <w:r>
+        <w:t xml:space="preserve"> “numeroPi”</w:t>
+      </w:r>
+      <w:r>
+        <w:t xml:space="preserve"> para evitar errores en el análisis de la expresión</w:t>
+      </w:r>
+      <w:r>
+        <w:t xml:space="preserve"> del complejo</w:t>
+      </w:r>
+      <w:r>
+        <w:t>.</w:t>
+      </w:r>
+    </w:p>
+    <w:p>
+      <w:r>
+        <w:t xml:space="preserve"> [5, 1pi] -&gt; </w:t>
+      </w:r>
+      <w:r>
+        <w:t>Expresión correcta</w:t>
+      </w:r>
+      <w:r>
+        <w:t xml:space="preserve"> para el programa</w:t>
+      </w:r>
+    </w:p>
+    <w:p>
+      <w:r>
+        <w:t xml:space="preserve"> [5, pi]   -&gt; </w:t>
+      </w:r>
+      <w:r>
+        <w:t>Expresión incorrecta</w:t>
+      </w:r>
+      <w:r>
+        <w:t xml:space="preserve"> para el programa</w:t>
+      </w:r>
+    </w:p>
+    <w:p/>
+    <w:p/>
+    <w:p/>
+    <w:p/>
+    <w:p>
+      <w:pPr>
+        <w:pStyle w:val="Ttulo2"/>
+      </w:pPr>
+      <w:r>
+        <w:lastRenderedPageBreak/>
+        <w:t>0peraciones avanzadas</w:t>
+      </w:r>
+    </w:p>
+    <w:p>
+      <w:r>
+        <w:t>Para poder probar las funcionalidades de radicación y potenciación sobre un número complejo, ejecutaremos el archivo “Tercera_Entrega.exe”. Una vez iniciada esta versión del programa, accederemos al menú análogamente como en las versiones anteriores pero esta vez elegiremos la opción “OA”:</w:t>
+      </w:r>
+    </w:p>
+    <w:p>
+      <w:r>
+        <w:rPr>
+          <w:noProof/>
+          <w:lang w:val="es-ES"/>
+        </w:rPr>
+        <w:drawing>
+          <wp:inline distT="0" distB="0" distL="0" distR="0">
+            <wp:extent cx="4762500" cy="3110507"/>
+            <wp:effectExtent l="76200" t="76200" r="133350" b="128270"/>
+            <wp:docPr id="4" name="Imagen 4" descr="https://i.imgur.com/LlyvU7Z.png"/>
+            <wp:cNvGraphicFramePr>
+              <a:graphicFrameLocks xmlns:a="http://schemas.openxmlformats.org/drawingml/2006/main" noChangeAspect="1"/>
+            </wp:cNvGraphicFramePr>
+            <a:graphic xmlns:a="http://schemas.openxmlformats.org/drawingml/2006/main">
+              <a:graphicData uri="http://schemas.openxmlformats.org/drawingml/2006/picture">
+                <pic:pic xmlns:pic="http://schemas.openxmlformats.org/drawingml/2006/picture">
+                  <pic:nvPicPr>
+                    <pic:cNvPr id="0" name="Picture 1" descr="https://i.imgur.com/LlyvU7Z.png"/>
+                    <pic:cNvPicPr>
+                      <a:picLocks noChangeAspect="1" noChangeArrowheads="1"/>
+                    </pic:cNvPicPr>
+                  </pic:nvPicPr>
+                  <pic:blipFill>
+                    <a:blip r:embed="rId14">
+                      <a:extLst>
+                        <a:ext uri="{28A0092B-C50C-407E-A947-70E740481C1C}">
+                          <a14:useLocalDpi xmlns:a14="http://schemas.microsoft.com/office/drawing/2010/main" val="0"/>
+                        </a:ext>
+                      </a:extLst>
+                    </a:blip>
+                    <a:srcRect/>
+                    <a:stretch>
+                      <a:fillRect/>
+                    </a:stretch>
+                  </pic:blipFill>
+                  <pic:spPr bwMode="auto">
+                    <a:xfrm>
+                      <a:off x="0" y="0"/>
+                      <a:ext cx="4790195" cy="3128596"/>
+                    </a:xfrm>
+                    <a:prstGeom prst="rect">
+                      <a:avLst/>
+                    </a:prstGeom>
+                    <a:ln w="38100" cap="sq">
+                      <a:solidFill>
+                        <a:srgbClr val="000000"/>
+                      </a:solidFill>
+                      <a:prstDash val="solid"/>
+                      <a:miter lim="800000"/>
+                    </a:ln>
+                    <a:effectLst>
+                      <a:outerShdw blurRad="50800" dist="38100" dir="2700000" algn="tl" rotWithShape="0">
+                        <a:srgbClr val="000000">
+                          <a:alpha val="43000"/>
+                        </a:srgbClr>
+                      </a:outerShdw>
+                    </a:effectLst>
+                  </pic:spPr>
+                </pic:pic>
+              </a:graphicData>
+            </a:graphic>
+          </wp:inline>
+        </w:drawing>
+      </w:r>
+    </w:p>
+    <w:p>
+      <w:r>
+        <w:t>Una vez en la ventana de operaciones avanzadas,</w:t>
+      </w:r>
+      <w:r>
+        <w:t xml:space="preserve"> podemos dividir la funcionalidad en</w:t>
+      </w:r>
+      <w:r>
+        <w:t xml:space="preserve"> 2 caminos distintos dependiendo del tipo de operación que necesitemos llev</w:t>
+      </w:r>
+      <w:r>
+        <w:t>ar a cabo. D</w:t>
+      </w:r>
+      <w:r>
+        <w:t>ichos caminos estarán dados por:</w:t>
+      </w:r>
+    </w:p>
+    <w:p>
+      <w:pPr>
+        <w:pStyle w:val="Prrafodelista"/>
+        <w:numPr>
+          <w:ilvl w:val="0"/>
+          <w:numId w:val="2"/>
+        </w:numPr>
+        <w:rPr>
+          <w:u w:val="single"/>
+        </w:rPr>
+      </w:pPr>
+      <w:r>
+        <w:t>Calcular las raíces n-ésimas</w:t>
+      </w:r>
+      <w:r>
+        <w:t>/potencia a la n</w:t>
+      </w:r>
+      <w:r>
+        <w:t xml:space="preserve"> de un número complejo </w:t>
+      </w:r>
+      <w:r>
+        <w:rPr>
+          <w:b/>
+          <w:u w:val="single"/>
+        </w:rPr>
+        <w:t>distinto de la unidad.</w:t>
+      </w:r>
+    </w:p>
+    <w:p>
+      <w:pPr>
+        <w:pStyle w:val="Prrafodelista"/>
+        <w:numPr>
+          <w:ilvl w:val="0"/>
+          <w:numId w:val="2"/>
+        </w:numPr>
+        <w:rPr>
+          <w:b/>
+          <w:u w:val="single"/>
+        </w:rPr>
+      </w:pPr>
+      <w:r>
+        <w:t xml:space="preserve">Calcular las raíces n-ésimas y/o primitivas </w:t>
+      </w:r>
+      <w:r>
+        <w:rPr>
+          <w:b/>
+          <w:u w:val="single"/>
+        </w:rPr>
+        <w:t>de la unidad.</w:t>
+      </w:r>
+    </w:p>
+    <w:p>
+      <w:pPr>
+        <w:rPr>
+          <w:color w:val="2F5496" w:themeColor="accent1" w:themeShade="BF"/>
+          <w:u w:val="single"/>
+        </w:rPr>
+      </w:pPr>
+      <w:r>
+        <w:rPr>
+          <w:color w:val="2F5496" w:themeColor="accent1" w:themeShade="BF"/>
+          <w:u w:val="single"/>
+        </w:rPr>
+        <w:t>Camino 1:</w:t>
+      </w:r>
+    </w:p>
+    <w:p>
+      <w:r>
+        <w:t xml:space="preserve">Si deseamos calcular las raíces n-ésimas o la potencia a la n de un número complejo cualquiera </w:t>
+      </w:r>
+      <w:r>
+        <w:rPr>
+          <w:b/>
+          <w:u w:val="single"/>
+        </w:rPr>
+        <w:t>distinto de la unidad</w:t>
+      </w:r>
+      <w:r>
+        <w:t xml:space="preserve">, debemos simplemente escribirlo en el cuadro de texto que acompaña a la leyenda </w:t>
+      </w:r>
+      <w:r>
+        <w:t>“Nu</w:t>
+      </w:r>
+      <w:r>
+        <w:t>mero</w:t>
+      </w:r>
+      <w:r>
+        <w:t>” (ya sea en su estructura polar o binómica)</w:t>
+      </w:r>
+      <w:r>
+        <w:t xml:space="preserve"> y posteriormente colocar el exponente de la potencia/índice de la raíz </w:t>
+      </w:r>
+      <w:r>
+        <w:t>en el campo que acompaña a la leyenda “Exponente”. Una vez hecho esto haremos clic en el botón “Potencia” o “Raiz” según corresponda con lo que queramos obtener:</w:t>
+      </w:r>
+    </w:p>
+    <w:p>
+      <w:r>
+        <w:rPr>
+          <w:noProof/>
+          <w:lang w:val="es-ES"/>
+        </w:rPr>
+        <w:drawing>
+          <wp:inline distT="0" distB="0" distL="0" distR="0">
+            <wp:extent cx="3023278" cy="2138404"/>
+            <wp:effectExtent l="76200" t="76200" r="139065" b="128905"/>
+            <wp:docPr id="8" name="Imagen 8" descr="https://i.imgur.com/L74Ne9B.png?1"/>
+            <wp:cNvGraphicFramePr>
+              <a:graphicFrameLocks xmlns:a="http://schemas.openxmlformats.org/drawingml/2006/main" noChangeAspect="1"/>
+            </wp:cNvGraphicFramePr>
+            <a:graphic xmlns:a="http://schemas.openxmlformats.org/drawingml/2006/main">
+              <a:graphicData uri="http://schemas.openxmlformats.org/drawingml/2006/picture">
+                <pic:pic xmlns:pic="http://schemas.openxmlformats.org/drawingml/2006/picture">
+                  <pic:nvPicPr>
+                    <pic:cNvPr id="0" name="Picture 3" descr="https://i.imgur.com/L74Ne9B.png?1"/>
+                    <pic:cNvPicPr>
+                      <a:picLocks noChangeAspect="1" noChangeArrowheads="1"/>
+                    </pic:cNvPicPr>
+                  </pic:nvPicPr>
+                  <pic:blipFill>
+                    <a:blip r:embed="rId15">
+                      <a:extLst>
+                        <a:ext uri="{28A0092B-C50C-407E-A947-70E740481C1C}">
+                          <a14:useLocalDpi xmlns:a14="http://schemas.microsoft.com/office/drawing/2010/main" val="0"/>
+                        </a:ext>
+                      </a:extLst>
+                    </a:blip>
+                    <a:srcRect/>
+                    <a:stretch>
+                      <a:fillRect/>
+                    </a:stretch>
+                  </pic:blipFill>
+                  <pic:spPr bwMode="auto">
+                    <a:xfrm>
+                      <a:off x="0" y="0"/>
+                      <a:ext cx="3039633" cy="2149972"/>
+                    </a:xfrm>
+                    <a:prstGeom prst="rect">
+                      <a:avLst/>
+                    </a:prstGeom>
+                    <a:ln w="38100" cap="sq">
+                      <a:solidFill>
+                        <a:srgbClr val="000000"/>
+                      </a:solidFill>
+                      <a:prstDash val="solid"/>
+                      <a:miter lim="800000"/>
+                    </a:ln>
+                    <a:effectLst>
+                      <a:outerShdw blurRad="50800" dist="38100" dir="2700000" algn="tl" rotWithShape="0">
+                        <a:srgbClr val="000000">
+                          <a:alpha val="43000"/>
+                        </a:srgbClr>
+                      </a:outerShdw>
+                    </a:effectLst>
+                  </pic:spPr>
+                </pic:pic>
+              </a:graphicData>
+            </a:graphic>
+          </wp:inline>
+        </w:drawing>
+      </w:r>
+      <w:r>
+        <w:rPr>
+          <w:noProof/>
+          <w:lang w:val="es-ES"/>
+        </w:rPr>
+        <w:drawing>
+          <wp:inline distT="0" distB="0" distL="0" distR="0">
+            <wp:extent cx="3069204" cy="2134715"/>
+            <wp:effectExtent l="76200" t="76200" r="131445" b="132715"/>
+            <wp:docPr id="9" name="Imagen 9" descr="https://i.imgur.com/9n7f60e.png?1"/>
+            <wp:cNvGraphicFramePr>
+              <a:graphicFrameLocks xmlns:a="http://schemas.openxmlformats.org/drawingml/2006/main" noChangeAspect="1"/>
+            </wp:cNvGraphicFramePr>
+            <a:graphic xmlns:a="http://schemas.openxmlformats.org/drawingml/2006/main">
+              <a:graphicData uri="http://schemas.openxmlformats.org/drawingml/2006/picture">
+                <pic:pic xmlns:pic="http://schemas.openxmlformats.org/drawingml/2006/picture">
+                  <pic:nvPicPr>
+                    <pic:cNvPr id="0" name="Picture 5" descr="https://i.imgur.com/9n7f60e.png?1"/>
+                    <pic:cNvPicPr>
+                      <a:picLocks noChangeAspect="1" noChangeArrowheads="1"/>
+                    </pic:cNvPicPr>
+                  </pic:nvPicPr>
+                  <pic:blipFill>
+                    <a:blip r:embed="rId16">
+                      <a:extLst>
+                        <a:ext uri="{28A0092B-C50C-407E-A947-70E740481C1C}">
+                          <a14:useLocalDpi xmlns:a14="http://schemas.microsoft.com/office/drawing/2010/main" val="0"/>
+                        </a:ext>
+                      </a:extLst>
+                    </a:blip>
+                    <a:srcRect/>
+                    <a:stretch>
+                      <a:fillRect/>
+                    </a:stretch>
+                  </pic:blipFill>
+                  <pic:spPr bwMode="auto">
+                    <a:xfrm>
+                      <a:off x="0" y="0"/>
+                      <a:ext cx="3112961" cy="2165149"/>
+                    </a:xfrm>
+                    <a:prstGeom prst="rect">
+                      <a:avLst/>
+                    </a:prstGeom>
+                    <a:ln w="38100" cap="sq">
+                      <a:solidFill>
+                        <a:srgbClr val="000000"/>
+                      </a:solidFill>
+                      <a:prstDash val="solid"/>
+                      <a:miter lim="800000"/>
+                    </a:ln>
+                    <a:effectLst>
+                      <a:outerShdw blurRad="50800" dist="38100" dir="2700000" algn="tl" rotWithShape="0">
+                        <a:srgbClr val="000000">
+                          <a:alpha val="43000"/>
+                        </a:srgbClr>
+                      </a:outerShdw>
+                    </a:effectLst>
+                  </pic:spPr>
+                </pic:pic>
+              </a:graphicData>
+            </a:graphic>
+          </wp:inline>
+        </w:drawing>
+      </w:r>
+    </w:p>
+    <w:p/>
+    <w:p/>
+    <w:p/>
+    <w:p>
+      <w:pPr>
+        <w:rPr>
+          <w:b/>
+          <w:u w:val="single"/>
+        </w:rPr>
+      </w:pPr>
+    </w:p>
+    <w:p>
+      <w:r>
+        <w:rPr>
+          <w:b/>
+          <w:u w:val="single"/>
+        </w:rPr>
+        <w:t>Aclaración</w:t>
+      </w:r>
+      <w:r>
+        <w:rPr>
+          <w:b/>
+          <w:u w:val="single"/>
+        </w:rPr>
+        <w:t>:</w:t>
+      </w:r>
+      <w:r>
+        <w:t xml:space="preserve"> Los botones “Raíces n-ésimas” y “Primitivas n-ésimas” deben ser </w:t>
+      </w:r>
+      <w:r>
+        <w:rPr>
+          <w:b/>
+        </w:rPr>
+        <w:t>ignorados</w:t>
+      </w:r>
+      <w:r>
+        <w:t xml:space="preserve"> siempre que se esté trabajando con el fin de alcanzar lo expuesto en el camino 1.</w:t>
+      </w:r>
+    </w:p>
+    <w:p/>
+    <w:p>
+      <w:pPr>
+        <w:rPr>
+          <w:color w:val="2F5496" w:themeColor="accent1" w:themeShade="BF"/>
+        </w:rPr>
+      </w:pPr>
+      <w:r>
+        <w:rPr>
+          <w:color w:val="2F5496" w:themeColor="accent1" w:themeShade="BF"/>
+          <w:u w:val="single"/>
+        </w:rPr>
+        <w:t>Camino 2:</w:t>
+      </w:r>
+    </w:p>
+    <w:p>
+      <w:r>
+        <w:t xml:space="preserve">Si por alguna razón necesitamos trabajar específicamente con </w:t>
+      </w:r>
+      <w:r>
+        <w:rPr>
+          <w:b/>
+          <w:u w:val="single"/>
+        </w:rPr>
+        <w:t>la unidad en su forma compleja</w:t>
+      </w:r>
+      <w:r>
+        <w:t>, el procedimiento se vuelve mucho más sencillo. Bastará con que coloquemos en el campo de texto de “Exponente”, el índice de radicación con el cual queremos trabajar. Una vez decidido esto, si deseamos obtener todas las raíces complejas de orden n, haremos clic en el botón “Raíces n-ésimas”</w:t>
+      </w:r>
+      <w:r>
+        <w:t>,</w:t>
+      </w:r>
+      <w:r>
+        <w:t xml:space="preserve"> el cual mostrará en pantalla una por una las raíces de orden 1 hasta n. En cambio, si solo </w:t>
+      </w:r>
+      <w:r>
+        <w:t>deseamos conocer</w:t>
+      </w:r>
+      <w:r>
+        <w:t xml:space="preserve"> las raíces primitivas de</w:t>
+      </w:r>
+      <w:r>
+        <w:t xml:space="preserve"> dicho</w:t>
+      </w:r>
+      <w:r>
+        <w:t xml:space="preserve"> orden n, entonces haremos clic en el botón “Primitivas n-ésimas” el cual funcionará exactamente igual que el anterior pero filtrará todas las demás raíces</w:t>
+      </w:r>
+      <w:r>
+        <w:t xml:space="preserve"> cuyo</w:t>
+      </w:r>
+      <w:bookmarkStart w:id="0" w:name="_GoBack"/>
+      <w:bookmarkEnd w:id="0"/>
+      <w:r>
+        <w:t xml:space="preserve"> subíndice </w:t>
+      </w:r>
+      <w:r>
+        <w:rPr>
+          <w:rFonts w:cstheme="minorHAnsi"/>
+        </w:rPr>
+        <w:t xml:space="preserve">k </w:t>
+      </w:r>
+      <w:r>
+        <w:rPr>
+          <w:rFonts w:ascii="Cambria Math" w:hAnsi="Cambria Math" w:cs="Cambria Math"/>
+          <w:shd w:val="clear" w:color="auto" w:fill="FFFFFF"/>
+        </w:rPr>
+        <w:t>∈</w:t>
+      </w:r>
+      <w:r>
+        <w:rPr>
+          <w:rFonts w:cstheme="minorHAnsi"/>
+          <w:shd w:val="clear" w:color="auto" w:fill="FFFFFF"/>
+        </w:rPr>
+        <w:t xml:space="preserve"> N</w:t>
+      </w:r>
+      <w:r>
+        <w:t xml:space="preserve"> </w:t>
+      </w:r>
+      <w:r>
+        <w:t>no sea coprimo con el orden n establecido.</w:t>
+      </w:r>
+    </w:p>
+    <w:p>
+      <w:r>
+        <w:rPr>
+          <w:noProof/>
+          <w:lang w:val="es-ES"/>
+        </w:rPr>
+        <w:drawing>
+          <wp:inline distT="0" distB="0" distL="0" distR="0">
+            <wp:extent cx="3091653" cy="2170154"/>
+            <wp:effectExtent l="76200" t="76200" r="128270" b="135255"/>
+            <wp:docPr id="10" name="Imagen 10" descr="https://i.imgur.com/YIv74wx.png?1"/>
+            <wp:cNvGraphicFramePr>
+              <a:graphicFrameLocks xmlns:a="http://schemas.openxmlformats.org/drawingml/2006/main" noChangeAspect="1"/>
+            </wp:cNvGraphicFramePr>
+            <a:graphic xmlns:a="http://schemas.openxmlformats.org/drawingml/2006/main">
+              <a:graphicData uri="http://schemas.openxmlformats.org/drawingml/2006/picture">
+                <pic:pic xmlns:pic="http://schemas.openxmlformats.org/drawingml/2006/picture">
+                  <pic:nvPicPr>
+                    <pic:cNvPr id="0" name="Picture 7" descr="https://i.imgur.com/YIv74wx.png?1"/>
+                    <pic:cNvPicPr>
+                      <a:picLocks noChangeAspect="1" noChangeArrowheads="1"/>
+                    </pic:cNvPicPr>
+                  </pic:nvPicPr>
+                  <pic:blipFill>
+                    <a:blip r:embed="rId17">
+                      <a:extLst>
+                        <a:ext uri="{28A0092B-C50C-407E-A947-70E740481C1C}">
+                          <a14:useLocalDpi xmlns:a14="http://schemas.microsoft.com/office/drawing/2010/main" val="0"/>
+                        </a:ext>
+                      </a:extLst>
+                    </a:blip>
+                    <a:srcRect/>
+                    <a:stretch>
+                      <a:fillRect/>
+                    </a:stretch>
+                  </pic:blipFill>
+                  <pic:spPr bwMode="auto">
+                    <a:xfrm>
+                      <a:off x="0" y="0"/>
+                      <a:ext cx="3125667" cy="2194030"/>
+                    </a:xfrm>
+                    <a:prstGeom prst="rect">
+                      <a:avLst/>
+                    </a:prstGeom>
+                    <a:ln w="38100" cap="sq">
+                      <a:solidFill>
+                        <a:srgbClr val="000000"/>
+                      </a:solidFill>
+                      <a:prstDash val="solid"/>
+                      <a:miter lim="800000"/>
+                    </a:ln>
+                    <a:effectLst>
+                      <a:outerShdw blurRad="50800" dist="38100" dir="2700000" algn="tl" rotWithShape="0">
+                        <a:srgbClr val="000000">
+                          <a:alpha val="43000"/>
+                        </a:srgbClr>
+                      </a:outerShdw>
+                    </a:effectLst>
+                  </pic:spPr>
+                </pic:pic>
+              </a:graphicData>
+            </a:graphic>
+          </wp:inline>
+        </w:drawing>
+      </w:r>
+      <w:r>
+        <w:rPr>
+          <w:noProof/>
+          <w:lang w:val="es-ES"/>
+        </w:rPr>
+        <w:drawing>
+          <wp:inline distT="0" distB="0" distL="0" distR="0">
+            <wp:extent cx="3122930" cy="2173410"/>
+            <wp:effectExtent l="76200" t="76200" r="134620" b="132080"/>
+            <wp:docPr id="12" name="Imagen 12" descr="https://i.imgur.com/BfMhwVT.png?1"/>
+            <wp:cNvGraphicFramePr>
+              <a:graphicFrameLocks xmlns:a="http://schemas.openxmlformats.org/drawingml/2006/main" noChangeAspect="1"/>
+            </wp:cNvGraphicFramePr>
+            <a:graphic xmlns:a="http://schemas.openxmlformats.org/drawingml/2006/main">
+              <a:graphicData uri="http://schemas.openxmlformats.org/drawingml/2006/picture">
+                <pic:pic xmlns:pic="http://schemas.openxmlformats.org/drawingml/2006/picture">
+                  <pic:nvPicPr>
+                    <pic:cNvPr id="0" name="Picture 9" descr="https://i.imgur.com/BfMhwVT.png?1"/>
+                    <pic:cNvPicPr>
+                      <a:picLocks noChangeAspect="1" noChangeArrowheads="1"/>
+                    </pic:cNvPicPr>
+                  </pic:nvPicPr>
+                  <pic:blipFill>
+                    <a:blip r:embed="rId18">
+                      <a:extLst>
+                        <a:ext uri="{28A0092B-C50C-407E-A947-70E740481C1C}">
+                          <a14:useLocalDpi xmlns:a14="http://schemas.microsoft.com/office/drawing/2010/main" val="0"/>
+                        </a:ext>
+                      </a:extLst>
+                    </a:blip>
+                    <a:srcRect/>
+                    <a:stretch>
+                      <a:fillRect/>
+                    </a:stretch>
+                  </pic:blipFill>
+                  <pic:spPr bwMode="auto">
+                    <a:xfrm>
+                      <a:off x="0" y="0"/>
+                      <a:ext cx="3199508" cy="2226705"/>
+                    </a:xfrm>
+                    <a:prstGeom prst="rect">
+                      <a:avLst/>
+                    </a:prstGeom>
+                    <a:ln w="38100" cap="sq">
+                      <a:solidFill>
+                        <a:srgbClr val="000000"/>
+                      </a:solidFill>
+                      <a:prstDash val="solid"/>
+                      <a:miter lim="800000"/>
+                    </a:ln>
+                    <a:effectLst>
+                      <a:outerShdw blurRad="50800" dist="38100" dir="2700000" algn="tl" rotWithShape="0">
+                        <a:srgbClr val="000000">
+                          <a:alpha val="43000"/>
+                        </a:srgbClr>
+                      </a:outerShdw>
+                    </a:effectLst>
+                  </pic:spPr>
+                </pic:pic>
+              </a:graphicData>
+            </a:graphic>
+          </wp:inline>
+        </w:drawing>
+      </w:r>
+    </w:p>
+    <w:p>
+      <w:pPr>
+        <w:rPr>
+          <w:b/>
+          <w:u w:val="single"/>
+        </w:rPr>
+      </w:pPr>
+      <w:r>
+        <w:rPr>
+          <w:b/>
+          <w:u w:val="single"/>
+        </w:rPr>
+        <w:t>Aclaraciones:</w:t>
+      </w:r>
+    </w:p>
+    <w:p>
+      <w:pPr>
+        <w:jc w:val="both"/>
+      </w:pPr>
+      <w:r>
+        <w:t>- Los botones “Potencia” y “Raíz” deben ser ignorados siempre que se esté trabajando con el fin de alcanzar lo expuesto en el camino 2.</w:t>
+      </w:r>
+    </w:p>
+    <w:p>
+      <w:pPr>
+        <w:jc w:val="both"/>
+      </w:pPr>
+      <w:r>
+        <w:t xml:space="preserve">- Siempre que se esté trabajando con la unidad (botones </w:t>
+      </w:r>
+      <w:r>
+        <w:t>“Raíces n-ésimas” y “Primitivas n-ésimas”</w:t>
+      </w:r>
+      <w:r>
+        <w:t>), el valor que se halle en el campo “Numero” no afecta</w:t>
+      </w:r>
+      <w:r>
+        <w:t>rá</w:t>
+      </w:r>
+      <w:r>
+        <w:t xml:space="preserve"> al procedimiento,</w:t>
+      </w:r>
+      <w:r>
+        <w:t xml:space="preserve"> puesto que</w:t>
+      </w:r>
+      <w:r>
+        <w:t xml:space="preserve"> la aplicación lo ignorará indiscriminadamente.</w:t>
+      </w:r>
+    </w:p>
     <w:sectPr>
       <w:pgSz w:w="11906" w:h="16838"/>
       <w:pgMar w:top="720" w:right="720" w:bottom="720" w:left="720" w:header="708" w:footer="708" w:gutter="0"/>
@@ -987,7 +2040,7 @@
 </file>
 
 <file path=word/endnotes.xml><?xml version="1.0" encoding="utf-8"?>
-<w:endnotes xmlns:wpc="http://schemas.microsoft.com/office/word/2010/wordprocessingCanvas" xmlns:cx="http://schemas.microsoft.com/office/drawing/2014/chartex" xmlns:cx1="http://schemas.microsoft.com/office/drawing/2015/9/8/chartex" xmlns:cx2="http://schemas.microsoft.com/office/drawing/2015/10/21/chartex" xmlns:cx3="http://schemas.microsoft.com/office/drawing/2016/5/9/chartex" xmlns:cx4="http://schemas.microsoft.com/office/drawing/2016/5/10/chartex" xmlns:cx5="http://schemas.microsoft.com/office/drawing/2016/5/11/chartex" xmlns:cx6="http://schemas.microsoft.com/office/drawing/2016/5/12/chartex" xmlns:cx7="http://schemas.microsoft.com/office/drawing/2016/5/13/chartex" xmlns:cx8="http://schemas.microsoft.com/office/drawing/2016/5/14/chartex" xmlns:mc="http://schemas.openxmlformats.org/markup-compatibility/2006" xmlns:aink="http://schemas.microsoft.com/office/drawing/2016/ink" xmlns:am3d="http://schemas.microsoft.com/office/drawing/2017/model3d" xmlns:o="urn:schemas-microsoft-com:office:office" xmlns:r="http://schemas.openxmlformats.org/officeDocument/2006/relationships" xmlns:m="http://schemas.openxmlformats.org/officeDocument/2006/math" xmlns:v="urn:schemas-microsoft-com:vml" xmlns:wp14="http://schemas.microsoft.com/office/word/2010/wordprocessingDrawing" xmlns:wp="http://schemas.openxmlformats.org/drawingml/2006/wordprocessingDrawing" xmlns:w10="urn:schemas-microsoft-com:office:word" xmlns:w="http://schemas.openxmlformats.org/wordprocessingml/2006/main" xmlns:w14="http://schemas.microsoft.com/office/word/2010/wordml" xmlns:w15="http://schemas.microsoft.com/office/word/2012/wordml" xmlns:w16cid="http://schemas.microsoft.com/office/word/2016/wordml/cid" xmlns:w16se="http://schemas.microsoft.com/office/word/2015/wordml/symex" xmlns:wpg="http://schemas.microsoft.com/office/word/2010/wordprocessingGroup" xmlns:wpi="http://schemas.microsoft.com/office/word/2010/wordprocessingInk" xmlns:wne="http://schemas.microsoft.com/office/word/2006/wordml" xmlns:wps="http://schemas.microsoft.com/office/word/2010/wordprocessingShape" mc:Ignorable="w14 w15 w16se w16cid wp14">
+<w:endnotes xmlns:wpc="http://schemas.microsoft.com/office/word/2010/wordprocessingCanvas" xmlns:mc="http://schemas.openxmlformats.org/markup-compatibility/2006" xmlns:o="urn:schemas-microsoft-com:office:office" xmlns:r="http://schemas.openxmlformats.org/officeDocument/2006/relationships" xmlns:m="http://schemas.openxmlformats.org/officeDocument/2006/math" xmlns:v="urn:schemas-microsoft-com:vml" xmlns:wp14="http://schemas.microsoft.com/office/word/2010/wordprocessingDrawing" xmlns:wp="http://schemas.openxmlformats.org/drawingml/2006/wordprocessingDrawing" xmlns:w10="urn:schemas-microsoft-com:office:word" xmlns:w="http://schemas.openxmlformats.org/wordprocessingml/2006/main" xmlns:w14="http://schemas.microsoft.com/office/word/2010/wordml" xmlns:w15="http://schemas.microsoft.com/office/word/2012/wordml" xmlns:wpg="http://schemas.microsoft.com/office/word/2010/wordprocessingGroup" xmlns:wpi="http://schemas.microsoft.com/office/word/2010/wordprocessingInk" xmlns:wne="http://schemas.microsoft.com/office/word/2006/wordml" xmlns:wps="http://schemas.microsoft.com/office/word/2010/wordprocessingShape" mc:Ignorable="w14 w15 wp14">
   <w:endnote w:type="separator" w:id="-1">
     <w:p>
       <w:pPr>
@@ -1012,7 +2065,7 @@
 </file>
 
 <file path=word/footnotes.xml><?xml version="1.0" encoding="utf-8"?>
-<w:footnotes xmlns:wpc="http://schemas.microsoft.com/office/word/2010/wordprocessingCanvas" xmlns:cx="http://schemas.microsoft.com/office/drawing/2014/chartex" xmlns:cx1="http://schemas.microsoft.com/office/drawing/2015/9/8/chartex" xmlns:cx2="http://schemas.microsoft.com/office/drawing/2015/10/21/chartex" xmlns:cx3="http://schemas.microsoft.com/office/drawing/2016/5/9/chartex" xmlns:cx4="http://schemas.microsoft.com/office/drawing/2016/5/10/chartex" xmlns:cx5="http://schemas.microsoft.com/office/drawing/2016/5/11/chartex" xmlns:cx6="http://schemas.microsoft.com/office/drawing/2016/5/12/chartex" xmlns:cx7="http://schemas.microsoft.com/office/drawing/2016/5/13/chartex" xmlns:cx8="http://schemas.microsoft.com/office/drawing/2016/5/14/chartex" xmlns:mc="http://schemas.openxmlformats.org/markup-compatibility/2006" xmlns:aink="http://schemas.microsoft.com/office/drawing/2016/ink" xmlns:am3d="http://schemas.microsoft.com/office/drawing/2017/model3d" xmlns:o="urn:schemas-microsoft-com:office:office" xmlns:r="http://schemas.openxmlformats.org/officeDocument/2006/relationships" xmlns:m="http://schemas.openxmlformats.org/officeDocument/2006/math" xmlns:v="urn:schemas-microsoft-com:vml" xmlns:wp14="http://schemas.microsoft.com/office/word/2010/wordprocessingDrawing" xmlns:wp="http://schemas.openxmlformats.org/drawingml/2006/wordprocessingDrawing" xmlns:w10="urn:schemas-microsoft-com:office:word" xmlns:w="http://schemas.openxmlformats.org/wordprocessingml/2006/main" xmlns:w14="http://schemas.microsoft.com/office/word/2010/wordml" xmlns:w15="http://schemas.microsoft.com/office/word/2012/wordml" xmlns:w16cid="http://schemas.microsoft.com/office/word/2016/wordml/cid" xmlns:w16se="http://schemas.microsoft.com/office/word/2015/wordml/symex" xmlns:wpg="http://schemas.microsoft.com/office/word/2010/wordprocessingGroup" xmlns:wpi="http://schemas.microsoft.com/office/word/2010/wordprocessingInk" xmlns:wne="http://schemas.microsoft.com/office/word/2006/wordml" xmlns:wps="http://schemas.microsoft.com/office/word/2010/wordprocessingShape" mc:Ignorable="w14 w15 w16se w16cid wp14">
+<w:footnotes xmlns:wpc="http://schemas.microsoft.com/office/word/2010/wordprocessingCanvas" xmlns:mc="http://schemas.openxmlformats.org/markup-compatibility/2006" xmlns:o="urn:schemas-microsoft-com:office:office" xmlns:r="http://schemas.openxmlformats.org/officeDocument/2006/relationships" xmlns:m="http://schemas.openxmlformats.org/officeDocument/2006/math" xmlns:v="urn:schemas-microsoft-com:vml" xmlns:wp14="http://schemas.microsoft.com/office/word/2010/wordprocessingDrawing" xmlns:wp="http://schemas.openxmlformats.org/drawingml/2006/wordprocessingDrawing" xmlns:w10="urn:schemas-microsoft-com:office:word" xmlns:w="http://schemas.openxmlformats.org/wordprocessingml/2006/main" xmlns:w14="http://schemas.microsoft.com/office/word/2010/wordml" xmlns:w15="http://schemas.microsoft.com/office/word/2012/wordml" xmlns:wpg="http://schemas.microsoft.com/office/word/2010/wordprocessingGroup" xmlns:wpi="http://schemas.microsoft.com/office/word/2010/wordprocessingInk" xmlns:wne="http://schemas.microsoft.com/office/word/2006/wordml" xmlns:wps="http://schemas.microsoft.com/office/word/2010/wordprocessingShape" mc:Ignorable="w14 w15 wp14">
   <w:footnote w:type="separator" w:id="-1">
     <w:p>
       <w:pPr>
@@ -1037,8 +2090,8 @@
 </file>
 
 <file path=word/numbering.xml><?xml version="1.0" encoding="utf-8"?>
-<w:numbering xmlns:wpc="http://schemas.microsoft.com/office/word/2010/wordprocessingCanvas" xmlns:cx="http://schemas.microsoft.com/office/drawing/2014/chartex" xmlns:cx1="http://schemas.microsoft.com/office/drawing/2015/9/8/chartex" xmlns:cx2="http://schemas.microsoft.com/office/drawing/2015/10/21/chartex" xmlns:cx3="http://schemas.microsoft.com/office/drawing/2016/5/9/chartex" xmlns:cx4="http://schemas.microsoft.com/office/drawing/2016/5/10/chartex" xmlns:cx5="http://schemas.microsoft.com/office/drawing/2016/5/11/chartex" xmlns:cx6="http://schemas.microsoft.com/office/drawing/2016/5/12/chartex" xmlns:cx7="http://schemas.microsoft.com/office/drawing/2016/5/13/chartex" xmlns:cx8="http://schemas.microsoft.com/office/drawing/2016/5/14/chartex" xmlns:mc="http://schemas.openxmlformats.org/markup-compatibility/2006" xmlns:aink="http://schemas.microsoft.com/office/drawing/2016/ink" xmlns:am3d="http://schemas.microsoft.com/office/drawing/2017/model3d" xmlns:o="urn:schemas-microsoft-com:office:office" xmlns:r="http://schemas.openxmlformats.org/officeDocument/2006/relationships" xmlns:m="http://schemas.openxmlformats.org/officeDocument/2006/math" xmlns:v="urn:schemas-microsoft-com:vml" xmlns:wp14="http://schemas.microsoft.com/office/word/2010/wordprocessingDrawing" xmlns:wp="http://schemas.openxmlformats.org/drawingml/2006/wordprocessingDrawing" xmlns:w10="urn:schemas-microsoft-com:office:word" xmlns:w="http://schemas.openxmlformats.org/wordprocessingml/2006/main" xmlns:w14="http://schemas.microsoft.com/office/word/2010/wordml" xmlns:w15="http://schemas.microsoft.com/office/word/2012/wordml" xmlns:w16cid="http://schemas.microsoft.com/office/word/2016/wordml/cid" xmlns:w16se="http://schemas.microsoft.com/office/word/2015/wordml/symex" xmlns:wpg="http://schemas.microsoft.com/office/word/2010/wordprocessingGroup" xmlns:wpi="http://schemas.microsoft.com/office/word/2010/wordprocessingInk" xmlns:wne="http://schemas.microsoft.com/office/word/2006/wordml" xmlns:wps="http://schemas.microsoft.com/office/word/2010/wordprocessingShape" mc:Ignorable="w14 w15 w16se w16cid wp14">
-  <w:abstractNum w:abstractNumId="0" w15:restartNumberingAfterBreak="0">
+<w:numbering xmlns:wpc="http://schemas.microsoft.com/office/word/2010/wordprocessingCanvas" xmlns:mc="http://schemas.openxmlformats.org/markup-compatibility/2006" xmlns:o="urn:schemas-microsoft-com:office:office" xmlns:r="http://schemas.openxmlformats.org/officeDocument/2006/relationships" xmlns:m="http://schemas.openxmlformats.org/officeDocument/2006/math" xmlns:v="urn:schemas-microsoft-com:vml" xmlns:wp14="http://schemas.microsoft.com/office/word/2010/wordprocessingDrawing" xmlns:wp="http://schemas.openxmlformats.org/drawingml/2006/wordprocessingDrawing" xmlns:w10="urn:schemas-microsoft-com:office:word" xmlns:w="http://schemas.openxmlformats.org/wordprocessingml/2006/main" xmlns:w14="http://schemas.microsoft.com/office/word/2010/wordml" xmlns:w15="http://schemas.microsoft.com/office/word/2012/wordml" xmlns:wpg="http://schemas.microsoft.com/office/word/2010/wordprocessingGroup" xmlns:wpi="http://schemas.microsoft.com/office/word/2010/wordprocessingInk" xmlns:wne="http://schemas.microsoft.com/office/word/2006/wordml" xmlns:wps="http://schemas.microsoft.com/office/word/2010/wordprocessingShape" mc:Ignorable="w14 w15 wp14">
+  <w:abstractNum w:abstractNumId="0">
     <w:nsid w:val="02483155"/>
     <w:multiLevelType w:val="hybridMultilevel"/>
     <w:tmpl w:val="B4B89270"/>
@@ -1151,14 +2204,247 @@
       </w:rPr>
     </w:lvl>
   </w:abstractNum>
+  <w:abstractNum w:abstractNumId="1">
+    <w:nsid w:val="1A1B336C"/>
+    <w:multiLevelType w:val="hybridMultilevel"/>
+    <w:tmpl w:val="9622FE4A"/>
+    <w:lvl w:ilvl="0" w:tplc="0890FCB8">
+      <w:start w:val="1"/>
+      <w:numFmt w:val="decimal"/>
+      <w:lvlText w:val="%1"/>
+      <w:lvlJc w:val="left"/>
+      <w:pPr>
+        <w:ind w:left="630" w:hanging="360"/>
+      </w:pPr>
+      <w:rPr>
+        <w:rFonts w:asciiTheme="minorHAnsi" w:eastAsiaTheme="minorEastAsia" w:hAnsiTheme="minorHAnsi" w:cstheme="minorBidi"/>
+        <w:b w:val="0"/>
+      </w:rPr>
+    </w:lvl>
+    <w:lvl w:ilvl="1" w:tplc="0C0A0003" w:tentative="1">
+      <w:start w:val="1"/>
+      <w:numFmt w:val="bullet"/>
+      <w:lvlText w:val="o"/>
+      <w:lvlJc w:val="left"/>
+      <w:pPr>
+        <w:ind w:left="1440" w:hanging="360"/>
+      </w:pPr>
+      <w:rPr>
+        <w:rFonts w:ascii="Courier New" w:hAnsi="Courier New" w:cs="Courier New" w:hint="default"/>
+      </w:rPr>
+    </w:lvl>
+    <w:lvl w:ilvl="2" w:tplc="0C0A0005" w:tentative="1">
+      <w:start w:val="1"/>
+      <w:numFmt w:val="bullet"/>
+      <w:lvlText w:val=""/>
+      <w:lvlJc w:val="left"/>
+      <w:pPr>
+        <w:ind w:left="2160" w:hanging="360"/>
+      </w:pPr>
+      <w:rPr>
+        <w:rFonts w:ascii="Wingdings" w:hAnsi="Wingdings" w:hint="default"/>
+      </w:rPr>
+    </w:lvl>
+    <w:lvl w:ilvl="3" w:tplc="0C0A0001" w:tentative="1">
+      <w:start w:val="1"/>
+      <w:numFmt w:val="bullet"/>
+      <w:lvlText w:val=""/>
+      <w:lvlJc w:val="left"/>
+      <w:pPr>
+        <w:ind w:left="2880" w:hanging="360"/>
+      </w:pPr>
+      <w:rPr>
+        <w:rFonts w:ascii="Symbol" w:hAnsi="Symbol" w:hint="default"/>
+      </w:rPr>
+    </w:lvl>
+    <w:lvl w:ilvl="4" w:tplc="0C0A0003" w:tentative="1">
+      <w:start w:val="1"/>
+      <w:numFmt w:val="bullet"/>
+      <w:lvlText w:val="o"/>
+      <w:lvlJc w:val="left"/>
+      <w:pPr>
+        <w:ind w:left="3600" w:hanging="360"/>
+      </w:pPr>
+      <w:rPr>
+        <w:rFonts w:ascii="Courier New" w:hAnsi="Courier New" w:cs="Courier New" w:hint="default"/>
+      </w:rPr>
+    </w:lvl>
+    <w:lvl w:ilvl="5" w:tplc="0C0A0005" w:tentative="1">
+      <w:start w:val="1"/>
+      <w:numFmt w:val="bullet"/>
+      <w:lvlText w:val=""/>
+      <w:lvlJc w:val="left"/>
+      <w:pPr>
+        <w:ind w:left="4320" w:hanging="360"/>
+      </w:pPr>
+      <w:rPr>
+        <w:rFonts w:ascii="Wingdings" w:hAnsi="Wingdings" w:hint="default"/>
+      </w:rPr>
+    </w:lvl>
+    <w:lvl w:ilvl="6" w:tplc="0C0A0001" w:tentative="1">
+      <w:start w:val="1"/>
+      <w:numFmt w:val="bullet"/>
+      <w:lvlText w:val=""/>
+      <w:lvlJc w:val="left"/>
+      <w:pPr>
+        <w:ind w:left="5040" w:hanging="360"/>
+      </w:pPr>
+      <w:rPr>
+        <w:rFonts w:ascii="Symbol" w:hAnsi="Symbol" w:hint="default"/>
+      </w:rPr>
+    </w:lvl>
+    <w:lvl w:ilvl="7" w:tplc="0C0A0003" w:tentative="1">
+      <w:start w:val="1"/>
+      <w:numFmt w:val="bullet"/>
+      <w:lvlText w:val="o"/>
+      <w:lvlJc w:val="left"/>
+      <w:pPr>
+        <w:ind w:left="5760" w:hanging="360"/>
+      </w:pPr>
+      <w:rPr>
+        <w:rFonts w:ascii="Courier New" w:hAnsi="Courier New" w:cs="Courier New" w:hint="default"/>
+      </w:rPr>
+    </w:lvl>
+    <w:lvl w:ilvl="8" w:tplc="0C0A0005" w:tentative="1">
+      <w:start w:val="1"/>
+      <w:numFmt w:val="bullet"/>
+      <w:lvlText w:val=""/>
+      <w:lvlJc w:val="left"/>
+      <w:pPr>
+        <w:ind w:left="6480" w:hanging="360"/>
+      </w:pPr>
+      <w:rPr>
+        <w:rFonts w:ascii="Wingdings" w:hAnsi="Wingdings" w:hint="default"/>
+      </w:rPr>
+    </w:lvl>
+  </w:abstractNum>
+  <w:abstractNum w:abstractNumId="2">
+    <w:nsid w:val="44D2755D"/>
+    <w:multiLevelType w:val="hybridMultilevel"/>
+    <w:tmpl w:val="7FF2CB90"/>
+    <w:lvl w:ilvl="0" w:tplc="2D4286B0">
+      <w:start w:val="2"/>
+      <w:numFmt w:val="bullet"/>
+      <w:lvlText w:val="-"/>
+      <w:lvlJc w:val="left"/>
+      <w:pPr>
+        <w:ind w:left="720" w:hanging="360"/>
+      </w:pPr>
+      <w:rPr>
+        <w:rFonts w:ascii="Calibri" w:eastAsiaTheme="minorEastAsia" w:hAnsi="Calibri" w:cs="Calibri" w:hint="default"/>
+      </w:rPr>
+    </w:lvl>
+    <w:lvl w:ilvl="1" w:tplc="0C0A0003" w:tentative="1">
+      <w:start w:val="1"/>
+      <w:numFmt w:val="bullet"/>
+      <w:lvlText w:val="o"/>
+      <w:lvlJc w:val="left"/>
+      <w:pPr>
+        <w:ind w:left="1440" w:hanging="360"/>
+      </w:pPr>
+      <w:rPr>
+        <w:rFonts w:ascii="Courier New" w:hAnsi="Courier New" w:cs="Courier New" w:hint="default"/>
+      </w:rPr>
+    </w:lvl>
+    <w:lvl w:ilvl="2" w:tplc="0C0A0005" w:tentative="1">
+      <w:start w:val="1"/>
+      <w:numFmt w:val="bullet"/>
+      <w:lvlText w:val=""/>
+      <w:lvlJc w:val="left"/>
+      <w:pPr>
+        <w:ind w:left="2160" w:hanging="360"/>
+      </w:pPr>
+      <w:rPr>
+        <w:rFonts w:ascii="Wingdings" w:hAnsi="Wingdings" w:hint="default"/>
+      </w:rPr>
+    </w:lvl>
+    <w:lvl w:ilvl="3" w:tplc="0C0A0001" w:tentative="1">
+      <w:start w:val="1"/>
+      <w:numFmt w:val="bullet"/>
+      <w:lvlText w:val=""/>
+      <w:lvlJc w:val="left"/>
+      <w:pPr>
+        <w:ind w:left="2880" w:hanging="360"/>
+      </w:pPr>
+      <w:rPr>
+        <w:rFonts w:ascii="Symbol" w:hAnsi="Symbol" w:hint="default"/>
+      </w:rPr>
+    </w:lvl>
+    <w:lvl w:ilvl="4" w:tplc="0C0A0003" w:tentative="1">
+      <w:start w:val="1"/>
+      <w:numFmt w:val="bullet"/>
+      <w:lvlText w:val="o"/>
+      <w:lvlJc w:val="left"/>
+      <w:pPr>
+        <w:ind w:left="3600" w:hanging="360"/>
+      </w:pPr>
+      <w:rPr>
+        <w:rFonts w:ascii="Courier New" w:hAnsi="Courier New" w:cs="Courier New" w:hint="default"/>
+      </w:rPr>
+    </w:lvl>
+    <w:lvl w:ilvl="5" w:tplc="0C0A0005" w:tentative="1">
+      <w:start w:val="1"/>
+      <w:numFmt w:val="bullet"/>
+      <w:lvlText w:val=""/>
+      <w:lvlJc w:val="left"/>
+      <w:pPr>
+        <w:ind w:left="4320" w:hanging="360"/>
+      </w:pPr>
+      <w:rPr>
+        <w:rFonts w:ascii="Wingdings" w:hAnsi="Wingdings" w:hint="default"/>
+      </w:rPr>
+    </w:lvl>
+    <w:lvl w:ilvl="6" w:tplc="0C0A0001" w:tentative="1">
+      <w:start w:val="1"/>
+      <w:numFmt w:val="bullet"/>
+      <w:lvlText w:val=""/>
+      <w:lvlJc w:val="left"/>
+      <w:pPr>
+        <w:ind w:left="5040" w:hanging="360"/>
+      </w:pPr>
+      <w:rPr>
+        <w:rFonts w:ascii="Symbol" w:hAnsi="Symbol" w:hint="default"/>
+      </w:rPr>
+    </w:lvl>
+    <w:lvl w:ilvl="7" w:tplc="0C0A0003" w:tentative="1">
+      <w:start w:val="1"/>
+      <w:numFmt w:val="bullet"/>
+      <w:lvlText w:val="o"/>
+      <w:lvlJc w:val="left"/>
+      <w:pPr>
+        <w:ind w:left="5760" w:hanging="360"/>
+      </w:pPr>
+      <w:rPr>
+        <w:rFonts w:ascii="Courier New" w:hAnsi="Courier New" w:cs="Courier New" w:hint="default"/>
+      </w:rPr>
+    </w:lvl>
+    <w:lvl w:ilvl="8" w:tplc="0C0A0005" w:tentative="1">
+      <w:start w:val="1"/>
+      <w:numFmt w:val="bullet"/>
+      <w:lvlText w:val=""/>
+      <w:lvlJc w:val="left"/>
+      <w:pPr>
+        <w:ind w:left="6480" w:hanging="360"/>
+      </w:pPr>
+      <w:rPr>
+        <w:rFonts w:ascii="Wingdings" w:hAnsi="Wingdings" w:hint="default"/>
+      </w:rPr>
+    </w:lvl>
+  </w:abstractNum>
   <w:num w:numId="1">
     <w:abstractNumId w:val="0"/>
+  </w:num>
+  <w:num w:numId="2">
+    <w:abstractNumId w:val="1"/>
+  </w:num>
+  <w:num w:numId="3">
+    <w:abstractNumId w:val="2"/>
   </w:num>
 </w:numbering>
 </file>
 
 <file path=word/styles.xml><?xml version="1.0" encoding="utf-8"?>
-<w:styles xmlns:mc="http://schemas.openxmlformats.org/markup-compatibility/2006" xmlns:r="http://schemas.openxmlformats.org/officeDocument/2006/relationships" xmlns:w="http://schemas.openxmlformats.org/wordprocessingml/2006/main" xmlns:w14="http://schemas.microsoft.com/office/word/2010/wordml" xmlns:w15="http://schemas.microsoft.com/office/word/2012/wordml" xmlns:w16cid="http://schemas.microsoft.com/office/word/2016/wordml/cid" xmlns:w16se="http://schemas.microsoft.com/office/word/2015/wordml/symex" mc:Ignorable="w14 w15 w16se w16cid">
+<w:styles xmlns:mc="http://schemas.openxmlformats.org/markup-compatibility/2006" xmlns:r="http://schemas.openxmlformats.org/officeDocument/2006/relationships" xmlns:w="http://schemas.openxmlformats.org/wordprocessingml/2006/main" xmlns:w14="http://schemas.microsoft.com/office/word/2010/wordml" xmlns:w15="http://schemas.microsoft.com/office/word/2012/wordml" mc:Ignorable="w14 w15">
   <w:docDefaults>
     <w:rPrDefault>
       <w:rPr>
@@ -1174,7 +2460,7 @@
       </w:pPr>
     </w:pPrDefault>
   </w:docDefaults>
-  <w:latentStyles w:defLockedState="0" w:defUIPriority="99" w:defSemiHidden="0" w:defUnhideWhenUsed="0" w:defQFormat="0" w:count="375">
+  <w:latentStyles w:defLockedState="0" w:defUIPriority="99" w:defSemiHidden="0" w:defUnhideWhenUsed="0" w:defQFormat="0" w:count="371">
     <w:lsdException w:name="Normal" w:uiPriority="0" w:qFormat="1"/>
     <w:lsdException w:name="heading 1" w:uiPriority="9" w:qFormat="1"/>
     <w:lsdException w:name="heading 2" w:semiHidden="1" w:uiPriority="9" w:unhideWhenUsed="1" w:qFormat="1"/>
@@ -1546,20 +2832,16 @@
     <w:lsdException w:name="List Table 5 Dark Accent 6" w:uiPriority="50"/>
     <w:lsdException w:name="List Table 6 Colorful Accent 6" w:uiPriority="51"/>
     <w:lsdException w:name="List Table 7 Colorful Accent 6" w:uiPriority="52"/>
-    <w:lsdException w:name="Mention" w:semiHidden="1" w:unhideWhenUsed="1"/>
-    <w:lsdException w:name="Smart Hyperlink" w:semiHidden="1" w:unhideWhenUsed="1"/>
-    <w:lsdException w:name="Hashtag" w:semiHidden="1" w:unhideWhenUsed="1"/>
-    <w:lsdException w:name="Unresolved Mention" w:semiHidden="1" w:unhideWhenUsed="1"/>
   </w:latentStyles>
   <w:style w:type="paragraph" w:default="1" w:styleId="Normal">
     <w:name w:val="Normal"/>
     <w:qFormat/>
   </w:style>
-  <w:style w:type="paragraph" w:styleId="Heading1">
+  <w:style w:type="paragraph" w:styleId="Ttulo1">
     <w:name w:val="heading 1"/>
     <w:basedOn w:val="Normal"/>
     <w:next w:val="Normal"/>
-    <w:link w:val="Heading1Char"/>
+    <w:link w:val="Ttulo1Car"/>
     <w:uiPriority w:val="9"/>
     <w:qFormat/>
     <w:rsid w:val="00B61A8D"/>
@@ -1576,11 +2858,11 @@
       <w:szCs w:val="32"/>
     </w:rPr>
   </w:style>
-  <w:style w:type="paragraph" w:styleId="Heading2">
+  <w:style w:type="paragraph" w:styleId="Ttulo2">
     <w:name w:val="heading 2"/>
     <w:basedOn w:val="Normal"/>
     <w:next w:val="Normal"/>
-    <w:link w:val="Heading2Char"/>
+    <w:link w:val="Ttulo2Car"/>
     <w:uiPriority w:val="9"/>
     <w:unhideWhenUsed/>
     <w:qFormat/>
@@ -1598,13 +2880,13 @@
       <w:szCs w:val="26"/>
     </w:rPr>
   </w:style>
-  <w:style w:type="character" w:default="1" w:styleId="DefaultParagraphFont">
+  <w:style w:type="character" w:default="1" w:styleId="Fuentedeprrafopredeter">
     <w:name w:val="Default Paragraph Font"/>
     <w:uiPriority w:val="1"/>
     <w:semiHidden/>
     <w:unhideWhenUsed/>
   </w:style>
-  <w:style w:type="table" w:default="1" w:styleId="TableNormal">
+  <w:style w:type="table" w:default="1" w:styleId="Tablanormal">
     <w:name w:val="Normal Table"/>
     <w:uiPriority w:val="99"/>
     <w:semiHidden/>
@@ -1619,15 +2901,15 @@
       </w:tblCellMar>
     </w:tblPr>
   </w:style>
-  <w:style w:type="numbering" w:default="1" w:styleId="NoList">
+  <w:style w:type="numbering" w:default="1" w:styleId="Sinlista">
     <w:name w:val="No List"/>
     <w:uiPriority w:val="99"/>
     <w:semiHidden/>
     <w:unhideWhenUsed/>
   </w:style>
-  <w:style w:type="paragraph" w:styleId="NoSpacing">
+  <w:style w:type="paragraph" w:styleId="Sinespaciado">
     <w:name w:val="No Spacing"/>
-    <w:link w:val="NoSpacingChar"/>
+    <w:link w:val="SinespaciadoCar"/>
     <w:uiPriority w:val="1"/>
     <w:qFormat/>
     <w:rsid w:val="00B61A8D"/>
@@ -1638,20 +2920,20 @@
       <w:lang w:val="en-US" w:eastAsia="en-US"/>
     </w:rPr>
   </w:style>
-  <w:style w:type="character" w:customStyle="1" w:styleId="NoSpacingChar">
-    <w:name w:val="No Spacing Char"/>
-    <w:basedOn w:val="DefaultParagraphFont"/>
-    <w:link w:val="NoSpacing"/>
+  <w:style w:type="character" w:customStyle="1" w:styleId="SinespaciadoCar">
+    <w:name w:val="Sin espaciado Car"/>
+    <w:basedOn w:val="Fuentedeprrafopredeter"/>
+    <w:link w:val="Sinespaciado"/>
     <w:uiPriority w:val="1"/>
     <w:rsid w:val="00B61A8D"/>
     <w:rPr>
       <w:lang w:val="en-US" w:eastAsia="en-US"/>
     </w:rPr>
   </w:style>
-  <w:style w:type="character" w:customStyle="1" w:styleId="Heading1Char">
-    <w:name w:val="Heading 1 Char"/>
-    <w:basedOn w:val="DefaultParagraphFont"/>
-    <w:link w:val="Heading1"/>
+  <w:style w:type="character" w:customStyle="1" w:styleId="Ttulo1Car">
+    <w:name w:val="Título 1 Car"/>
+    <w:basedOn w:val="Fuentedeprrafopredeter"/>
+    <w:link w:val="Ttulo1"/>
     <w:uiPriority w:val="9"/>
     <w:rsid w:val="00B61A8D"/>
     <w:rPr>
@@ -1661,10 +2943,10 @@
       <w:szCs w:val="32"/>
     </w:rPr>
   </w:style>
-  <w:style w:type="character" w:customStyle="1" w:styleId="Heading2Char">
-    <w:name w:val="Heading 2 Char"/>
-    <w:basedOn w:val="DefaultParagraphFont"/>
-    <w:link w:val="Heading2"/>
+  <w:style w:type="character" w:customStyle="1" w:styleId="Ttulo2Car">
+    <w:name w:val="Título 2 Car"/>
+    <w:basedOn w:val="Fuentedeprrafopredeter"/>
+    <w:link w:val="Ttulo2"/>
     <w:uiPriority w:val="9"/>
     <w:rsid w:val="00B61A8D"/>
     <w:rPr>
@@ -1674,7 +2956,7 @@
       <w:szCs w:val="26"/>
     </w:rPr>
   </w:style>
-  <w:style w:type="paragraph" w:styleId="ListParagraph">
+  <w:style w:type="paragraph" w:styleId="Prrafodelista">
     <w:name w:val="List Paragraph"/>
     <w:basedOn w:val="Normal"/>
     <w:uiPriority w:val="34"/>

</xml_diff>

<commit_message>
Actualizo manual -  SF #26
Se agregó Suma de Fasores y un índice.
Falta actualizar las imágenes del manual para EDT, OB y OA.
Guardar la versión final en PDF.
</commit_message>
<xml_diff>
--- a/Manual de usuario NCOM.docx
+++ b/Manual de usuario NCOM.docx
@@ -1,6 +1,6 @@
 
 <file path=word/document.xml><?xml version="1.0" encoding="utf-8"?>
-<w:document xmlns:wpc="http://schemas.microsoft.com/office/word/2010/wordprocessingCanvas" xmlns:mc="http://schemas.openxmlformats.org/markup-compatibility/2006" xmlns:o="urn:schemas-microsoft-com:office:office" xmlns:r="http://schemas.openxmlformats.org/officeDocument/2006/relationships" xmlns:m="http://schemas.openxmlformats.org/officeDocument/2006/math" xmlns:v="urn:schemas-microsoft-com:vml" xmlns:wp14="http://schemas.microsoft.com/office/word/2010/wordprocessingDrawing" xmlns:wp="http://schemas.openxmlformats.org/drawingml/2006/wordprocessingDrawing" xmlns:w10="urn:schemas-microsoft-com:office:word" xmlns:w="http://schemas.openxmlformats.org/wordprocessingml/2006/main" xmlns:w14="http://schemas.microsoft.com/office/word/2010/wordml" xmlns:w15="http://schemas.microsoft.com/office/word/2012/wordml" xmlns:wpg="http://schemas.microsoft.com/office/word/2010/wordprocessingGroup" xmlns:wpi="http://schemas.microsoft.com/office/word/2010/wordprocessingInk" xmlns:wne="http://schemas.microsoft.com/office/word/2006/wordml" xmlns:wps="http://schemas.microsoft.com/office/word/2010/wordprocessingShape" mc:Ignorable="w14 w15 wp14">
+<w:document xmlns:wpc="http://schemas.microsoft.com/office/word/2010/wordprocessingCanvas" xmlns:cx="http://schemas.microsoft.com/office/drawing/2014/chartex" xmlns:cx1="http://schemas.microsoft.com/office/drawing/2015/9/8/chartex" xmlns:cx2="http://schemas.microsoft.com/office/drawing/2015/10/21/chartex" xmlns:cx3="http://schemas.microsoft.com/office/drawing/2016/5/9/chartex" xmlns:cx4="http://schemas.microsoft.com/office/drawing/2016/5/10/chartex" xmlns:cx5="http://schemas.microsoft.com/office/drawing/2016/5/11/chartex" xmlns:cx6="http://schemas.microsoft.com/office/drawing/2016/5/12/chartex" xmlns:cx7="http://schemas.microsoft.com/office/drawing/2016/5/13/chartex" xmlns:cx8="http://schemas.microsoft.com/office/drawing/2016/5/14/chartex" xmlns:mc="http://schemas.openxmlformats.org/markup-compatibility/2006" xmlns:aink="http://schemas.microsoft.com/office/drawing/2016/ink" xmlns:am3d="http://schemas.microsoft.com/office/drawing/2017/model3d" xmlns:o="urn:schemas-microsoft-com:office:office" xmlns:r="http://schemas.openxmlformats.org/officeDocument/2006/relationships" xmlns:m="http://schemas.openxmlformats.org/officeDocument/2006/math" xmlns:v="urn:schemas-microsoft-com:vml" xmlns:wp14="http://schemas.microsoft.com/office/word/2010/wordprocessingDrawing" xmlns:wp="http://schemas.openxmlformats.org/drawingml/2006/wordprocessingDrawing" xmlns:w10="urn:schemas-microsoft-com:office:word" xmlns:w="http://schemas.openxmlformats.org/wordprocessingml/2006/main" xmlns:w14="http://schemas.microsoft.com/office/word/2010/wordml" xmlns:w15="http://schemas.microsoft.com/office/word/2012/wordml" xmlns:w16cid="http://schemas.microsoft.com/office/word/2016/wordml/cid" xmlns:w16se="http://schemas.microsoft.com/office/word/2015/wordml/symex" xmlns:wpg="http://schemas.microsoft.com/office/word/2010/wordprocessingGroup" xmlns:wpi="http://schemas.microsoft.com/office/word/2010/wordprocessingInk" xmlns:wne="http://schemas.microsoft.com/office/word/2006/wordml" xmlns:wps="http://schemas.microsoft.com/office/word/2010/wordprocessingShape" mc:Ignorable="w14 w15 w16se w16cid wp14">
   <w:body>
     <w:sdt>
       <w:sdtPr>
@@ -89,7 +89,7 @@
                             <w:txbxContent>
                               <w:p>
                                 <w:pPr>
-                                  <w:pStyle w:val="Sinespaciado"/>
+                                  <w:pStyle w:val="NoSpacing"/>
                                   <w:spacing w:before="40" w:after="560" w:line="216" w:lineRule="auto"/>
                                   <w:rPr>
                                     <w:color w:val="4472C4" w:themeColor="accent1"/>
@@ -143,7 +143,7 @@
                                 <w:sdtContent>
                                   <w:p>
                                     <w:pPr>
-                                      <w:pStyle w:val="Sinespaciado"/>
+                                      <w:pStyle w:val="NoSpacing"/>
                                       <w:spacing w:before="40" w:after="40"/>
                                       <w:rPr>
                                         <w:caps/>
@@ -183,7 +183,7 @@
                                 <w:sdtContent>
                                   <w:p>
                                     <w:pPr>
-                                      <w:pStyle w:val="Sinespaciado"/>
+                                      <w:pStyle w:val="NoSpacing"/>
                                       <w:spacing w:before="80" w:after="40"/>
                                       <w:rPr>
                                         <w:caps/>
@@ -235,7 +235,7 @@
                       <w:txbxContent>
                         <w:p>
                           <w:pPr>
-                            <w:pStyle w:val="Sinespaciado"/>
+                            <w:pStyle w:val="NoSpacing"/>
                             <w:spacing w:before="40" w:after="560" w:line="216" w:lineRule="auto"/>
                             <w:rPr>
                               <w:color w:val="4472C4" w:themeColor="accent1"/>
@@ -289,7 +289,7 @@
                           <w:sdtContent>
                             <w:p>
                               <w:pPr>
-                                <w:pStyle w:val="Sinespaciado"/>
+                                <w:pStyle w:val="NoSpacing"/>
                                 <w:spacing w:before="40" w:after="40"/>
                                 <w:rPr>
                                   <w:caps/>
@@ -329,7 +329,7 @@
                           <w:sdtContent>
                             <w:p>
                               <w:pPr>
-                                <w:pStyle w:val="Sinespaciado"/>
+                                <w:pStyle w:val="NoSpacing"/>
                                 <w:spacing w:before="80" w:after="40"/>
                                 <w:rPr>
                                   <w:caps/>
@@ -448,7 +448,7 @@
                                 <w:sdtContent>
                                   <w:p>
                                     <w:pPr>
-                                      <w:pStyle w:val="Sinespaciado"/>
+                                      <w:pStyle w:val="NoSpacing"/>
                                       <w:jc w:val="right"/>
                                       <w:rPr>
                                         <w:color w:val="FFFFFF" w:themeColor="background1"/>
@@ -489,8 +489,7 @@
               </mc:Choice>
               <mc:Fallback>
                 <w:pict>
-                  <v:rect id="Rectangle 132" o:spid="_x0000_s1027" style="position:absolute;margin-left:-4.4pt;margin-top:0;width:46.8pt;height:77.75pt;z-index:251659264;visibility:visible;mso-wrap-style:square;mso-width-percent:76;mso-height-percent:98;mso-top-percent:23;mso-wrap-distance-left:9pt;mso-wrap-distance-top:0;mso-wrap-distance-right:9pt;mso-wrap-distance-bottom:0;mso-position-horizontal:right;mso-position-horizontal-relative:margin;mso-position-vertical-relative:page;mso-width-percent:76;mso-height-percent:98;mso-top-percent:23;mso-width-relative:page;mso-height-relative:page;v-text-anchor:bottom" o:gfxdata="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" fillcolor="#4472c4 [3204]" stroked="f" strokeweight="1pt">
-                    <v:path arrowok="t"/>
+                  <v:rect id="Rectangle 132" o:spid="_x0000_s1027" style="position:absolute;margin-left:-4.4pt;margin-top:0;width:46.8pt;height:77.75pt;z-index:251659264;visibility:visible;mso-wrap-style:square;mso-width-percent:76;mso-height-percent:98;mso-top-percent:23;mso-wrap-distance-left:9pt;mso-wrap-distance-top:0;mso-wrap-distance-right:9pt;mso-wrap-distance-bottom:0;mso-position-horizontal:right;mso-position-horizontal-relative:margin;mso-position-vertical-relative:page;mso-width-percent:76;mso-height-percent:98;mso-top-percent:23;mso-width-relative:page;mso-height-relative:page;v-text-anchor:bottom" o:gfxdata="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" fillcolor="#4472c4 [3204]" stroked="f" strokeweight="1pt">
                     <o:lock v:ext="edit" aspectratio="t"/>
                     <v:textbox inset="3.6pt,,3.6pt">
                       <w:txbxContent>
@@ -516,7 +515,7 @@
                           <w:sdtContent>
                             <w:p>
                               <w:pPr>
-                                <w:pStyle w:val="Sinespaciado"/>
+                                <w:pStyle w:val="NoSpacing"/>
                                 <w:jc w:val="right"/>
                                 <w:rPr>
                                   <w:color w:val="FFFFFF" w:themeColor="background1"/>
@@ -549,14 +548,364 @@
         </w:p>
       </w:sdtContent>
     </w:sdt>
-    <w:p>
-      <w:pPr>
-        <w:pStyle w:val="Ttulo2"/>
-      </w:pPr>
-      <w:r>
-        <w:lastRenderedPageBreak/>
+    <w:sdt>
+      <w:sdtPr>
+        <w:id w:val="-252594616"/>
+        <w:docPartObj>
+          <w:docPartGallery w:val="Table of Contents"/>
+          <w:docPartUnique/>
+        </w:docPartObj>
+      </w:sdtPr>
+      <w:sdtEndPr>
+        <w:rPr>
+          <w:rFonts w:asciiTheme="minorHAnsi" w:eastAsiaTheme="minorEastAsia" w:hAnsiTheme="minorHAnsi" w:cstheme="minorBidi"/>
+          <w:b/>
+          <w:bCs/>
+          <w:noProof/>
+          <w:color w:val="auto"/>
+          <w:sz w:val="22"/>
+          <w:szCs w:val="22"/>
+          <w:lang w:val="es-AR" w:eastAsia="ja-JP"/>
+        </w:rPr>
+      </w:sdtEndPr>
+      <w:sdtContent>
+        <w:p>
+          <w:pPr>
+            <w:pStyle w:val="TOCHeading"/>
+          </w:pPr>
+          <w:r>
+            <w:t>ÍNDICE</w:t>
+          </w:r>
+        </w:p>
+        <w:p>
+          <w:pPr>
+            <w:pStyle w:val="TOC1"/>
+            <w:tabs>
+              <w:tab w:val="right" w:leader="dot" w:pos="10456"/>
+            </w:tabs>
+            <w:rPr>
+              <w:noProof/>
+            </w:rPr>
+          </w:pPr>
+          <w:r>
+            <w:rPr>
+              <w:b/>
+              <w:bCs/>
+              <w:noProof/>
+            </w:rPr>
+            <w:fldChar w:fldCharType="begin"/>
+          </w:r>
+          <w:r>
+            <w:rPr>
+              <w:b/>
+              <w:bCs/>
+              <w:noProof/>
+            </w:rPr>
+            <w:instrText xml:space="preserve"> TOC \o "1-3" \h \z \u </w:instrText>
+          </w:r>
+          <w:r>
+            <w:rPr>
+              <w:b/>
+              <w:bCs/>
+              <w:noProof/>
+            </w:rPr>
+            <w:fldChar w:fldCharType="separate"/>
+          </w:r>
+          <w:hyperlink w:anchor="_Toc11535663" w:history="1">
+            <w:r>
+              <w:rPr>
+                <w:rStyle w:val="Hyperlink"/>
+                <w:noProof/>
+              </w:rPr>
+              <w:t>Ingreso de números</w:t>
+            </w:r>
+            <w:r>
+              <w:rPr>
+                <w:noProof/>
+                <w:webHidden/>
+              </w:rPr>
+              <w:tab/>
+            </w:r>
+            <w:r>
+              <w:rPr>
+                <w:noProof/>
+                <w:webHidden/>
+              </w:rPr>
+              <w:fldChar w:fldCharType="begin"/>
+            </w:r>
+            <w:r>
+              <w:rPr>
+                <w:noProof/>
+                <w:webHidden/>
+              </w:rPr>
+              <w:instrText xml:space="preserve"> PAGEREF _Toc11535663 \h </w:instrText>
+            </w:r>
+            <w:r>
+              <w:rPr>
+                <w:noProof/>
+                <w:webHidden/>
+              </w:rPr>
+            </w:r>
+            <w:r>
+              <w:rPr>
+                <w:noProof/>
+                <w:webHidden/>
+              </w:rPr>
+              <w:fldChar w:fldCharType="separate"/>
+            </w:r>
+            <w:r>
+              <w:rPr>
+                <w:noProof/>
+                <w:webHidden/>
+              </w:rPr>
+              <w:t>1</w:t>
+            </w:r>
+            <w:r>
+              <w:rPr>
+                <w:noProof/>
+                <w:webHidden/>
+              </w:rPr>
+              <w:fldChar w:fldCharType="end"/>
+            </w:r>
+          </w:hyperlink>
+        </w:p>
+        <w:p>
+          <w:pPr>
+            <w:pStyle w:val="TOC1"/>
+            <w:tabs>
+              <w:tab w:val="right" w:leader="dot" w:pos="10456"/>
+            </w:tabs>
+            <w:rPr>
+              <w:noProof/>
+            </w:rPr>
+          </w:pPr>
+          <w:hyperlink w:anchor="_Toc11535664" w:history="1">
+            <w:r>
+              <w:rPr>
+                <w:rStyle w:val="Hyperlink"/>
+                <w:noProof/>
+              </w:rPr>
+              <w:t>Operaciones básicas</w:t>
+            </w:r>
+            <w:r>
+              <w:rPr>
+                <w:noProof/>
+                <w:webHidden/>
+              </w:rPr>
+              <w:tab/>
+            </w:r>
+            <w:r>
+              <w:rPr>
+                <w:noProof/>
+                <w:webHidden/>
+              </w:rPr>
+              <w:fldChar w:fldCharType="begin"/>
+            </w:r>
+            <w:r>
+              <w:rPr>
+                <w:noProof/>
+                <w:webHidden/>
+              </w:rPr>
+              <w:instrText xml:space="preserve"> PAGEREF _Toc11535664 \h </w:instrText>
+            </w:r>
+            <w:r>
+              <w:rPr>
+                <w:noProof/>
+                <w:webHidden/>
+              </w:rPr>
+            </w:r>
+            <w:r>
+              <w:rPr>
+                <w:noProof/>
+                <w:webHidden/>
+              </w:rPr>
+              <w:fldChar w:fldCharType="separate"/>
+            </w:r>
+            <w:r>
+              <w:rPr>
+                <w:noProof/>
+                <w:webHidden/>
+              </w:rPr>
+              <w:t>2</w:t>
+            </w:r>
+            <w:r>
+              <w:rPr>
+                <w:noProof/>
+                <w:webHidden/>
+              </w:rPr>
+              <w:fldChar w:fldCharType="end"/>
+            </w:r>
+          </w:hyperlink>
+        </w:p>
+        <w:p>
+          <w:pPr>
+            <w:pStyle w:val="TOC1"/>
+            <w:tabs>
+              <w:tab w:val="right" w:leader="dot" w:pos="10456"/>
+            </w:tabs>
+            <w:rPr>
+              <w:noProof/>
+            </w:rPr>
+          </w:pPr>
+          <w:hyperlink w:anchor="_Toc11535665" w:history="1">
+            <w:r>
+              <w:rPr>
+                <w:rStyle w:val="Hyperlink"/>
+                <w:noProof/>
+              </w:rPr>
+              <w:t>0peraciones avanzadas</w:t>
+            </w:r>
+            <w:r>
+              <w:rPr>
+                <w:noProof/>
+                <w:webHidden/>
+              </w:rPr>
+              <w:tab/>
+            </w:r>
+            <w:r>
+              <w:rPr>
+                <w:noProof/>
+                <w:webHidden/>
+              </w:rPr>
+              <w:fldChar w:fldCharType="begin"/>
+            </w:r>
+            <w:r>
+              <w:rPr>
+                <w:noProof/>
+                <w:webHidden/>
+              </w:rPr>
+              <w:instrText xml:space="preserve"> PAGEREF _Toc11535665 \h </w:instrText>
+            </w:r>
+            <w:r>
+              <w:rPr>
+                <w:noProof/>
+                <w:webHidden/>
+              </w:rPr>
+            </w:r>
+            <w:r>
+              <w:rPr>
+                <w:noProof/>
+                <w:webHidden/>
+              </w:rPr>
+              <w:fldChar w:fldCharType="separate"/>
+            </w:r>
+            <w:r>
+              <w:rPr>
+                <w:noProof/>
+                <w:webHidden/>
+              </w:rPr>
+              <w:t>3</w:t>
+            </w:r>
+            <w:r>
+              <w:rPr>
+                <w:noProof/>
+                <w:webHidden/>
+              </w:rPr>
+              <w:fldChar w:fldCharType="end"/>
+            </w:r>
+          </w:hyperlink>
+        </w:p>
+        <w:p>
+          <w:pPr>
+            <w:pStyle w:val="TOC1"/>
+            <w:tabs>
+              <w:tab w:val="right" w:leader="dot" w:pos="10456"/>
+            </w:tabs>
+            <w:rPr>
+              <w:noProof/>
+            </w:rPr>
+          </w:pPr>
+          <w:hyperlink w:anchor="_Toc11535666" w:history="1">
+            <w:r>
+              <w:rPr>
+                <w:rStyle w:val="Hyperlink"/>
+                <w:noProof/>
+              </w:rPr>
+              <w:t>Suma de Fasores</w:t>
+            </w:r>
+            <w:r>
+              <w:rPr>
+                <w:noProof/>
+                <w:webHidden/>
+              </w:rPr>
+              <w:tab/>
+            </w:r>
+            <w:r>
+              <w:rPr>
+                <w:noProof/>
+                <w:webHidden/>
+              </w:rPr>
+              <w:fldChar w:fldCharType="begin"/>
+            </w:r>
+            <w:r>
+              <w:rPr>
+                <w:noProof/>
+                <w:webHidden/>
+              </w:rPr>
+              <w:instrText xml:space="preserve"> PAGEREF _Toc11535666 \h </w:instrText>
+            </w:r>
+            <w:r>
+              <w:rPr>
+                <w:noProof/>
+                <w:webHidden/>
+              </w:rPr>
+            </w:r>
+            <w:r>
+              <w:rPr>
+                <w:noProof/>
+                <w:webHidden/>
+              </w:rPr>
+              <w:fldChar w:fldCharType="separate"/>
+            </w:r>
+            <w:r>
+              <w:rPr>
+                <w:noProof/>
+                <w:webHidden/>
+              </w:rPr>
+              <w:t>5</w:t>
+            </w:r>
+            <w:r>
+              <w:rPr>
+                <w:noProof/>
+                <w:webHidden/>
+              </w:rPr>
+              <w:fldChar w:fldCharType="end"/>
+            </w:r>
+          </w:hyperlink>
+        </w:p>
+        <w:p>
+          <w:r>
+            <w:rPr>
+              <w:b/>
+              <w:bCs/>
+              <w:noProof/>
+            </w:rPr>
+            <w:fldChar w:fldCharType="end"/>
+          </w:r>
+        </w:p>
+      </w:sdtContent>
+    </w:sdt>
+    <w:p>
+      <w:pPr>
+        <w:pStyle w:val="Heading1"/>
+      </w:pPr>
+      <w:bookmarkStart w:id="0" w:name="_GoBack"/>
+      <w:bookmarkEnd w:id="0"/>
+    </w:p>
+    <w:p>
+      <w:pPr>
+        <w:pStyle w:val="Heading1"/>
+      </w:pPr>
+    </w:p>
+    <w:p>
+      <w:pPr>
+        <w:pStyle w:val="Heading1"/>
+      </w:pPr>
+      <w:bookmarkStart w:id="1" w:name="_Toc11535663"/>
+      <w:r>
         <w:t>Ingreso de números</w:t>
       </w:r>
+      <w:bookmarkEnd w:id="1"/>
     </w:p>
     <w:p>
       <w:r>
@@ -571,7 +920,7 @@
     </w:p>
     <w:p>
       <w:pPr>
-        <w:pStyle w:val="Prrafodelista"/>
+        <w:pStyle w:val="ListParagraph"/>
         <w:numPr>
           <w:ilvl w:val="0"/>
           <w:numId w:val="1"/>
@@ -581,7 +930,23 @@
         <w:rPr>
           <w:i/>
         </w:rPr>
-        <w:t>(a,b)</w:t>
+        <w:t>(</w:t>
+      </w:r>
+      <w:proofErr w:type="spellStart"/>
+      <w:proofErr w:type="gramStart"/>
+      <w:r>
+        <w:rPr>
+          <w:i/>
+        </w:rPr>
+        <w:t>a,b</w:t>
+      </w:r>
+      <w:proofErr w:type="spellEnd"/>
+      <w:proofErr w:type="gramEnd"/>
+      <w:r>
+        <w:rPr>
+          <w:i/>
+        </w:rPr>
+        <w:t>)</w:t>
       </w:r>
       <w:r>
         <w:t xml:space="preserve"> Para el ingreso en formato cartesiano donde </w:t>
@@ -607,7 +972,7 @@
     </w:p>
     <w:p>
       <w:pPr>
-        <w:pStyle w:val="Prrafodelista"/>
+        <w:pStyle w:val="ListParagraph"/>
         <w:numPr>
           <w:ilvl w:val="1"/>
           <w:numId w:val="1"/>
@@ -622,7 +987,7 @@
     </w:p>
     <w:p>
       <w:pPr>
-        <w:pStyle w:val="Prrafodelista"/>
+        <w:pStyle w:val="ListParagraph"/>
         <w:numPr>
           <w:ilvl w:val="0"/>
           <w:numId w:val="1"/>
@@ -632,7 +997,23 @@
         <w:rPr>
           <w:i/>
         </w:rPr>
-        <w:t xml:space="preserve">[a,b] </w:t>
+        <w:t>[</w:t>
+      </w:r>
+      <w:proofErr w:type="spellStart"/>
+      <w:proofErr w:type="gramStart"/>
+      <w:r>
+        <w:rPr>
+          <w:i/>
+        </w:rPr>
+        <w:t>a,b</w:t>
+      </w:r>
+      <w:proofErr w:type="spellEnd"/>
+      <w:proofErr w:type="gramEnd"/>
+      <w:r>
+        <w:rPr>
+          <w:i/>
+        </w:rPr>
+        <w:t xml:space="preserve">] </w:t>
       </w:r>
       <w:r>
         <w:t xml:space="preserve">Para el ingreso en formato polar donde </w:t>
@@ -644,7 +1025,15 @@
         <w:t>a</w:t>
       </w:r>
       <w:r>
-        <w:t xml:space="preserve"> es el modulo y </w:t>
+        <w:t xml:space="preserve"> es el </w:t>
+      </w:r>
+      <w:proofErr w:type="spellStart"/>
+      <w:r>
+        <w:t>modulo</w:t>
+      </w:r>
+      <w:proofErr w:type="spellEnd"/>
+      <w:r>
+        <w:t xml:space="preserve"> y </w:t>
       </w:r>
       <w:r>
         <w:rPr>
@@ -668,7 +1057,11 @@
         <w:t xml:space="preserve">b </w:t>
       </w:r>
       <w:r>
-        <w:t xml:space="preserve">puede ingresar solo o con seguido del literal </w:t>
+        <w:t xml:space="preserve">puede ingresar solo o con seguido </w:t>
+      </w:r>
+      <w:proofErr w:type="gramStart"/>
+      <w:r>
+        <w:t xml:space="preserve">del literal </w:t>
       </w:r>
       <w:r>
         <w:rPr>
@@ -676,13 +1069,14 @@
         </w:rPr>
         <w:t>pi</w:t>
       </w:r>
+      <w:proofErr w:type="gramEnd"/>
       <w:r>
         <w:t xml:space="preserve"> para ser considerado un producto de la constante.</w:t>
       </w:r>
     </w:p>
     <w:p>
       <w:pPr>
-        <w:pStyle w:val="Prrafodelista"/>
+        <w:pStyle w:val="ListParagraph"/>
         <w:numPr>
           <w:ilvl w:val="1"/>
           <w:numId w:val="1"/>
@@ -692,12 +1086,20 @@
         <w:t xml:space="preserve">Ejemplo, </w:t>
       </w:r>
       <w:r>
-        <w:t>(cos(0) + sen(0)j) se ingresa [1, 0]</w:t>
-      </w:r>
-    </w:p>
-    <w:p>
-      <w:pPr>
-        <w:pStyle w:val="Prrafodelista"/>
+        <w:t>(</w:t>
+      </w:r>
+      <w:proofErr w:type="gramStart"/>
+      <w:r>
+        <w:t>cos(</w:t>
+      </w:r>
+      <w:proofErr w:type="gramEnd"/>
+      <w:r>
+        <w:t>0) + sen(0)j) se ingresa [1, 0]</w:t>
+      </w:r>
+    </w:p>
+    <w:p>
+      <w:pPr>
+        <w:pStyle w:val="ListParagraph"/>
         <w:numPr>
           <w:ilvl w:val="1"/>
           <w:numId w:val="1"/>
@@ -722,7 +1124,15 @@
         <w:t>π</w:t>
       </w:r>
       <w:r>
-        <w:t>/4)j) se ingresa [1, 0.25</w:t>
+        <w:t>/</w:t>
+      </w:r>
+      <w:proofErr w:type="gramStart"/>
+      <w:r>
+        <w:t>4)j</w:t>
+      </w:r>
+      <w:proofErr w:type="gramEnd"/>
+      <w:r>
+        <w:t>) se ingresa [1, 0.25</w:t>
       </w:r>
       <w:r>
         <w:rPr>
@@ -736,7 +1146,7 @@
     </w:p>
     <w:p>
       <w:pPr>
-        <w:pStyle w:val="Prrafodelista"/>
+        <w:pStyle w:val="ListParagraph"/>
         <w:numPr>
           <w:ilvl w:val="0"/>
           <w:numId w:val="1"/>
@@ -748,7 +1158,7 @@
     </w:p>
     <w:p>
       <w:pPr>
-        <w:pStyle w:val="Prrafodelista"/>
+        <w:pStyle w:val="ListParagraph"/>
         <w:numPr>
           <w:ilvl w:val="0"/>
           <w:numId w:val="1"/>
@@ -761,7 +1171,15 @@
     <w:p/>
     <w:p>
       <w:r>
-        <w:t xml:space="preserve">Ejecutar el archivo Primera_Entrega.exe, luego seleccionar en el menú la opción “Calculos” </w:t>
+        <w:t>Ejecutar el archivo Primera_Entrega.exe, luego seleccionar en el menú la opción “</w:t>
+      </w:r>
+      <w:proofErr w:type="spellStart"/>
+      <w:r>
+        <w:t>Calculos</w:t>
+      </w:r>
+      <w:proofErr w:type="spellEnd"/>
+      <w:r>
+        <w:t xml:space="preserve">” </w:t>
       </w:r>
       <w:r>
         <w:sym w:font="Wingdings" w:char="F0E0"/>
@@ -792,7 +1210,7 @@
                     <pic:cNvPicPr/>
                   </pic:nvPicPr>
                   <pic:blipFill>
-                    <a:blip r:embed="rId8"/>
+                    <a:blip r:embed="rId9"/>
                     <a:stretch>
                       <a:fillRect/>
                     </a:stretch>
@@ -829,7 +1247,15 @@
     </w:p>
     <w:p>
       <w:r>
-        <w:t>En el siguiente cuadro deberá ingresar el nro complejo en el formato indicado al comienzo del manual.</w:t>
+        <w:t xml:space="preserve">En el siguiente cuadro deberá ingresar el </w:t>
+      </w:r>
+      <w:proofErr w:type="spellStart"/>
+      <w:r>
+        <w:t>nro</w:t>
+      </w:r>
+      <w:proofErr w:type="spellEnd"/>
+      <w:r>
+        <w:t xml:space="preserve"> complejo en el formato indicado al comienzo del manual.</w:t>
       </w:r>
     </w:p>
     <w:p>
@@ -843,6 +1269,7 @@
           <w:noProof/>
           <w:lang w:val="es-ES"/>
         </w:rPr>
+        <w:lastRenderedPageBreak/>
         <w:drawing>
           <wp:inline distT="0" distB="0" distL="0" distR="0" wp14:anchorId="7C714D84" wp14:editId="2A2BA1C8">
             <wp:extent cx="2679222" cy="1857375"/>
@@ -859,7 +1286,7 @@
                     <pic:cNvPicPr/>
                   </pic:nvPicPr>
                   <pic:blipFill>
-                    <a:blip r:embed="rId9"/>
+                    <a:blip r:embed="rId10"/>
                     <a:stretch>
                       <a:fillRect/>
                     </a:stretch>
@@ -932,7 +1359,7 @@
                     <pic:cNvPicPr/>
                   </pic:nvPicPr>
                   <pic:blipFill>
-                    <a:blip r:embed="rId10"/>
+                    <a:blip r:embed="rId11"/>
                     <a:stretch>
                       <a:fillRect/>
                     </a:stretch>
@@ -970,14 +1397,16 @@
     <w:p/>
     <w:p/>
     <w:p/>
-    <w:p>
-      <w:pPr>
-        <w:pStyle w:val="Ttulo2"/>
-      </w:pPr>
-      <w:r>
-        <w:lastRenderedPageBreak/>
+    <w:p/>
+    <w:p>
+      <w:pPr>
+        <w:pStyle w:val="Heading1"/>
+      </w:pPr>
+      <w:bookmarkStart w:id="2" w:name="_Toc11535664"/>
+      <w:r>
         <w:t>Operaciones básicas</w:t>
       </w:r>
+      <w:bookmarkEnd w:id="2"/>
     </w:p>
     <w:p>
       <w:r>
@@ -1032,7 +1461,7 @@
                     </pic:cNvPicPr>
                   </pic:nvPicPr>
                   <pic:blipFill>
-                    <a:blip r:embed="rId11">
+                    <a:blip r:embed="rId12">
                       <a:extLst>
                         <a:ext uri="{28A0092B-C50C-407E-A947-70E740481C1C}">
                           <a14:useLocalDpi xmlns:a14="http://schemas.microsoft.com/office/drawing/2010/main" val="0"/>
@@ -1106,11 +1535,28 @@
         <w:rPr>
           <w:b/>
         </w:rPr>
-        <w:t>“(a,b)”</w:t>
+        <w:t>“(</w:t>
+      </w:r>
+      <w:proofErr w:type="spellStart"/>
+      <w:proofErr w:type="gramStart"/>
+      <w:r>
+        <w:rPr>
+          <w:b/>
+        </w:rPr>
+        <w:t>a,b</w:t>
+      </w:r>
+      <w:proofErr w:type="spellEnd"/>
+      <w:proofErr w:type="gramEnd"/>
+      <w:r>
+        <w:rPr>
+          <w:b/>
+        </w:rPr>
+        <w:t>)”</w:t>
       </w:r>
       <w:r>
         <w:t xml:space="preserve"> en forma </w:t>
       </w:r>
+      <w:proofErr w:type="spellStart"/>
       <w:r>
         <w:rPr>
           <w:b/>
@@ -1119,6 +1565,7 @@
         </w:rPr>
         <w:t>binómica</w:t>
       </w:r>
+      <w:proofErr w:type="spellEnd"/>
       <w:r>
         <w:t xml:space="preserve"> o </w:t>
       </w:r>
@@ -1126,7 +1573,21 @@
         <w:rPr>
           <w:b/>
         </w:rPr>
-        <w:t>“[a,b]”</w:t>
+        <w:t>“[</w:t>
+      </w:r>
+      <w:proofErr w:type="spellStart"/>
+      <w:r>
+        <w:rPr>
+          <w:b/>
+        </w:rPr>
+        <w:t>a,b</w:t>
+      </w:r>
+      <w:proofErr w:type="spellEnd"/>
+      <w:r>
+        <w:rPr>
+          <w:b/>
+        </w:rPr>
+        <w:t>]”</w:t>
       </w:r>
       <w:r>
         <w:t xml:space="preserve"> en forma </w:t>
@@ -1149,6 +1610,7 @@
           <w:noProof/>
           <w:lang w:val="es-ES"/>
         </w:rPr>
+        <w:lastRenderedPageBreak/>
         <w:drawing>
           <wp:anchor distT="0" distB="0" distL="114300" distR="114300" simplePos="0" relativeHeight="251662336" behindDoc="1" locked="0" layoutInCell="1" allowOverlap="1" wp14:anchorId="27F9098C" wp14:editId="17EFFAFB">
             <wp:simplePos x="0" y="0"/>
@@ -1188,7 +1650,7 @@
                     </pic:cNvPicPr>
                   </pic:nvPicPr>
                   <pic:blipFill>
-                    <a:blip r:embed="rId12">
+                    <a:blip r:embed="rId13">
                       <a:extLst>
                         <a:ext uri="{28A0092B-C50C-407E-A947-70E740481C1C}">
                           <a14:useLocalDpi xmlns:a14="http://schemas.microsoft.com/office/drawing/2010/main" val="0"/>
@@ -1279,7 +1741,7 @@
                     </pic:cNvPicPr>
                   </pic:nvPicPr>
                   <pic:blipFill>
-                    <a:blip r:embed="rId13">
+                    <a:blip r:embed="rId14">
                       <a:extLst>
                         <a:ext uri="{28A0092B-C50C-407E-A947-70E740481C1C}">
                           <a14:useLocalDpi xmlns:a14="http://schemas.microsoft.com/office/drawing/2010/main" val="0"/>
@@ -1366,7 +1828,15 @@
         <w:t xml:space="preserve"> el formato</w:t>
       </w:r>
       <w:r>
-        <w:t xml:space="preserve"> “numeroPi”</w:t>
+        <w:t xml:space="preserve"> “</w:t>
+      </w:r>
+      <w:proofErr w:type="spellStart"/>
+      <w:r>
+        <w:t>numeroPi</w:t>
+      </w:r>
+      <w:proofErr w:type="spellEnd"/>
+      <w:r>
+        <w:t>”</w:t>
       </w:r>
       <w:r>
         <w:t xml:space="preserve"> para evitar errores en el análisis de la expresión</w:t>
@@ -1406,12 +1876,13 @@
     <w:p/>
     <w:p>
       <w:pPr>
-        <w:pStyle w:val="Ttulo2"/>
-      </w:pPr>
-      <w:r>
-        <w:lastRenderedPageBreak/>
+        <w:pStyle w:val="Heading1"/>
+      </w:pPr>
+      <w:bookmarkStart w:id="3" w:name="_Toc11535665"/>
+      <w:r>
         <w:t>0peraciones avanzadas</w:t>
       </w:r>
+      <w:bookmarkEnd w:id="3"/>
     </w:p>
     <w:p>
       <w:r>
@@ -1442,7 +1913,7 @@
                     </pic:cNvPicPr>
                   </pic:nvPicPr>
                   <pic:blipFill>
-                    <a:blip r:embed="rId14">
+                    <a:blip r:embed="rId15">
                       <a:extLst>
                         <a:ext uri="{28A0092B-C50C-407E-A947-70E740481C1C}">
                           <a14:useLocalDpi xmlns:a14="http://schemas.microsoft.com/office/drawing/2010/main" val="0"/>
@@ -1503,7 +1974,7 @@
     </w:p>
     <w:p>
       <w:pPr>
-        <w:pStyle w:val="Prrafodelista"/>
+        <w:pStyle w:val="ListParagraph"/>
         <w:numPr>
           <w:ilvl w:val="0"/>
           <w:numId w:val="2"/>
@@ -1513,8 +1984,14 @@
         </w:rPr>
       </w:pPr>
       <w:r>
-        <w:t>Calcular las raíces n-ésimas</w:t>
-      </w:r>
+        <w:lastRenderedPageBreak/>
+        <w:t>Calcular las raíces n-</w:t>
+      </w:r>
+      <w:proofErr w:type="spellStart"/>
+      <w:r>
+        <w:t>ésimas</w:t>
+      </w:r>
+      <w:proofErr w:type="spellEnd"/>
       <w:r>
         <w:t>/potencia a la n</w:t>
       </w:r>
@@ -1531,7 +2008,7 @@
     </w:p>
     <w:p>
       <w:pPr>
-        <w:pStyle w:val="Prrafodelista"/>
+        <w:pStyle w:val="ListParagraph"/>
         <w:numPr>
           <w:ilvl w:val="0"/>
           <w:numId w:val="2"/>
@@ -1542,7 +2019,15 @@
         </w:rPr>
       </w:pPr>
       <w:r>
-        <w:t xml:space="preserve">Calcular las raíces n-ésimas y/o primitivas </w:t>
+        <w:t>Calcular las raíces n-</w:t>
+      </w:r>
+      <w:proofErr w:type="spellStart"/>
+      <w:r>
+        <w:t>ésimas</w:t>
+      </w:r>
+      <w:proofErr w:type="spellEnd"/>
+      <w:r>
+        <w:t xml:space="preserve"> y/o primitivas </w:t>
       </w:r>
       <w:r>
         <w:rPr>
@@ -1569,7 +2054,15 @@
     </w:p>
     <w:p>
       <w:r>
-        <w:t xml:space="preserve">Si deseamos calcular las raíces n-ésimas o la potencia a la n de un número complejo cualquiera </w:t>
+        <w:t>Si deseamos calcular las raíces n-</w:t>
+      </w:r>
+      <w:proofErr w:type="spellStart"/>
+      <w:r>
+        <w:t>ésimas</w:t>
+      </w:r>
+      <w:proofErr w:type="spellEnd"/>
+      <w:r>
+        <w:t xml:space="preserve"> o la potencia a la n de un número complejo cualquiera </w:t>
       </w:r>
       <w:r>
         <w:rPr>
@@ -1588,13 +2081,29 @@
         <w:t>mero</w:t>
       </w:r>
       <w:r>
-        <w:t>” (ya sea en su estructura polar o binómica)</w:t>
+        <w:t xml:space="preserve">” (ya sea en su estructura polar o </w:t>
+      </w:r>
+      <w:proofErr w:type="spellStart"/>
+      <w:r>
+        <w:t>binómica</w:t>
+      </w:r>
+      <w:proofErr w:type="spellEnd"/>
+      <w:r>
+        <w:t>)</w:t>
       </w:r>
       <w:r>
         <w:t xml:space="preserve"> y posteriormente colocar el exponente de la potencia/índice de la raíz </w:t>
       </w:r>
       <w:r>
-        <w:t>en el campo que acompaña a la leyenda “Exponente”. Una vez hecho esto haremos clic en el botón “Potencia” o “Raiz” según corresponda con lo que queramos obtener:</w:t>
+        <w:t>en el campo que acompaña a la leyenda “Exponente”. Una vez hecho esto haremos clic en el botón “Potencia” o “</w:t>
+      </w:r>
+      <w:proofErr w:type="spellStart"/>
+      <w:r>
+        <w:t>Raiz</w:t>
+      </w:r>
+      <w:proofErr w:type="spellEnd"/>
+      <w:r>
+        <w:t>” según corresponda con lo que queramos obtener:</w:t>
       </w:r>
     </w:p>
     <w:p>
@@ -1621,7 +2130,7 @@
                     </pic:cNvPicPr>
                   </pic:nvPicPr>
                   <pic:blipFill>
-                    <a:blip r:embed="rId15">
+                    <a:blip r:embed="rId16">
                       <a:extLst>
                         <a:ext uri="{28A0092B-C50C-407E-A947-70E740481C1C}">
                           <a14:useLocalDpi xmlns:a14="http://schemas.microsoft.com/office/drawing/2010/main" val="0"/>
@@ -1685,7 +2194,7 @@
                     </pic:cNvPicPr>
                   </pic:nvPicPr>
                   <pic:blipFill>
-                    <a:blip r:embed="rId16">
+                    <a:blip r:embed="rId17">
                       <a:extLst>
                         <a:ext uri="{28A0092B-C50C-407E-A947-70E740481C1C}">
                           <a14:useLocalDpi xmlns:a14="http://schemas.microsoft.com/office/drawing/2010/main" val="0"/>
@@ -1754,7 +2263,23 @@
         <w:t>:</w:t>
       </w:r>
       <w:r>
-        <w:t xml:space="preserve"> Los botones “Raíces n-ésimas” y “Primitivas n-ésimas” deben ser </w:t>
+        <w:t xml:space="preserve"> Los botones “Raíces n-</w:t>
+      </w:r>
+      <w:proofErr w:type="spellStart"/>
+      <w:r>
+        <w:t>ésimas</w:t>
+      </w:r>
+      <w:proofErr w:type="spellEnd"/>
+      <w:r>
+        <w:t>” y “Primitivas n-</w:t>
+      </w:r>
+      <w:proofErr w:type="spellStart"/>
+      <w:r>
+        <w:t>ésimas</w:t>
+      </w:r>
+      <w:proofErr w:type="spellEnd"/>
+      <w:r>
+        <w:t xml:space="preserve">” deben ser </w:t>
       </w:r>
       <w:r>
         <w:rPr>
@@ -1793,7 +2318,15 @@
         <w:t>la unidad en su forma compleja</w:t>
       </w:r>
       <w:r>
-        <w:t>, el procedimiento se vuelve mucho más sencillo. Bastará con que coloquemos en el campo de texto de “Exponente”, el índice de radicación con el cual queremos trabajar. Una vez decidido esto, si deseamos obtener todas las raíces complejas de orden n, haremos clic en el botón “Raíces n-ésimas”</w:t>
+        <w:t>, el procedimiento se vuelve mucho más sencillo. Bastará con que coloquemos en el campo de texto de “Exponente”, el índice de radicación con el cual queremos trabajar. Una vez decidido esto, si deseamos obtener todas las raíces complejas de orden n, haremos clic en el botón “Raíces n-</w:t>
+      </w:r>
+      <w:proofErr w:type="spellStart"/>
+      <w:r>
+        <w:t>ésimas</w:t>
+      </w:r>
+      <w:proofErr w:type="spellEnd"/>
+      <w:r>
+        <w:t>”</w:t>
       </w:r>
       <w:r>
         <w:t>,</w:t>
@@ -1811,13 +2344,27 @@
         <w:t xml:space="preserve"> dicho</w:t>
       </w:r>
       <w:r>
-        <w:t xml:space="preserve"> orden n, entonces haremos clic en el botón “Primitivas n-ésimas” el cual funcionará exactamente igual que el anterior pero filtrará todas las demás raíces</w:t>
+        <w:t xml:space="preserve"> orden n, entonces haremos clic en el botón “Primitivas n-</w:t>
+      </w:r>
+      <w:proofErr w:type="spellStart"/>
+      <w:r>
+        <w:t>ésimas</w:t>
+      </w:r>
+      <w:proofErr w:type="spellEnd"/>
+      <w:r>
+        <w:t xml:space="preserve">” el cual funcionará exactamente igual que el </w:t>
+      </w:r>
+      <w:proofErr w:type="gramStart"/>
+      <w:r>
+        <w:t>anterior</w:t>
+      </w:r>
+      <w:proofErr w:type="gramEnd"/>
+      <w:r>
+        <w:t xml:space="preserve"> pero filtrará todas las demás raíces</w:t>
       </w:r>
       <w:r>
         <w:t xml:space="preserve"> cuyo</w:t>
       </w:r>
-      <w:bookmarkStart w:id="0" w:name="_GoBack"/>
-      <w:bookmarkEnd w:id="0"/>
       <w:r>
         <w:t xml:space="preserve"> subíndice </w:t>
       </w:r>
@@ -1845,7 +2392,15 @@
         <w:t xml:space="preserve"> </w:t>
       </w:r>
       <w:r>
-        <w:t>no sea coprimo con el orden n establecido.</w:t>
+        <w:t xml:space="preserve">no sea </w:t>
+      </w:r>
+      <w:proofErr w:type="spellStart"/>
+      <w:r>
+        <w:t>coprimo</w:t>
+      </w:r>
+      <w:proofErr w:type="spellEnd"/>
+      <w:r>
+        <w:t xml:space="preserve"> con el orden n establecido.</w:t>
       </w:r>
     </w:p>
     <w:p>
@@ -1854,6 +2409,7 @@
           <w:noProof/>
           <w:lang w:val="es-ES"/>
         </w:rPr>
+        <w:lastRenderedPageBreak/>
         <w:drawing>
           <wp:inline distT="0" distB="0" distL="0" distR="0">
             <wp:extent cx="3091653" cy="2170154"/>
@@ -1872,7 +2428,7 @@
                     </pic:cNvPicPr>
                   </pic:nvPicPr>
                   <pic:blipFill>
-                    <a:blip r:embed="rId17">
+                    <a:blip r:embed="rId18">
                       <a:extLst>
                         <a:ext uri="{28A0092B-C50C-407E-A947-70E740481C1C}">
                           <a14:useLocalDpi xmlns:a14="http://schemas.microsoft.com/office/drawing/2010/main" val="0"/>
@@ -1936,7 +2492,7 @@
                     </pic:cNvPicPr>
                   </pic:nvPicPr>
                   <pic:blipFill>
-                    <a:blip r:embed="rId18">
+                    <a:blip r:embed="rId19">
                       <a:extLst>
                         <a:ext uri="{28A0092B-C50C-407E-A947-70E740481C1C}">
                           <a14:useLocalDpi xmlns:a14="http://schemas.microsoft.com/office/drawing/2010/main" val="0"/>
@@ -2006,13 +2562,23 @@
         <w:jc w:val="both"/>
       </w:pPr>
       <w:r>
-        <w:t xml:space="preserve">- Siempre que se esté trabajando con la unidad (botones </w:t>
-      </w:r>
-      <w:r>
-        <w:t>“Raíces n-ésimas” y “Primitivas n-ésimas”</w:t>
-      </w:r>
-      <w:r>
-        <w:t>), el valor que se halle en el campo “Numero” no afecta</w:t>
+        <w:t>- Siempre que se esté trabajando con la unidad (botones “Raíces n-</w:t>
+      </w:r>
+      <w:proofErr w:type="spellStart"/>
+      <w:r>
+        <w:t>ésimas</w:t>
+      </w:r>
+      <w:proofErr w:type="spellEnd"/>
+      <w:r>
+        <w:t>” y “Primitivas n-</w:t>
+      </w:r>
+      <w:proofErr w:type="spellStart"/>
+      <w:r>
+        <w:t>ésimas</w:t>
+      </w:r>
+      <w:proofErr w:type="spellEnd"/>
+      <w:r>
+        <w:t>”), el valor que se halle en el campo “Numero” no afecta</w:t>
       </w:r>
       <w:r>
         <w:t>rá</w:t>
@@ -2025,6 +2591,198 @@
       </w:r>
       <w:r>
         <w:t xml:space="preserve"> la aplicación lo ignorará indiscriminadamente.</w:t>
+      </w:r>
+    </w:p>
+    <w:p>
+      <w:r>
+        <w:br w:type="page"/>
+      </w:r>
+    </w:p>
+    <w:p>
+      <w:pPr>
+        <w:jc w:val="both"/>
+      </w:pPr>
+    </w:p>
+    <w:p>
+      <w:pPr>
+        <w:pStyle w:val="Heading1"/>
+      </w:pPr>
+      <w:bookmarkStart w:id="4" w:name="_Toc11535666"/>
+      <w:r>
+        <w:t>Suma de Fasores</w:t>
+      </w:r>
+      <w:bookmarkEnd w:id="4"/>
+    </w:p>
+    <w:p>
+      <w:pPr>
+        <w:jc w:val="both"/>
+      </w:pPr>
+      <w:r>
+        <w:t>Para realizar una suma de fasores, en el menú principal seleccionar la opción “SF” como se indica en la siguiente imagen:</w:t>
+      </w:r>
+    </w:p>
+    <w:p>
+      <w:pPr>
+        <w:jc w:val="both"/>
+      </w:pPr>
+      <w:r>
+        <w:rPr>
+          <w:noProof/>
+        </w:rPr>
+        <w:drawing>
+          <wp:inline distT="0" distB="0" distL="0" distR="0" wp14:anchorId="108DB778" wp14:editId="50D4F650">
+            <wp:extent cx="4298950" cy="2604214"/>
+            <wp:effectExtent l="0" t="0" r="6350" b="5715"/>
+            <wp:docPr id="11" name="Picture 11"/>
+            <wp:cNvGraphicFramePr>
+              <a:graphicFrameLocks xmlns:a="http://schemas.openxmlformats.org/drawingml/2006/main" noChangeAspect="1"/>
+            </wp:cNvGraphicFramePr>
+            <a:graphic xmlns:a="http://schemas.openxmlformats.org/drawingml/2006/main">
+              <a:graphicData uri="http://schemas.openxmlformats.org/drawingml/2006/picture">
+                <pic:pic xmlns:pic="http://schemas.openxmlformats.org/drawingml/2006/picture">
+                  <pic:nvPicPr>
+                    <pic:cNvPr id="1" name=""/>
+                    <pic:cNvPicPr/>
+                  </pic:nvPicPr>
+                  <pic:blipFill>
+                    <a:blip r:embed="rId20"/>
+                    <a:stretch>
+                      <a:fillRect/>
+                    </a:stretch>
+                  </pic:blipFill>
+                  <pic:spPr>
+                    <a:xfrm>
+                      <a:off x="0" y="0"/>
+                      <a:ext cx="4308736" cy="2610142"/>
+                    </a:xfrm>
+                    <a:prstGeom prst="rect">
+                      <a:avLst/>
+                    </a:prstGeom>
+                  </pic:spPr>
+                </pic:pic>
+              </a:graphicData>
+            </a:graphic>
+          </wp:inline>
+        </w:drawing>
+      </w:r>
+    </w:p>
+    <w:p>
+      <w:pPr>
+        <w:jc w:val="both"/>
+      </w:pPr>
+      <w:r>
+        <w:t xml:space="preserve">El ingreso de las funciones consiste en completar cada elemento de una función genérica de tipo A </w:t>
+      </w:r>
+      <w:proofErr w:type="gramStart"/>
+      <w:r>
+        <w:t xml:space="preserve">sin( </w:t>
+      </w:r>
+      <w:proofErr w:type="spellStart"/>
+      <w:r>
+        <w:t>wt</w:t>
+      </w:r>
+      <w:proofErr w:type="spellEnd"/>
+      <w:proofErr w:type="gramEnd"/>
+      <w:r>
+        <w:t xml:space="preserve"> + phi) según se muestra en la siguiente imagen:</w:t>
+      </w:r>
+    </w:p>
+    <w:p>
+      <w:pPr>
+        <w:jc w:val="both"/>
+      </w:pPr>
+      <w:r>
+        <w:rPr>
+          <w:noProof/>
+        </w:rPr>
+        <w:drawing>
+          <wp:inline distT="0" distB="0" distL="0" distR="0" wp14:anchorId="6920A506" wp14:editId="0C622CC1">
+            <wp:extent cx="3479979" cy="1498677"/>
+            <wp:effectExtent l="0" t="0" r="6350" b="6350"/>
+            <wp:docPr id="14" name="Picture 14"/>
+            <wp:cNvGraphicFramePr>
+              <a:graphicFrameLocks xmlns:a="http://schemas.openxmlformats.org/drawingml/2006/main" noChangeAspect="1"/>
+            </wp:cNvGraphicFramePr>
+            <a:graphic xmlns:a="http://schemas.openxmlformats.org/drawingml/2006/main">
+              <a:graphicData uri="http://schemas.openxmlformats.org/drawingml/2006/picture">
+                <pic:pic xmlns:pic="http://schemas.openxmlformats.org/drawingml/2006/picture">
+                  <pic:nvPicPr>
+                    <pic:cNvPr id="1" name=""/>
+                    <pic:cNvPicPr/>
+                  </pic:nvPicPr>
+                  <pic:blipFill>
+                    <a:blip r:embed="rId21"/>
+                    <a:stretch>
+                      <a:fillRect/>
+                    </a:stretch>
+                  </pic:blipFill>
+                  <pic:spPr>
+                    <a:xfrm>
+                      <a:off x="0" y="0"/>
+                      <a:ext cx="3479979" cy="1498677"/>
+                    </a:xfrm>
+                    <a:prstGeom prst="rect">
+                      <a:avLst/>
+                    </a:prstGeom>
+                  </pic:spPr>
+                </pic:pic>
+              </a:graphicData>
+            </a:graphic>
+          </wp:inline>
+        </w:drawing>
+      </w:r>
+    </w:p>
+    <w:p>
+      <w:pPr>
+        <w:jc w:val="both"/>
+      </w:pPr>
+      <w:r>
+        <w:t>Al finalizar la carga de datos, presionar el botón “Sumar”. El resultado aparecerá debajo resaltado en color gris:</w:t>
+      </w:r>
+    </w:p>
+    <w:p>
+      <w:pPr>
+        <w:jc w:val="both"/>
+      </w:pPr>
+      <w:r>
+        <w:rPr>
+          <w:noProof/>
+        </w:rPr>
+        <w:drawing>
+          <wp:inline distT="0" distB="0" distL="0" distR="0" wp14:anchorId="3D95977C" wp14:editId="14A2B237">
+            <wp:extent cx="3492679" cy="1638384"/>
+            <wp:effectExtent l="0" t="0" r="0" b="0"/>
+            <wp:docPr id="15" name="Picture 15"/>
+            <wp:cNvGraphicFramePr>
+              <a:graphicFrameLocks xmlns:a="http://schemas.openxmlformats.org/drawingml/2006/main" noChangeAspect="1"/>
+            </wp:cNvGraphicFramePr>
+            <a:graphic xmlns:a="http://schemas.openxmlformats.org/drawingml/2006/main">
+              <a:graphicData uri="http://schemas.openxmlformats.org/drawingml/2006/picture">
+                <pic:pic xmlns:pic="http://schemas.openxmlformats.org/drawingml/2006/picture">
+                  <pic:nvPicPr>
+                    <pic:cNvPr id="1" name=""/>
+                    <pic:cNvPicPr/>
+                  </pic:nvPicPr>
+                  <pic:blipFill>
+                    <a:blip r:embed="rId22"/>
+                    <a:stretch>
+                      <a:fillRect/>
+                    </a:stretch>
+                  </pic:blipFill>
+                  <pic:spPr>
+                    <a:xfrm>
+                      <a:off x="0" y="0"/>
+                      <a:ext cx="3492679" cy="1638384"/>
+                    </a:xfrm>
+                    <a:prstGeom prst="rect">
+                      <a:avLst/>
+                    </a:prstGeom>
+                  </pic:spPr>
+                </pic:pic>
+              </a:graphicData>
+            </a:graphic>
+          </wp:inline>
+        </w:drawing>
       </w:r>
     </w:p>
     <w:sectPr>
@@ -2040,7 +2798,7 @@
 </file>
 
 <file path=word/endnotes.xml><?xml version="1.0" encoding="utf-8"?>
-<w:endnotes xmlns:wpc="http://schemas.microsoft.com/office/word/2010/wordprocessingCanvas" xmlns:mc="http://schemas.openxmlformats.org/markup-compatibility/2006" xmlns:o="urn:schemas-microsoft-com:office:office" xmlns:r="http://schemas.openxmlformats.org/officeDocument/2006/relationships" xmlns:m="http://schemas.openxmlformats.org/officeDocument/2006/math" xmlns:v="urn:schemas-microsoft-com:vml" xmlns:wp14="http://schemas.microsoft.com/office/word/2010/wordprocessingDrawing" xmlns:wp="http://schemas.openxmlformats.org/drawingml/2006/wordprocessingDrawing" xmlns:w10="urn:schemas-microsoft-com:office:word" xmlns:w="http://schemas.openxmlformats.org/wordprocessingml/2006/main" xmlns:w14="http://schemas.microsoft.com/office/word/2010/wordml" xmlns:w15="http://schemas.microsoft.com/office/word/2012/wordml" xmlns:wpg="http://schemas.microsoft.com/office/word/2010/wordprocessingGroup" xmlns:wpi="http://schemas.microsoft.com/office/word/2010/wordprocessingInk" xmlns:wne="http://schemas.microsoft.com/office/word/2006/wordml" xmlns:wps="http://schemas.microsoft.com/office/word/2010/wordprocessingShape" mc:Ignorable="w14 w15 wp14">
+<w:endnotes xmlns:wpc="http://schemas.microsoft.com/office/word/2010/wordprocessingCanvas" xmlns:cx="http://schemas.microsoft.com/office/drawing/2014/chartex" xmlns:cx1="http://schemas.microsoft.com/office/drawing/2015/9/8/chartex" xmlns:cx2="http://schemas.microsoft.com/office/drawing/2015/10/21/chartex" xmlns:cx3="http://schemas.microsoft.com/office/drawing/2016/5/9/chartex" xmlns:cx4="http://schemas.microsoft.com/office/drawing/2016/5/10/chartex" xmlns:cx5="http://schemas.microsoft.com/office/drawing/2016/5/11/chartex" xmlns:cx6="http://schemas.microsoft.com/office/drawing/2016/5/12/chartex" xmlns:cx7="http://schemas.microsoft.com/office/drawing/2016/5/13/chartex" xmlns:cx8="http://schemas.microsoft.com/office/drawing/2016/5/14/chartex" xmlns:mc="http://schemas.openxmlformats.org/markup-compatibility/2006" xmlns:aink="http://schemas.microsoft.com/office/drawing/2016/ink" xmlns:am3d="http://schemas.microsoft.com/office/drawing/2017/model3d" xmlns:o="urn:schemas-microsoft-com:office:office" xmlns:r="http://schemas.openxmlformats.org/officeDocument/2006/relationships" xmlns:m="http://schemas.openxmlformats.org/officeDocument/2006/math" xmlns:v="urn:schemas-microsoft-com:vml" xmlns:wp14="http://schemas.microsoft.com/office/word/2010/wordprocessingDrawing" xmlns:wp="http://schemas.openxmlformats.org/drawingml/2006/wordprocessingDrawing" xmlns:w10="urn:schemas-microsoft-com:office:word" xmlns:w="http://schemas.openxmlformats.org/wordprocessingml/2006/main" xmlns:w14="http://schemas.microsoft.com/office/word/2010/wordml" xmlns:w15="http://schemas.microsoft.com/office/word/2012/wordml" xmlns:w16cid="http://schemas.microsoft.com/office/word/2016/wordml/cid" xmlns:w16se="http://schemas.microsoft.com/office/word/2015/wordml/symex" xmlns:wpg="http://schemas.microsoft.com/office/word/2010/wordprocessingGroup" xmlns:wpi="http://schemas.microsoft.com/office/word/2010/wordprocessingInk" xmlns:wne="http://schemas.microsoft.com/office/word/2006/wordml" xmlns:wps="http://schemas.microsoft.com/office/word/2010/wordprocessingShape" mc:Ignorable="w14 w15 w16se w16cid wp14">
   <w:endnote w:type="separator" w:id="-1">
     <w:p>
       <w:pPr>
@@ -2065,7 +2823,7 @@
 </file>
 
 <file path=word/footnotes.xml><?xml version="1.0" encoding="utf-8"?>
-<w:footnotes xmlns:wpc="http://schemas.microsoft.com/office/word/2010/wordprocessingCanvas" xmlns:mc="http://schemas.openxmlformats.org/markup-compatibility/2006" xmlns:o="urn:schemas-microsoft-com:office:office" xmlns:r="http://schemas.openxmlformats.org/officeDocument/2006/relationships" xmlns:m="http://schemas.openxmlformats.org/officeDocument/2006/math" xmlns:v="urn:schemas-microsoft-com:vml" xmlns:wp14="http://schemas.microsoft.com/office/word/2010/wordprocessingDrawing" xmlns:wp="http://schemas.openxmlformats.org/drawingml/2006/wordprocessingDrawing" xmlns:w10="urn:schemas-microsoft-com:office:word" xmlns:w="http://schemas.openxmlformats.org/wordprocessingml/2006/main" xmlns:w14="http://schemas.microsoft.com/office/word/2010/wordml" xmlns:w15="http://schemas.microsoft.com/office/word/2012/wordml" xmlns:wpg="http://schemas.microsoft.com/office/word/2010/wordprocessingGroup" xmlns:wpi="http://schemas.microsoft.com/office/word/2010/wordprocessingInk" xmlns:wne="http://schemas.microsoft.com/office/word/2006/wordml" xmlns:wps="http://schemas.microsoft.com/office/word/2010/wordprocessingShape" mc:Ignorable="w14 w15 wp14">
+<w:footnotes xmlns:wpc="http://schemas.microsoft.com/office/word/2010/wordprocessingCanvas" xmlns:cx="http://schemas.microsoft.com/office/drawing/2014/chartex" xmlns:cx1="http://schemas.microsoft.com/office/drawing/2015/9/8/chartex" xmlns:cx2="http://schemas.microsoft.com/office/drawing/2015/10/21/chartex" xmlns:cx3="http://schemas.microsoft.com/office/drawing/2016/5/9/chartex" xmlns:cx4="http://schemas.microsoft.com/office/drawing/2016/5/10/chartex" xmlns:cx5="http://schemas.microsoft.com/office/drawing/2016/5/11/chartex" xmlns:cx6="http://schemas.microsoft.com/office/drawing/2016/5/12/chartex" xmlns:cx7="http://schemas.microsoft.com/office/drawing/2016/5/13/chartex" xmlns:cx8="http://schemas.microsoft.com/office/drawing/2016/5/14/chartex" xmlns:mc="http://schemas.openxmlformats.org/markup-compatibility/2006" xmlns:aink="http://schemas.microsoft.com/office/drawing/2016/ink" xmlns:am3d="http://schemas.microsoft.com/office/drawing/2017/model3d" xmlns:o="urn:schemas-microsoft-com:office:office" xmlns:r="http://schemas.openxmlformats.org/officeDocument/2006/relationships" xmlns:m="http://schemas.openxmlformats.org/officeDocument/2006/math" xmlns:v="urn:schemas-microsoft-com:vml" xmlns:wp14="http://schemas.microsoft.com/office/word/2010/wordprocessingDrawing" xmlns:wp="http://schemas.openxmlformats.org/drawingml/2006/wordprocessingDrawing" xmlns:w10="urn:schemas-microsoft-com:office:word" xmlns:w="http://schemas.openxmlformats.org/wordprocessingml/2006/main" xmlns:w14="http://schemas.microsoft.com/office/word/2010/wordml" xmlns:w15="http://schemas.microsoft.com/office/word/2012/wordml" xmlns:w16cid="http://schemas.microsoft.com/office/word/2016/wordml/cid" xmlns:w16se="http://schemas.microsoft.com/office/word/2015/wordml/symex" xmlns:wpg="http://schemas.microsoft.com/office/word/2010/wordprocessingGroup" xmlns:wpi="http://schemas.microsoft.com/office/word/2010/wordprocessingInk" xmlns:wne="http://schemas.microsoft.com/office/word/2006/wordml" xmlns:wps="http://schemas.microsoft.com/office/word/2010/wordprocessingShape" mc:Ignorable="w14 w15 w16se w16cid wp14">
   <w:footnote w:type="separator" w:id="-1">
     <w:p>
       <w:pPr>
@@ -2090,8 +2848,8 @@
 </file>
 
 <file path=word/numbering.xml><?xml version="1.0" encoding="utf-8"?>
-<w:numbering xmlns:wpc="http://schemas.microsoft.com/office/word/2010/wordprocessingCanvas" xmlns:mc="http://schemas.openxmlformats.org/markup-compatibility/2006" xmlns:o="urn:schemas-microsoft-com:office:office" xmlns:r="http://schemas.openxmlformats.org/officeDocument/2006/relationships" xmlns:m="http://schemas.openxmlformats.org/officeDocument/2006/math" xmlns:v="urn:schemas-microsoft-com:vml" xmlns:wp14="http://schemas.microsoft.com/office/word/2010/wordprocessingDrawing" xmlns:wp="http://schemas.openxmlformats.org/drawingml/2006/wordprocessingDrawing" xmlns:w10="urn:schemas-microsoft-com:office:word" xmlns:w="http://schemas.openxmlformats.org/wordprocessingml/2006/main" xmlns:w14="http://schemas.microsoft.com/office/word/2010/wordml" xmlns:w15="http://schemas.microsoft.com/office/word/2012/wordml" xmlns:wpg="http://schemas.microsoft.com/office/word/2010/wordprocessingGroup" xmlns:wpi="http://schemas.microsoft.com/office/word/2010/wordprocessingInk" xmlns:wne="http://schemas.microsoft.com/office/word/2006/wordml" xmlns:wps="http://schemas.microsoft.com/office/word/2010/wordprocessingShape" mc:Ignorable="w14 w15 wp14">
-  <w:abstractNum w:abstractNumId="0">
+<w:numbering xmlns:wpc="http://schemas.microsoft.com/office/word/2010/wordprocessingCanvas" xmlns:cx="http://schemas.microsoft.com/office/drawing/2014/chartex" xmlns:cx1="http://schemas.microsoft.com/office/drawing/2015/9/8/chartex" xmlns:cx2="http://schemas.microsoft.com/office/drawing/2015/10/21/chartex" xmlns:cx3="http://schemas.microsoft.com/office/drawing/2016/5/9/chartex" xmlns:cx4="http://schemas.microsoft.com/office/drawing/2016/5/10/chartex" xmlns:cx5="http://schemas.microsoft.com/office/drawing/2016/5/11/chartex" xmlns:cx6="http://schemas.microsoft.com/office/drawing/2016/5/12/chartex" xmlns:cx7="http://schemas.microsoft.com/office/drawing/2016/5/13/chartex" xmlns:cx8="http://schemas.microsoft.com/office/drawing/2016/5/14/chartex" xmlns:mc="http://schemas.openxmlformats.org/markup-compatibility/2006" xmlns:aink="http://schemas.microsoft.com/office/drawing/2016/ink" xmlns:am3d="http://schemas.microsoft.com/office/drawing/2017/model3d" xmlns:o="urn:schemas-microsoft-com:office:office" xmlns:r="http://schemas.openxmlformats.org/officeDocument/2006/relationships" xmlns:m="http://schemas.openxmlformats.org/officeDocument/2006/math" xmlns:v="urn:schemas-microsoft-com:vml" xmlns:wp14="http://schemas.microsoft.com/office/word/2010/wordprocessingDrawing" xmlns:wp="http://schemas.openxmlformats.org/drawingml/2006/wordprocessingDrawing" xmlns:w10="urn:schemas-microsoft-com:office:word" xmlns:w="http://schemas.openxmlformats.org/wordprocessingml/2006/main" xmlns:w14="http://schemas.microsoft.com/office/word/2010/wordml" xmlns:w15="http://schemas.microsoft.com/office/word/2012/wordml" xmlns:w16cid="http://schemas.microsoft.com/office/word/2016/wordml/cid" xmlns:w16se="http://schemas.microsoft.com/office/word/2015/wordml/symex" xmlns:wpg="http://schemas.microsoft.com/office/word/2010/wordprocessingGroup" xmlns:wpi="http://schemas.microsoft.com/office/word/2010/wordprocessingInk" xmlns:wne="http://schemas.microsoft.com/office/word/2006/wordml" xmlns:wps="http://schemas.microsoft.com/office/word/2010/wordprocessingShape" mc:Ignorable="w14 w15 w16se w16cid wp14">
+  <w:abstractNum w:abstractNumId="0" w15:restartNumberingAfterBreak="0">
     <w:nsid w:val="02483155"/>
     <w:multiLevelType w:val="hybridMultilevel"/>
     <w:tmpl w:val="B4B89270"/>
@@ -2204,7 +2962,7 @@
       </w:rPr>
     </w:lvl>
   </w:abstractNum>
-  <w:abstractNum w:abstractNumId="1">
+  <w:abstractNum w:abstractNumId="1" w15:restartNumberingAfterBreak="0">
     <w:nsid w:val="1A1B336C"/>
     <w:multiLevelType w:val="hybridMultilevel"/>
     <w:tmpl w:val="9622FE4A"/>
@@ -2318,7 +3076,7 @@
       </w:rPr>
     </w:lvl>
   </w:abstractNum>
-  <w:abstractNum w:abstractNumId="2">
+  <w:abstractNum w:abstractNumId="2" w15:restartNumberingAfterBreak="0">
     <w:nsid w:val="44D2755D"/>
     <w:multiLevelType w:val="hybridMultilevel"/>
     <w:tmpl w:val="7FF2CB90"/>
@@ -2444,7 +3202,7 @@
 </file>
 
 <file path=word/styles.xml><?xml version="1.0" encoding="utf-8"?>
-<w:styles xmlns:mc="http://schemas.openxmlformats.org/markup-compatibility/2006" xmlns:r="http://schemas.openxmlformats.org/officeDocument/2006/relationships" xmlns:w="http://schemas.openxmlformats.org/wordprocessingml/2006/main" xmlns:w14="http://schemas.microsoft.com/office/word/2010/wordml" xmlns:w15="http://schemas.microsoft.com/office/word/2012/wordml" mc:Ignorable="w14 w15">
+<w:styles xmlns:mc="http://schemas.openxmlformats.org/markup-compatibility/2006" xmlns:r="http://schemas.openxmlformats.org/officeDocument/2006/relationships" xmlns:w="http://schemas.openxmlformats.org/wordprocessingml/2006/main" xmlns:w14="http://schemas.microsoft.com/office/word/2010/wordml" xmlns:w15="http://schemas.microsoft.com/office/word/2012/wordml" xmlns:w16cid="http://schemas.microsoft.com/office/word/2016/wordml/cid" xmlns:w16se="http://schemas.microsoft.com/office/word/2015/wordml/symex" mc:Ignorable="w14 w15 w16se w16cid">
   <w:docDefaults>
     <w:rPrDefault>
       <w:rPr>
@@ -2460,7 +3218,7 @@
       </w:pPr>
     </w:pPrDefault>
   </w:docDefaults>
-  <w:latentStyles w:defLockedState="0" w:defUIPriority="99" w:defSemiHidden="0" w:defUnhideWhenUsed="0" w:defQFormat="0" w:count="371">
+  <w:latentStyles w:defLockedState="0" w:defUIPriority="99" w:defSemiHidden="0" w:defUnhideWhenUsed="0" w:defQFormat="0" w:count="375">
     <w:lsdException w:name="Normal" w:uiPriority="0" w:qFormat="1"/>
     <w:lsdException w:name="heading 1" w:uiPriority="9" w:qFormat="1"/>
     <w:lsdException w:name="heading 2" w:semiHidden="1" w:uiPriority="9" w:unhideWhenUsed="1" w:qFormat="1"/>
@@ -2566,7 +3324,6 @@
     <w:lsdException w:name="HTML Sample" w:semiHidden="1" w:unhideWhenUsed="1"/>
     <w:lsdException w:name="HTML Typewriter" w:semiHidden="1" w:unhideWhenUsed="1"/>
     <w:lsdException w:name="HTML Variable" w:semiHidden="1" w:unhideWhenUsed="1"/>
-    <w:lsdException w:name="Normal Table" w:semiHidden="1" w:unhideWhenUsed="1"/>
     <w:lsdException w:name="annotation subject" w:semiHidden="1" w:unhideWhenUsed="1"/>
     <w:lsdException w:name="No List" w:semiHidden="1" w:unhideWhenUsed="1"/>
     <w:lsdException w:name="Outline List 1" w:semiHidden="1" w:unhideWhenUsed="1"/>
@@ -2610,10 +3367,8 @@
     <w:lsdException w:name="Table Elegant" w:semiHidden="1" w:unhideWhenUsed="1"/>
     <w:lsdException w:name="Table Professional" w:semiHidden="1" w:unhideWhenUsed="1"/>
     <w:lsdException w:name="Table Subtle 1" w:semiHidden="1" w:unhideWhenUsed="1"/>
-    <w:lsdException w:name="Table Subtle 2" w:semiHidden="1" w:unhideWhenUsed="1"/>
     <w:lsdException w:name="Table Web 1" w:semiHidden="1" w:unhideWhenUsed="1"/>
     <w:lsdException w:name="Table Web 2" w:semiHidden="1" w:unhideWhenUsed="1"/>
-    <w:lsdException w:name="Table Web 3" w:semiHidden="1" w:unhideWhenUsed="1"/>
     <w:lsdException w:name="Balloon Text" w:semiHidden="1" w:unhideWhenUsed="1"/>
     <w:lsdException w:name="Table Grid" w:uiPriority="39"/>
     <w:lsdException w:name="Table Theme" w:semiHidden="1" w:unhideWhenUsed="1"/>
@@ -2832,16 +3587,20 @@
     <w:lsdException w:name="List Table 5 Dark Accent 6" w:uiPriority="50"/>
     <w:lsdException w:name="List Table 6 Colorful Accent 6" w:uiPriority="51"/>
     <w:lsdException w:name="List Table 7 Colorful Accent 6" w:uiPriority="52"/>
+    <w:lsdException w:name="Mention" w:semiHidden="1" w:unhideWhenUsed="1"/>
+    <w:lsdException w:name="Smart Hyperlink" w:semiHidden="1" w:unhideWhenUsed="1"/>
+    <w:lsdException w:name="Hashtag" w:semiHidden="1" w:unhideWhenUsed="1"/>
+    <w:lsdException w:name="Unresolved Mention" w:semiHidden="1" w:unhideWhenUsed="1"/>
   </w:latentStyles>
   <w:style w:type="paragraph" w:default="1" w:styleId="Normal">
     <w:name w:val="Normal"/>
     <w:qFormat/>
   </w:style>
-  <w:style w:type="paragraph" w:styleId="Ttulo1">
+  <w:style w:type="paragraph" w:styleId="Heading1">
     <w:name w:val="heading 1"/>
     <w:basedOn w:val="Normal"/>
     <w:next w:val="Normal"/>
-    <w:link w:val="Ttulo1Car"/>
+    <w:link w:val="Heading1Char"/>
     <w:uiPriority w:val="9"/>
     <w:qFormat/>
     <w:rsid w:val="00B61A8D"/>
@@ -2858,11 +3617,11 @@
       <w:szCs w:val="32"/>
     </w:rPr>
   </w:style>
-  <w:style w:type="paragraph" w:styleId="Ttulo2">
+  <w:style w:type="paragraph" w:styleId="Heading2">
     <w:name w:val="heading 2"/>
     <w:basedOn w:val="Normal"/>
     <w:next w:val="Normal"/>
-    <w:link w:val="Ttulo2Car"/>
+    <w:link w:val="Heading2Char"/>
     <w:uiPriority w:val="9"/>
     <w:unhideWhenUsed/>
     <w:qFormat/>
@@ -2880,13 +3639,35 @@
       <w:szCs w:val="26"/>
     </w:rPr>
   </w:style>
-  <w:style w:type="character" w:default="1" w:styleId="Fuentedeprrafopredeter">
+  <w:style w:type="paragraph" w:styleId="Heading3">
+    <w:name w:val="heading 3"/>
+    <w:basedOn w:val="Normal"/>
+    <w:next w:val="Normal"/>
+    <w:link w:val="Heading3Char"/>
+    <w:uiPriority w:val="9"/>
+    <w:unhideWhenUsed/>
+    <w:qFormat/>
+    <w:rsid w:val="000D0C0D"/>
+    <w:pPr>
+      <w:keepNext/>
+      <w:keepLines/>
+      <w:spacing w:before="40" w:after="0"/>
+      <w:outlineLvl w:val="2"/>
+    </w:pPr>
+    <w:rPr>
+      <w:rFonts w:asciiTheme="majorHAnsi" w:eastAsiaTheme="majorEastAsia" w:hAnsiTheme="majorHAnsi" w:cstheme="majorBidi"/>
+      <w:color w:val="1F3763" w:themeColor="accent1" w:themeShade="7F"/>
+      <w:sz w:val="24"/>
+      <w:szCs w:val="24"/>
+    </w:rPr>
+  </w:style>
+  <w:style w:type="character" w:default="1" w:styleId="DefaultParagraphFont">
     <w:name w:val="Default Paragraph Font"/>
     <w:uiPriority w:val="1"/>
     <w:semiHidden/>
     <w:unhideWhenUsed/>
   </w:style>
-  <w:style w:type="table" w:default="1" w:styleId="Tablanormal">
+  <w:style w:type="table" w:default="1" w:styleId="TableNormal">
     <w:name w:val="Normal Table"/>
     <w:uiPriority w:val="99"/>
     <w:semiHidden/>
@@ -2901,15 +3682,15 @@
       </w:tblCellMar>
     </w:tblPr>
   </w:style>
-  <w:style w:type="numbering" w:default="1" w:styleId="Sinlista">
+  <w:style w:type="numbering" w:default="1" w:styleId="NoList">
     <w:name w:val="No List"/>
     <w:uiPriority w:val="99"/>
     <w:semiHidden/>
     <w:unhideWhenUsed/>
   </w:style>
-  <w:style w:type="paragraph" w:styleId="Sinespaciado">
+  <w:style w:type="paragraph" w:styleId="NoSpacing">
     <w:name w:val="No Spacing"/>
-    <w:link w:val="SinespaciadoCar"/>
+    <w:link w:val="NoSpacingChar"/>
     <w:uiPriority w:val="1"/>
     <w:qFormat/>
     <w:rsid w:val="00B61A8D"/>
@@ -2920,20 +3701,20 @@
       <w:lang w:val="en-US" w:eastAsia="en-US"/>
     </w:rPr>
   </w:style>
-  <w:style w:type="character" w:customStyle="1" w:styleId="SinespaciadoCar">
-    <w:name w:val="Sin espaciado Car"/>
-    <w:basedOn w:val="Fuentedeprrafopredeter"/>
-    <w:link w:val="Sinespaciado"/>
+  <w:style w:type="character" w:customStyle="1" w:styleId="NoSpacingChar">
+    <w:name w:val="No Spacing Char"/>
+    <w:basedOn w:val="DefaultParagraphFont"/>
+    <w:link w:val="NoSpacing"/>
     <w:uiPriority w:val="1"/>
     <w:rsid w:val="00B61A8D"/>
     <w:rPr>
       <w:lang w:val="en-US" w:eastAsia="en-US"/>
     </w:rPr>
   </w:style>
-  <w:style w:type="character" w:customStyle="1" w:styleId="Ttulo1Car">
-    <w:name w:val="Título 1 Car"/>
-    <w:basedOn w:val="Fuentedeprrafopredeter"/>
-    <w:link w:val="Ttulo1"/>
+  <w:style w:type="character" w:customStyle="1" w:styleId="Heading1Char">
+    <w:name w:val="Heading 1 Char"/>
+    <w:basedOn w:val="DefaultParagraphFont"/>
+    <w:link w:val="Heading1"/>
     <w:uiPriority w:val="9"/>
     <w:rsid w:val="00B61A8D"/>
     <w:rPr>
@@ -2943,10 +3724,10 @@
       <w:szCs w:val="32"/>
     </w:rPr>
   </w:style>
-  <w:style w:type="character" w:customStyle="1" w:styleId="Ttulo2Car">
-    <w:name w:val="Título 2 Car"/>
-    <w:basedOn w:val="Fuentedeprrafopredeter"/>
-    <w:link w:val="Ttulo2"/>
+  <w:style w:type="character" w:customStyle="1" w:styleId="Heading2Char">
+    <w:name w:val="Heading 2 Char"/>
+    <w:basedOn w:val="DefaultParagraphFont"/>
+    <w:link w:val="Heading2"/>
     <w:uiPriority w:val="9"/>
     <w:rsid w:val="00B61A8D"/>
     <w:rPr>
@@ -2956,7 +3737,7 @@
       <w:szCs w:val="26"/>
     </w:rPr>
   </w:style>
-  <w:style w:type="paragraph" w:styleId="Prrafodelista">
+  <w:style w:type="paragraph" w:styleId="ListParagraph">
     <w:name w:val="List Paragraph"/>
     <w:basedOn w:val="Normal"/>
     <w:uiPriority w:val="34"/>
@@ -2966,6 +3747,57 @@
       <w:ind w:left="720"/>
       <w:contextualSpacing/>
     </w:pPr>
+  </w:style>
+  <w:style w:type="character" w:customStyle="1" w:styleId="Heading3Char">
+    <w:name w:val="Heading 3 Char"/>
+    <w:basedOn w:val="DefaultParagraphFont"/>
+    <w:link w:val="Heading3"/>
+    <w:uiPriority w:val="9"/>
+    <w:rsid w:val="000D0C0D"/>
+    <w:rPr>
+      <w:rFonts w:asciiTheme="majorHAnsi" w:eastAsiaTheme="majorEastAsia" w:hAnsiTheme="majorHAnsi" w:cstheme="majorBidi"/>
+      <w:color w:val="1F3763" w:themeColor="accent1" w:themeShade="7F"/>
+      <w:sz w:val="24"/>
+      <w:szCs w:val="24"/>
+    </w:rPr>
+  </w:style>
+  <w:style w:type="paragraph" w:styleId="TOCHeading">
+    <w:name w:val="TOC Heading"/>
+    <w:basedOn w:val="Heading1"/>
+    <w:next w:val="Normal"/>
+    <w:uiPriority w:val="39"/>
+    <w:unhideWhenUsed/>
+    <w:qFormat/>
+    <w:rsid w:val="000D0C0D"/>
+    <w:pPr>
+      <w:outlineLvl w:val="9"/>
+    </w:pPr>
+    <w:rPr>
+      <w:lang w:val="en-US" w:eastAsia="en-US"/>
+    </w:rPr>
+  </w:style>
+  <w:style w:type="paragraph" w:styleId="TOC1">
+    <w:name w:val="toc 1"/>
+    <w:basedOn w:val="Normal"/>
+    <w:next w:val="Normal"/>
+    <w:autoRedefine/>
+    <w:uiPriority w:val="39"/>
+    <w:unhideWhenUsed/>
+    <w:rsid w:val="000D0C0D"/>
+    <w:pPr>
+      <w:spacing w:after="100"/>
+    </w:pPr>
+  </w:style>
+  <w:style w:type="character" w:styleId="Hyperlink">
+    <w:name w:val="Hyperlink"/>
+    <w:basedOn w:val="DefaultParagraphFont"/>
+    <w:uiPriority w:val="99"/>
+    <w:unhideWhenUsed/>
+    <w:rsid w:val="000D0C0D"/>
+    <w:rPr>
+      <w:color w:val="0563C1" w:themeColor="hyperlink"/>
+      <w:u w:val="single"/>
+    </w:rPr>
   </w:style>
 </w:styles>
 </file>
@@ -3242,10 +4074,22 @@
 </CoverPageProperties>
 </file>
 
+<file path=customXml/item2.xml><?xml version="1.0" encoding="utf-8"?>
+<b:Sources xmlns:b="http://schemas.openxmlformats.org/officeDocument/2006/bibliography" xmlns="http://schemas.openxmlformats.org/officeDocument/2006/bibliography" SelectedStyle="\APASixthEditionOfficeOnline.xsl" StyleName="APA" Version="6"/>
+</file>
+
 <file path=customXml/itemProps1.xml><?xml version="1.0" encoding="utf-8"?>
 <ds:datastoreItem xmlns:ds="http://schemas.openxmlformats.org/officeDocument/2006/customXml" ds:itemID="{55AF091B-3C7A-41E3-B477-F2FDAA23CFDA}">
   <ds:schemaRefs>
     <ds:schemaRef ds:uri="http://schemas.microsoft.com/office/2006/coverPageProps"/>
   </ds:schemaRefs>
 </ds:datastoreItem>
+</file>
+
+<file path=customXml/itemProps2.xml><?xml version="1.0" encoding="utf-8"?>
+<ds:datastoreItem xmlns:ds="http://schemas.openxmlformats.org/officeDocument/2006/customXml" ds:itemID="{4BC608E6-8015-4BE9-8AA6-358E8CB893C1}">
+  <ds:schemaRefs>
+    <ds:schemaRef ds:uri="http://schemas.openxmlformats.org/officeDocument/2006/bibliography"/>
+  </ds:schemaRefs>
+</ds:datastoreItem>
 </file>
</xml_diff>